<commit_message>
Modify Requirements and Catch lines with errors
</commit_message>
<xml_diff>
--- a/Docs/initial/RequirementsInventory_v1.0.docx
+++ b/Docs/initial/RequirementsInventory_v1.0.docx
@@ -1,6 +1,6 @@
 
 <file path=word/document.xml><?xml version="1.0" encoding="utf-8"?>
-<w:document xmlns:wpc="http://schemas.microsoft.com/office/word/2010/wordprocessingCanvas" xmlns:mc="http://schemas.openxmlformats.org/markup-compatibility/2006" xmlns:o="urn:schemas-microsoft-com:office:office" xmlns:r="http://schemas.openxmlformats.org/officeDocument/2006/relationships" xmlns:m="http://schemas.openxmlformats.org/officeDocument/2006/math" xmlns:v="urn:schemas-microsoft-com:vml" xmlns:wp14="http://schemas.microsoft.com/office/word/2010/wordprocessingDrawing" xmlns:wp="http://schemas.openxmlformats.org/drawingml/2006/wordprocessingDrawing" xmlns:w10="urn:schemas-microsoft-com:office:word" xmlns:w="http://schemas.openxmlformats.org/wordprocessingml/2006/main" xmlns:w14="http://schemas.microsoft.com/office/word/2010/wordml" xmlns:wpg="http://schemas.microsoft.com/office/word/2010/wordprocessingGroup" xmlns:wpi="http://schemas.microsoft.com/office/word/2010/wordprocessingInk" xmlns:wne="http://schemas.microsoft.com/office/word/2006/wordml" xmlns:wps="http://schemas.microsoft.com/office/word/2010/wordprocessingShape" mc:Ignorable="w14 wp14">
+<w:document xmlns:wpc="http://schemas.microsoft.com/office/word/2010/wordprocessingCanvas" xmlns:cx="http://schemas.microsoft.com/office/drawing/2014/chartex" xmlns:cx1="http://schemas.microsoft.com/office/drawing/2015/9/8/chartex" xmlns:cx2="http://schemas.microsoft.com/office/drawing/2015/10/21/chartex" xmlns:cx3="http://schemas.microsoft.com/office/drawing/2016/5/9/chartex" xmlns:cx4="http://schemas.microsoft.com/office/drawing/2016/5/10/chartex" xmlns:cx5="http://schemas.microsoft.com/office/drawing/2016/5/11/chartex" xmlns:cx6="http://schemas.microsoft.com/office/drawing/2016/5/12/chartex" xmlns:cx7="http://schemas.microsoft.com/office/drawing/2016/5/13/chartex" xmlns:cx8="http://schemas.microsoft.com/office/drawing/2016/5/14/chartex" xmlns:mc="http://schemas.openxmlformats.org/markup-compatibility/2006" xmlns:aink="http://schemas.microsoft.com/office/drawing/2016/ink" xmlns:am3d="http://schemas.microsoft.com/office/drawing/2017/model3d" xmlns:o="urn:schemas-microsoft-com:office:office" xmlns:r="http://schemas.openxmlformats.org/officeDocument/2006/relationships" xmlns:m="http://schemas.openxmlformats.org/officeDocument/2006/math" xmlns:v="urn:schemas-microsoft-com:vml" xmlns:wp14="http://schemas.microsoft.com/office/word/2010/wordprocessingDrawing" xmlns:wp="http://schemas.openxmlformats.org/drawingml/2006/wordprocessingDrawing" xmlns:w10="urn:schemas-microsoft-com:office:word" xmlns:w="http://schemas.openxmlformats.org/wordprocessingml/2006/main" xmlns:w14="http://schemas.microsoft.com/office/word/2010/wordml" xmlns:w15="http://schemas.microsoft.com/office/word/2012/wordml" xmlns:w16cid="http://schemas.microsoft.com/office/word/2016/wordml/cid" xmlns:w16se="http://schemas.microsoft.com/office/word/2015/wordml/symex" xmlns:wpg="http://schemas.microsoft.com/office/word/2010/wordprocessingGroup" xmlns:wpi="http://schemas.microsoft.com/office/word/2010/wordprocessingInk" xmlns:wne="http://schemas.microsoft.com/office/word/2006/wordml" xmlns:wps="http://schemas.microsoft.com/office/word/2010/wordprocessingShape" mc:Ignorable="w14 w15 w16se w16cid wp14">
   <w:body>
     <w:p>
       <w:pPr>
@@ -66,7 +66,6 @@
         </w:rPr>
       </w:pPr>
       <w:proofErr w:type="spellStart"/>
-      <w:proofErr w:type="gramStart"/>
       <w:r>
         <w:rPr>
           <w:rFonts w:cstheme="minorHAnsi"/>
@@ -192,15 +191,577 @@
         </w:rPr>
         <w:t>.</w:t>
       </w:r>
-      <w:proofErr w:type="gramEnd"/>
-      <w:r>
-        <w:rPr>
-          <w:rFonts w:cstheme="minorHAnsi"/>
-        </w:rPr>
-        <w:t xml:space="preserve"> </w:t>
-      </w:r>
-      <w:proofErr w:type="spellStart"/>
-      <w:proofErr w:type="gramStart"/>
+      <w:r>
+        <w:rPr>
+          <w:rFonts w:cstheme="minorHAnsi"/>
+        </w:rPr>
+        <w:t xml:space="preserve"> </w:t>
+      </w:r>
+      <w:r>
+        <w:rPr>
+          <w:rFonts w:cstheme="minorHAnsi"/>
+        </w:rPr>
+        <w:t xml:space="preserve">In </w:t>
+      </w:r>
+      <w:proofErr w:type="spellStart"/>
+      <w:r>
+        <w:rPr>
+          <w:rFonts w:cstheme="minorHAnsi"/>
+        </w:rPr>
+        <w:t>momentul</w:t>
+      </w:r>
+      <w:proofErr w:type="spellEnd"/>
+      <w:r>
+        <w:rPr>
+          <w:rFonts w:cstheme="minorHAnsi"/>
+        </w:rPr>
+        <w:t xml:space="preserve"> </w:t>
+      </w:r>
+      <w:proofErr w:type="spellStart"/>
+      <w:r>
+        <w:rPr>
+          <w:rFonts w:cstheme="minorHAnsi"/>
+        </w:rPr>
+        <w:t>lansarii</w:t>
+      </w:r>
+      <w:proofErr w:type="spellEnd"/>
+      <w:r>
+        <w:rPr>
+          <w:rFonts w:cstheme="minorHAnsi"/>
+        </w:rPr>
+        <w:t xml:space="preserve"> </w:t>
+      </w:r>
+      <w:proofErr w:type="spellStart"/>
+      <w:r>
+        <w:rPr>
+          <w:rFonts w:cstheme="minorHAnsi"/>
+        </w:rPr>
+        <w:t>aplciatiei</w:t>
+      </w:r>
+      <w:proofErr w:type="spellEnd"/>
+      <w:r>
+        <w:rPr>
+          <w:rFonts w:cstheme="minorHAnsi"/>
+        </w:rPr>
+        <w:t xml:space="preserve"> </w:t>
+      </w:r>
+      <w:proofErr w:type="spellStart"/>
+      <w:r>
+        <w:rPr>
+          <w:rFonts w:cstheme="minorHAnsi"/>
+        </w:rPr>
+        <w:t>va</w:t>
+      </w:r>
+      <w:proofErr w:type="spellEnd"/>
+      <w:r>
+        <w:rPr>
+          <w:rFonts w:cstheme="minorHAnsi"/>
+        </w:rPr>
+        <w:t xml:space="preserve"> fi </w:t>
+      </w:r>
+      <w:proofErr w:type="spellStart"/>
+      <w:r>
+        <w:rPr>
+          <w:rFonts w:cstheme="minorHAnsi"/>
+        </w:rPr>
+        <w:t>afisata</w:t>
+      </w:r>
+      <w:proofErr w:type="spellEnd"/>
+      <w:r>
+        <w:rPr>
+          <w:rFonts w:cstheme="minorHAnsi"/>
+        </w:rPr>
+        <w:t xml:space="preserve"> </w:t>
+      </w:r>
+      <w:proofErr w:type="spellStart"/>
+      <w:r>
+        <w:rPr>
+          <w:rFonts w:cstheme="minorHAnsi"/>
+        </w:rPr>
+        <w:t>interfata</w:t>
+      </w:r>
+      <w:proofErr w:type="spellEnd"/>
+      <w:r>
+        <w:rPr>
+          <w:rFonts w:cstheme="minorHAnsi"/>
+        </w:rPr>
+        <w:t xml:space="preserve"> </w:t>
+      </w:r>
+      <w:proofErr w:type="spellStart"/>
+      <w:r>
+        <w:rPr>
+          <w:rFonts w:cstheme="minorHAnsi"/>
+        </w:rPr>
+        <w:t>grafica</w:t>
+      </w:r>
+      <w:proofErr w:type="spellEnd"/>
+      <w:r>
+        <w:rPr>
+          <w:rFonts w:cstheme="minorHAnsi"/>
+        </w:rPr>
+        <w:t xml:space="preserve"> care </w:t>
+      </w:r>
+      <w:proofErr w:type="spellStart"/>
+      <w:r>
+        <w:rPr>
+          <w:rFonts w:cstheme="minorHAnsi"/>
+        </w:rPr>
+        <w:t>contine</w:t>
+      </w:r>
+      <w:proofErr w:type="spellEnd"/>
+      <w:r>
+        <w:rPr>
+          <w:rFonts w:cstheme="minorHAnsi"/>
+        </w:rPr>
+        <w:t xml:space="preserve"> 2 </w:t>
+      </w:r>
+      <w:proofErr w:type="spellStart"/>
+      <w:r>
+        <w:rPr>
+          <w:rFonts w:cstheme="minorHAnsi"/>
+        </w:rPr>
+        <w:t>ecrane</w:t>
+      </w:r>
+      <w:proofErr w:type="spellEnd"/>
+      <w:r>
+        <w:rPr>
+          <w:rFonts w:cstheme="minorHAnsi"/>
+        </w:rPr>
+        <w:t xml:space="preserve"> </w:t>
+      </w:r>
+      <w:proofErr w:type="spellStart"/>
+      <w:r>
+        <w:rPr>
+          <w:rFonts w:cstheme="minorHAnsi"/>
+        </w:rPr>
+        <w:t>unul</w:t>
+      </w:r>
+      <w:proofErr w:type="spellEnd"/>
+      <w:r>
+        <w:rPr>
+          <w:rFonts w:cstheme="minorHAnsi"/>
+        </w:rPr>
+        <w:t xml:space="preserve"> in care sunt </w:t>
+      </w:r>
+      <w:proofErr w:type="spellStart"/>
+      <w:r>
+        <w:rPr>
+          <w:rFonts w:cstheme="minorHAnsi"/>
+        </w:rPr>
+        <w:t>afisate</w:t>
+      </w:r>
+      <w:proofErr w:type="spellEnd"/>
+      <w:r>
+        <w:rPr>
+          <w:rFonts w:cstheme="minorHAnsi"/>
+        </w:rPr>
+        <w:t xml:space="preserve"> </w:t>
+      </w:r>
+      <w:proofErr w:type="spellStart"/>
+      <w:r>
+        <w:rPr>
+          <w:rFonts w:cstheme="minorHAnsi"/>
+        </w:rPr>
+        <w:t>piesele</w:t>
+      </w:r>
+      <w:proofErr w:type="spellEnd"/>
+      <w:r>
+        <w:rPr>
+          <w:rFonts w:cstheme="minorHAnsi"/>
+        </w:rPr>
+        <w:t xml:space="preserve"> </w:t>
+      </w:r>
+      <w:proofErr w:type="spellStart"/>
+      <w:r>
+        <w:rPr>
+          <w:rFonts w:cstheme="minorHAnsi"/>
+        </w:rPr>
+        <w:t>si</w:t>
+      </w:r>
+      <w:proofErr w:type="spellEnd"/>
+      <w:r>
+        <w:rPr>
+          <w:rFonts w:cstheme="minorHAnsi"/>
+        </w:rPr>
+        <w:t xml:space="preserve"> </w:t>
+      </w:r>
+      <w:proofErr w:type="spellStart"/>
+      <w:r>
+        <w:rPr>
+          <w:rFonts w:cstheme="minorHAnsi"/>
+        </w:rPr>
+        <w:t>unul</w:t>
+      </w:r>
+      <w:proofErr w:type="spellEnd"/>
+      <w:r>
+        <w:rPr>
+          <w:rFonts w:cstheme="minorHAnsi"/>
+        </w:rPr>
+        <w:t xml:space="preserve"> in care sunt </w:t>
+      </w:r>
+      <w:proofErr w:type="spellStart"/>
+      <w:r>
+        <w:rPr>
+          <w:rFonts w:cstheme="minorHAnsi"/>
+        </w:rPr>
+        <w:t>afisate</w:t>
+      </w:r>
+      <w:proofErr w:type="spellEnd"/>
+      <w:r>
+        <w:rPr>
+          <w:rFonts w:cstheme="minorHAnsi"/>
+        </w:rPr>
+        <w:t xml:space="preserve"> </w:t>
+      </w:r>
+      <w:proofErr w:type="spellStart"/>
+      <w:r>
+        <w:rPr>
+          <w:rFonts w:cstheme="minorHAnsi"/>
+        </w:rPr>
+        <w:t>produsele</w:t>
+      </w:r>
+      <w:proofErr w:type="spellEnd"/>
+      <w:r>
+        <w:rPr>
+          <w:rFonts w:cstheme="minorHAnsi"/>
+        </w:rPr>
+        <w:t xml:space="preserve"> , de </w:t>
+      </w:r>
+      <w:proofErr w:type="spellStart"/>
+      <w:r>
+        <w:rPr>
+          <w:rFonts w:cstheme="minorHAnsi"/>
+        </w:rPr>
+        <w:t>asemena</w:t>
+      </w:r>
+      <w:proofErr w:type="spellEnd"/>
+      <w:r>
+        <w:rPr>
+          <w:rFonts w:cstheme="minorHAnsi"/>
+        </w:rPr>
+        <w:t xml:space="preserve"> </w:t>
+      </w:r>
+      <w:proofErr w:type="spellStart"/>
+      <w:r>
+        <w:rPr>
+          <w:rFonts w:cstheme="minorHAnsi"/>
+        </w:rPr>
+        <w:t>aplicatia</w:t>
+      </w:r>
+      <w:proofErr w:type="spellEnd"/>
+      <w:r>
+        <w:rPr>
+          <w:rFonts w:cstheme="minorHAnsi"/>
+        </w:rPr>
+        <w:t xml:space="preserve"> </w:t>
+      </w:r>
+      <w:proofErr w:type="spellStart"/>
+      <w:r>
+        <w:rPr>
+          <w:rFonts w:cstheme="minorHAnsi"/>
+        </w:rPr>
+        <w:t>mai</w:t>
+      </w:r>
+      <w:proofErr w:type="spellEnd"/>
+      <w:r>
+        <w:rPr>
+          <w:rFonts w:cstheme="minorHAnsi"/>
+        </w:rPr>
+        <w:t xml:space="preserve"> </w:t>
+      </w:r>
+      <w:proofErr w:type="spellStart"/>
+      <w:r>
+        <w:rPr>
+          <w:rFonts w:cstheme="minorHAnsi"/>
+        </w:rPr>
+        <w:t>contine</w:t>
+      </w:r>
+      <w:proofErr w:type="spellEnd"/>
+      <w:r>
+        <w:rPr>
+          <w:rFonts w:cstheme="minorHAnsi"/>
+        </w:rPr>
+        <w:t xml:space="preserve"> </w:t>
+      </w:r>
+      <w:proofErr w:type="spellStart"/>
+      <w:r>
+        <w:rPr>
+          <w:rFonts w:cstheme="minorHAnsi"/>
+        </w:rPr>
+        <w:t>butoane</w:t>
+      </w:r>
+      <w:proofErr w:type="spellEnd"/>
+      <w:r>
+        <w:rPr>
+          <w:rFonts w:cstheme="minorHAnsi"/>
+        </w:rPr>
+        <w:t xml:space="preserve"> </w:t>
+      </w:r>
+      <w:proofErr w:type="spellStart"/>
+      <w:r>
+        <w:rPr>
+          <w:rFonts w:cstheme="minorHAnsi"/>
+        </w:rPr>
+        <w:t>langa</w:t>
+      </w:r>
+      <w:proofErr w:type="spellEnd"/>
+      <w:r>
+        <w:rPr>
+          <w:rFonts w:cstheme="minorHAnsi"/>
+        </w:rPr>
+        <w:t xml:space="preserve"> </w:t>
+      </w:r>
+      <w:proofErr w:type="spellStart"/>
+      <w:r>
+        <w:rPr>
+          <w:rFonts w:cstheme="minorHAnsi"/>
+        </w:rPr>
+        <w:t>acele</w:t>
+      </w:r>
+      <w:proofErr w:type="spellEnd"/>
+      <w:r>
+        <w:rPr>
+          <w:rFonts w:cstheme="minorHAnsi"/>
+        </w:rPr>
+        <w:t xml:space="preserve"> </w:t>
+      </w:r>
+      <w:proofErr w:type="spellStart"/>
+      <w:r>
+        <w:rPr>
+          <w:rFonts w:cstheme="minorHAnsi"/>
+        </w:rPr>
+        <w:t>ferestre</w:t>
+      </w:r>
+      <w:proofErr w:type="spellEnd"/>
+      <w:r>
+        <w:rPr>
+          <w:rFonts w:cstheme="minorHAnsi"/>
+        </w:rPr>
+        <w:t xml:space="preserve"> care </w:t>
+      </w:r>
+      <w:proofErr w:type="spellStart"/>
+      <w:r>
+        <w:rPr>
+          <w:rFonts w:cstheme="minorHAnsi"/>
+        </w:rPr>
+        <w:t>vor</w:t>
+      </w:r>
+      <w:proofErr w:type="spellEnd"/>
+      <w:r>
+        <w:rPr>
+          <w:rFonts w:cstheme="minorHAnsi"/>
+        </w:rPr>
+        <w:t xml:space="preserve"> fi </w:t>
+      </w:r>
+      <w:proofErr w:type="spellStart"/>
+      <w:r>
+        <w:rPr>
+          <w:rFonts w:cstheme="minorHAnsi"/>
+        </w:rPr>
+        <w:t>folosite</w:t>
+      </w:r>
+      <w:proofErr w:type="spellEnd"/>
+      <w:r>
+        <w:rPr>
+          <w:rFonts w:cstheme="minorHAnsi"/>
+        </w:rPr>
+        <w:t xml:space="preserve"> </w:t>
+      </w:r>
+      <w:proofErr w:type="spellStart"/>
+      <w:r>
+        <w:rPr>
+          <w:rFonts w:cstheme="minorHAnsi"/>
+        </w:rPr>
+        <w:t>pentru</w:t>
+      </w:r>
+      <w:proofErr w:type="spellEnd"/>
+      <w:r>
+        <w:rPr>
+          <w:rFonts w:cstheme="minorHAnsi"/>
+        </w:rPr>
+        <w:t xml:space="preserve"> a </w:t>
+      </w:r>
+      <w:proofErr w:type="spellStart"/>
+      <w:r>
+        <w:rPr>
+          <w:rFonts w:cstheme="minorHAnsi"/>
+        </w:rPr>
+        <w:t>executa</w:t>
+      </w:r>
+      <w:proofErr w:type="spellEnd"/>
+      <w:r>
+        <w:rPr>
+          <w:rFonts w:cstheme="minorHAnsi"/>
+        </w:rPr>
+        <w:t xml:space="preserve"> </w:t>
+      </w:r>
+      <w:proofErr w:type="spellStart"/>
+      <w:r>
+        <w:rPr>
+          <w:rFonts w:cstheme="minorHAnsi"/>
+        </w:rPr>
+        <w:t>anumite</w:t>
+      </w:r>
+      <w:proofErr w:type="spellEnd"/>
+      <w:r>
+        <w:rPr>
+          <w:rFonts w:cstheme="minorHAnsi"/>
+        </w:rPr>
+        <w:t xml:space="preserve"> </w:t>
+      </w:r>
+      <w:proofErr w:type="spellStart"/>
+      <w:r>
+        <w:rPr>
+          <w:rFonts w:cstheme="minorHAnsi"/>
+        </w:rPr>
+        <w:t>tasku-uri</w:t>
+      </w:r>
+      <w:proofErr w:type="spellEnd"/>
+      <w:r>
+        <w:rPr>
+          <w:rFonts w:cstheme="minorHAnsi"/>
+        </w:rPr>
+        <w:t>(</w:t>
+      </w:r>
+      <w:proofErr w:type="spellStart"/>
+      <w:r>
+        <w:rPr>
+          <w:rFonts w:cstheme="minorHAnsi"/>
+        </w:rPr>
+        <w:t>adauga</w:t>
+      </w:r>
+      <w:r>
+        <w:rPr>
+          <w:rFonts w:cstheme="minorHAnsi"/>
+        </w:rPr>
+        <w:t>ri,stergeri</w:t>
+      </w:r>
+      <w:proofErr w:type="spellEnd"/>
+      <w:r>
+        <w:rPr>
+          <w:rFonts w:cstheme="minorHAnsi"/>
+        </w:rPr>
+        <w:t xml:space="preserve"> </w:t>
+      </w:r>
+      <w:proofErr w:type="spellStart"/>
+      <w:r>
+        <w:rPr>
+          <w:rFonts w:cstheme="minorHAnsi"/>
+        </w:rPr>
+        <w:t>si</w:t>
+      </w:r>
+      <w:proofErr w:type="spellEnd"/>
+      <w:r>
+        <w:rPr>
+          <w:rFonts w:cstheme="minorHAnsi"/>
+        </w:rPr>
+        <w:t xml:space="preserve"> </w:t>
+      </w:r>
+      <w:proofErr w:type="spellStart"/>
+      <w:r>
+        <w:rPr>
+          <w:rFonts w:cstheme="minorHAnsi"/>
+        </w:rPr>
+        <w:t>modificari</w:t>
+      </w:r>
+      <w:proofErr w:type="spellEnd"/>
+      <w:r>
+        <w:rPr>
+          <w:rFonts w:cstheme="minorHAnsi"/>
+        </w:rPr>
+        <w:t xml:space="preserve"> </w:t>
+      </w:r>
+      <w:proofErr w:type="spellStart"/>
+      <w:r>
+        <w:rPr>
+          <w:rFonts w:cstheme="minorHAnsi"/>
+        </w:rPr>
+        <w:t>atat</w:t>
+      </w:r>
+      <w:proofErr w:type="spellEnd"/>
+      <w:r>
+        <w:rPr>
+          <w:rFonts w:cstheme="minorHAnsi"/>
+        </w:rPr>
+        <w:t xml:space="preserve"> </w:t>
+      </w:r>
+      <w:proofErr w:type="spellStart"/>
+      <w:r>
+        <w:rPr>
+          <w:rFonts w:cstheme="minorHAnsi"/>
+        </w:rPr>
+        <w:t>pentru</w:t>
+      </w:r>
+      <w:proofErr w:type="spellEnd"/>
+      <w:r>
+        <w:rPr>
+          <w:rFonts w:cstheme="minorHAnsi"/>
+        </w:rPr>
+        <w:t xml:space="preserve"> </w:t>
+      </w:r>
+      <w:proofErr w:type="spellStart"/>
+      <w:r>
+        <w:rPr>
+          <w:rFonts w:cstheme="minorHAnsi"/>
+        </w:rPr>
+        <w:t>piese</w:t>
+      </w:r>
+      <w:proofErr w:type="spellEnd"/>
+      <w:r>
+        <w:rPr>
+          <w:rFonts w:cstheme="minorHAnsi"/>
+        </w:rPr>
+        <w:t xml:space="preserve"> cat </w:t>
+      </w:r>
+      <w:proofErr w:type="spellStart"/>
+      <w:r>
+        <w:rPr>
+          <w:rFonts w:cstheme="minorHAnsi"/>
+        </w:rPr>
+        <w:t>si</w:t>
+      </w:r>
+      <w:proofErr w:type="spellEnd"/>
+      <w:r>
+        <w:rPr>
+          <w:rFonts w:cstheme="minorHAnsi"/>
+        </w:rPr>
+        <w:t xml:space="preserve"> </w:t>
+      </w:r>
+      <w:proofErr w:type="spellStart"/>
+      <w:r>
+        <w:rPr>
+          <w:rFonts w:cstheme="minorHAnsi"/>
+        </w:rPr>
+        <w:t>pentru</w:t>
+      </w:r>
+      <w:proofErr w:type="spellEnd"/>
+      <w:r>
+        <w:rPr>
+          <w:rFonts w:cstheme="minorHAnsi"/>
+        </w:rPr>
+        <w:t xml:space="preserve"> </w:t>
+      </w:r>
+      <w:proofErr w:type="spellStart"/>
+      <w:r>
+        <w:rPr>
+          <w:rFonts w:cstheme="minorHAnsi"/>
+        </w:rPr>
+        <w:t>produse</w:t>
+      </w:r>
+      <w:proofErr w:type="spellEnd"/>
+      <w:r>
+        <w:rPr>
+          <w:rFonts w:cstheme="minorHAnsi"/>
+        </w:rPr>
+        <w:t>).</w:t>
+      </w:r>
+      <w:r>
+        <w:rPr>
+          <w:rFonts w:cstheme="minorHAnsi"/>
+        </w:rPr>
+        <w:t xml:space="preserve"> </w:t>
+      </w:r>
+      <w:proofErr w:type="spellStart"/>
       <w:r>
         <w:rPr>
           <w:rFonts w:cstheme="minorHAnsi"/>
@@ -212,21 +773,7 @@
         <w:rPr>
           <w:rFonts w:cstheme="minorHAnsi"/>
         </w:rPr>
-        <w:t xml:space="preserve"> </w:t>
-      </w:r>
-      <w:proofErr w:type="spellStart"/>
-      <w:r>
-        <w:rPr>
-          <w:rFonts w:cstheme="minorHAnsi"/>
-        </w:rPr>
-        <w:t>sunt</w:t>
-      </w:r>
-      <w:proofErr w:type="spellEnd"/>
-      <w:r>
-        <w:rPr>
-          <w:rFonts w:cstheme="minorHAnsi"/>
-        </w:rPr>
-        <w:t xml:space="preserve"> </w:t>
+        <w:t xml:space="preserve"> sunt </w:t>
       </w:r>
       <w:proofErr w:type="spellStart"/>
       <w:r>
@@ -268,14 +815,7 @@
         <w:rPr>
           <w:rFonts w:cstheme="minorHAnsi"/>
         </w:rPr>
-        <w:t xml:space="preserve"> text.</w:t>
-      </w:r>
-      <w:proofErr w:type="gramEnd"/>
-      <w:r>
-        <w:rPr>
-          <w:rFonts w:cstheme="minorHAnsi"/>
-        </w:rPr>
-        <w:t xml:space="preserve"> </w:t>
+        <w:t xml:space="preserve"> text. </w:t>
       </w:r>
       <w:proofErr w:type="spellStart"/>
       <w:r>
@@ -303,22 +843,28 @@
         <w:rPr>
           <w:rFonts w:cstheme="minorHAnsi"/>
         </w:rPr>
-        <w:t xml:space="preserve"> </w:t>
-      </w:r>
-      <w:proofErr w:type="spellStart"/>
-      <w:r>
-        <w:rPr>
-          <w:rFonts w:cstheme="minorHAnsi"/>
-        </w:rPr>
-        <w:t>sunt</w:t>
-      </w:r>
-      <w:proofErr w:type="spellEnd"/>
+        <w:t xml:space="preserve"> sunt</w:t>
+      </w:r>
       <w:r>
         <w:rPr>
           <w:rFonts w:cstheme="minorHAnsi"/>
         </w:rPr>
         <w:t>:</w:t>
       </w:r>
+    </w:p>
+    <w:p>
+      <w:pPr>
+        <w:widowControl w:val="0"/>
+        <w:autoSpaceDE w:val="0"/>
+        <w:autoSpaceDN w:val="0"/>
+        <w:adjustRightInd w:val="0"/>
+        <w:spacing w:after="0" w:line="240" w:lineRule="auto"/>
+        <w:ind w:right="75" w:firstLine="284"/>
+        <w:jc w:val="both"/>
+        <w:rPr>
+          <w:rFonts w:cstheme="minorHAnsi"/>
+        </w:rPr>
+      </w:pPr>
     </w:p>
     <w:p>
       <w:pPr>
@@ -648,7 +1194,6 @@
         <w:t xml:space="preserve"> </w:t>
       </w:r>
       <w:proofErr w:type="spellStart"/>
-      <w:proofErr w:type="gramStart"/>
       <w:r>
         <w:rPr>
           <w:rFonts w:cstheme="minorHAnsi"/>
@@ -656,7 +1201,6 @@
         <w:t>este</w:t>
       </w:r>
       <w:proofErr w:type="spellEnd"/>
-      <w:proofErr w:type="gramEnd"/>
       <w:r>
         <w:rPr>
           <w:rFonts w:cstheme="minorHAnsi"/>
@@ -790,7 +1334,6 @@
         <w:t xml:space="preserve"> </w:t>
       </w:r>
       <w:proofErr w:type="spellStart"/>
-      <w:proofErr w:type="gramStart"/>
       <w:r>
         <w:rPr>
           <w:rFonts w:cstheme="minorHAnsi"/>
@@ -798,7 +1341,6 @@
         <w:t>este</w:t>
       </w:r>
       <w:proofErr w:type="spellEnd"/>
-      <w:proofErr w:type="gramEnd"/>
       <w:r>
         <w:rPr>
           <w:rFonts w:cstheme="minorHAnsi"/>
@@ -1021,13 +1563,7 @@
         <w:rPr>
           <w:rFonts w:cstheme="minorHAnsi"/>
         </w:rPr>
-        <w:t xml:space="preserve"> c</w:t>
-      </w:r>
-      <w:r>
-        <w:rPr>
-          <w:rFonts w:cstheme="minorHAnsi"/>
-        </w:rPr>
-        <w:t xml:space="preserve">u </w:t>
+        <w:t xml:space="preserve"> cu </w:t>
       </w:r>
       <w:proofErr w:type="spellStart"/>
       <w:r>
@@ -1301,6 +1837,450 @@
           <w:rFonts w:cstheme="minorHAnsi"/>
         </w:rPr>
         <w:t>finit</w:t>
+      </w:r>
+      <w:r>
+        <w:rPr>
+          <w:rFonts w:cstheme="minorHAnsi"/>
+        </w:rPr>
+        <w:t>.</w:t>
+      </w:r>
+      <w:r>
+        <w:rPr>
+          <w:rFonts w:cstheme="minorHAnsi"/>
+        </w:rPr>
+        <w:t>In</w:t>
+      </w:r>
+      <w:proofErr w:type="spellEnd"/>
+      <w:r>
+        <w:rPr>
+          <w:rFonts w:cstheme="minorHAnsi"/>
+        </w:rPr>
+        <w:t xml:space="preserve"> </w:t>
+      </w:r>
+      <w:proofErr w:type="spellStart"/>
+      <w:r>
+        <w:rPr>
+          <w:rFonts w:cstheme="minorHAnsi"/>
+        </w:rPr>
+        <w:t>momentul</w:t>
+      </w:r>
+      <w:proofErr w:type="spellEnd"/>
+      <w:r>
+        <w:rPr>
+          <w:rFonts w:cstheme="minorHAnsi"/>
+        </w:rPr>
+        <w:t xml:space="preserve"> in care </w:t>
+      </w:r>
+      <w:proofErr w:type="spellStart"/>
+      <w:r>
+        <w:rPr>
+          <w:rFonts w:cstheme="minorHAnsi"/>
+        </w:rPr>
+        <w:t>vrem</w:t>
+      </w:r>
+      <w:proofErr w:type="spellEnd"/>
+      <w:r>
+        <w:rPr>
+          <w:rFonts w:cstheme="minorHAnsi"/>
+        </w:rPr>
+        <w:t xml:space="preserve"> </w:t>
+      </w:r>
+      <w:proofErr w:type="spellStart"/>
+      <w:r>
+        <w:rPr>
+          <w:rFonts w:cstheme="minorHAnsi"/>
+        </w:rPr>
+        <w:t>sa</w:t>
+      </w:r>
+      <w:proofErr w:type="spellEnd"/>
+      <w:r>
+        <w:rPr>
+          <w:rFonts w:cstheme="minorHAnsi"/>
+        </w:rPr>
+        <w:t xml:space="preserve"> </w:t>
+      </w:r>
+      <w:proofErr w:type="spellStart"/>
+      <w:r>
+        <w:rPr>
+          <w:rFonts w:cstheme="minorHAnsi"/>
+        </w:rPr>
+        <w:t>adaugam</w:t>
+      </w:r>
+      <w:proofErr w:type="spellEnd"/>
+      <w:r>
+        <w:rPr>
+          <w:rFonts w:cstheme="minorHAnsi"/>
+        </w:rPr>
+        <w:t xml:space="preserve"> </w:t>
+      </w:r>
+      <w:proofErr w:type="spellStart"/>
+      <w:r>
+        <w:rPr>
+          <w:rFonts w:cstheme="minorHAnsi"/>
+        </w:rPr>
+        <w:t>piese</w:t>
+      </w:r>
+      <w:proofErr w:type="spellEnd"/>
+      <w:r>
+        <w:rPr>
+          <w:rFonts w:cstheme="minorHAnsi"/>
+        </w:rPr>
+        <w:t xml:space="preserve"> la </w:t>
+      </w:r>
+      <w:proofErr w:type="spellStart"/>
+      <w:r>
+        <w:rPr>
+          <w:rFonts w:cstheme="minorHAnsi"/>
+        </w:rPr>
+        <w:t>noul</w:t>
+      </w:r>
+      <w:proofErr w:type="spellEnd"/>
+      <w:r>
+        <w:rPr>
+          <w:rFonts w:cstheme="minorHAnsi"/>
+        </w:rPr>
+        <w:t xml:space="preserve"> </w:t>
+      </w:r>
+      <w:proofErr w:type="spellStart"/>
+      <w:r>
+        <w:rPr>
+          <w:rFonts w:cstheme="minorHAnsi"/>
+        </w:rPr>
+        <w:t>produs</w:t>
+      </w:r>
+      <w:proofErr w:type="spellEnd"/>
+      <w:r>
+        <w:rPr>
+          <w:rFonts w:cstheme="minorHAnsi"/>
+        </w:rPr>
+        <w:t xml:space="preserve"> </w:t>
+      </w:r>
+      <w:proofErr w:type="spellStart"/>
+      <w:r>
+        <w:rPr>
+          <w:rFonts w:cstheme="minorHAnsi"/>
+        </w:rPr>
+        <w:t>vor</w:t>
+      </w:r>
+      <w:proofErr w:type="spellEnd"/>
+      <w:r>
+        <w:rPr>
+          <w:rFonts w:cstheme="minorHAnsi"/>
+        </w:rPr>
+        <w:t xml:space="preserve"> </w:t>
+      </w:r>
+      <w:proofErr w:type="spellStart"/>
+      <w:r>
+        <w:rPr>
+          <w:rFonts w:cstheme="minorHAnsi"/>
+        </w:rPr>
+        <w:t>aparea</w:t>
+      </w:r>
+      <w:proofErr w:type="spellEnd"/>
+      <w:r>
+        <w:rPr>
+          <w:rFonts w:cstheme="minorHAnsi"/>
+        </w:rPr>
+        <w:t xml:space="preserve"> </w:t>
+      </w:r>
+      <w:proofErr w:type="spellStart"/>
+      <w:r>
+        <w:rPr>
+          <w:rFonts w:cstheme="minorHAnsi"/>
+        </w:rPr>
+        <w:t>intr</w:t>
+      </w:r>
+      <w:proofErr w:type="spellEnd"/>
+      <w:r>
+        <w:rPr>
+          <w:rFonts w:cstheme="minorHAnsi"/>
+        </w:rPr>
+        <w:t xml:space="preserve">-un </w:t>
+      </w:r>
+      <w:proofErr w:type="spellStart"/>
+      <w:r>
+        <w:rPr>
+          <w:rFonts w:cstheme="minorHAnsi"/>
+        </w:rPr>
+        <w:t>ecran</w:t>
+      </w:r>
+      <w:proofErr w:type="spellEnd"/>
+      <w:r>
+        <w:rPr>
+          <w:rFonts w:cstheme="minorHAnsi"/>
+        </w:rPr>
+        <w:t xml:space="preserve"> </w:t>
+      </w:r>
+      <w:proofErr w:type="spellStart"/>
+      <w:r>
+        <w:rPr>
+          <w:rFonts w:cstheme="minorHAnsi"/>
+        </w:rPr>
+        <w:t>toate</w:t>
+      </w:r>
+      <w:proofErr w:type="spellEnd"/>
+      <w:r>
+        <w:rPr>
+          <w:rFonts w:cstheme="minorHAnsi"/>
+        </w:rPr>
+        <w:t xml:space="preserve"> </w:t>
+      </w:r>
+      <w:proofErr w:type="spellStart"/>
+      <w:r>
+        <w:rPr>
+          <w:rFonts w:cstheme="minorHAnsi"/>
+        </w:rPr>
+        <w:t>piesele</w:t>
+      </w:r>
+      <w:proofErr w:type="spellEnd"/>
+      <w:r>
+        <w:rPr>
+          <w:rFonts w:cstheme="minorHAnsi"/>
+        </w:rPr>
+        <w:t xml:space="preserve"> </w:t>
+      </w:r>
+      <w:proofErr w:type="spellStart"/>
+      <w:r>
+        <w:rPr>
+          <w:rFonts w:cstheme="minorHAnsi"/>
+        </w:rPr>
+        <w:t>disponibile</w:t>
+      </w:r>
+      <w:proofErr w:type="spellEnd"/>
+      <w:r>
+        <w:rPr>
+          <w:rFonts w:cstheme="minorHAnsi"/>
+        </w:rPr>
+        <w:t xml:space="preserve">,  </w:t>
+      </w:r>
+      <w:proofErr w:type="spellStart"/>
+      <w:r>
+        <w:rPr>
+          <w:rFonts w:cstheme="minorHAnsi"/>
+        </w:rPr>
+        <w:t>iar</w:t>
+      </w:r>
+      <w:proofErr w:type="spellEnd"/>
+      <w:r>
+        <w:rPr>
+          <w:rFonts w:cstheme="minorHAnsi"/>
+        </w:rPr>
+        <w:t xml:space="preserve"> </w:t>
+      </w:r>
+      <w:proofErr w:type="spellStart"/>
+      <w:r>
+        <w:rPr>
+          <w:rFonts w:cstheme="minorHAnsi"/>
+        </w:rPr>
+        <w:t>pretul</w:t>
+      </w:r>
+      <w:proofErr w:type="spellEnd"/>
+      <w:r>
+        <w:rPr>
+          <w:rFonts w:cstheme="minorHAnsi"/>
+        </w:rPr>
+        <w:t xml:space="preserve"> total al </w:t>
+      </w:r>
+      <w:proofErr w:type="spellStart"/>
+      <w:r>
+        <w:rPr>
+          <w:rFonts w:cstheme="minorHAnsi"/>
+        </w:rPr>
+        <w:t>pieselor</w:t>
+      </w:r>
+      <w:proofErr w:type="spellEnd"/>
+      <w:r>
+        <w:rPr>
+          <w:rFonts w:cstheme="minorHAnsi"/>
+        </w:rPr>
+        <w:t xml:space="preserve"> nu </w:t>
+      </w:r>
+      <w:proofErr w:type="spellStart"/>
+      <w:r>
+        <w:rPr>
+          <w:rFonts w:cstheme="minorHAnsi"/>
+        </w:rPr>
+        <w:t>trebuie</w:t>
+      </w:r>
+      <w:proofErr w:type="spellEnd"/>
+      <w:r>
+        <w:rPr>
+          <w:rFonts w:cstheme="minorHAnsi"/>
+        </w:rPr>
+        <w:t xml:space="preserve"> </w:t>
+      </w:r>
+      <w:proofErr w:type="spellStart"/>
+      <w:r>
+        <w:rPr>
+          <w:rFonts w:cstheme="minorHAnsi"/>
+        </w:rPr>
+        <w:t>sa</w:t>
+      </w:r>
+      <w:proofErr w:type="spellEnd"/>
+      <w:r>
+        <w:rPr>
+          <w:rFonts w:cstheme="minorHAnsi"/>
+        </w:rPr>
+        <w:t xml:space="preserve"> </w:t>
+      </w:r>
+      <w:proofErr w:type="spellStart"/>
+      <w:r>
+        <w:rPr>
+          <w:rFonts w:cstheme="minorHAnsi"/>
+        </w:rPr>
+        <w:t>depa</w:t>
+      </w:r>
+      <w:r>
+        <w:rPr>
+          <w:rFonts w:cstheme="minorHAnsi"/>
+        </w:rPr>
+        <w:t>seasca</w:t>
+      </w:r>
+      <w:proofErr w:type="spellEnd"/>
+      <w:r>
+        <w:rPr>
+          <w:rFonts w:cstheme="minorHAnsi"/>
+        </w:rPr>
+        <w:t xml:space="preserve"> </w:t>
+      </w:r>
+      <w:proofErr w:type="spellStart"/>
+      <w:r>
+        <w:rPr>
+          <w:rFonts w:cstheme="minorHAnsi"/>
+        </w:rPr>
+        <w:t>pretul</w:t>
+      </w:r>
+      <w:proofErr w:type="spellEnd"/>
+      <w:r>
+        <w:rPr>
+          <w:rFonts w:cstheme="minorHAnsi"/>
+        </w:rPr>
+        <w:t xml:space="preserve"> </w:t>
+      </w:r>
+      <w:proofErr w:type="spellStart"/>
+      <w:r>
+        <w:rPr>
+          <w:rFonts w:cstheme="minorHAnsi"/>
+        </w:rPr>
+        <w:t>produslui</w:t>
+      </w:r>
+      <w:r>
+        <w:rPr>
+          <w:rFonts w:cstheme="minorHAnsi"/>
+        </w:rPr>
+        <w:t>.De</w:t>
+      </w:r>
+      <w:proofErr w:type="spellEnd"/>
+      <w:r>
+        <w:rPr>
+          <w:rFonts w:cstheme="minorHAnsi"/>
+        </w:rPr>
+        <w:t xml:space="preserve"> </w:t>
+      </w:r>
+      <w:proofErr w:type="spellStart"/>
+      <w:r>
+        <w:rPr>
+          <w:rFonts w:cstheme="minorHAnsi"/>
+        </w:rPr>
+        <w:t>asemenea</w:t>
+      </w:r>
+      <w:proofErr w:type="spellEnd"/>
+      <w:r>
+        <w:rPr>
+          <w:rFonts w:cstheme="minorHAnsi"/>
+        </w:rPr>
+        <w:t xml:space="preserve"> un </w:t>
+      </w:r>
+      <w:proofErr w:type="spellStart"/>
+      <w:r>
+        <w:rPr>
+          <w:rFonts w:cstheme="minorHAnsi"/>
+        </w:rPr>
+        <w:t>produs</w:t>
+      </w:r>
+      <w:proofErr w:type="spellEnd"/>
+      <w:r>
+        <w:rPr>
+          <w:rFonts w:cstheme="minorHAnsi"/>
+        </w:rPr>
+        <w:t xml:space="preserve"> </w:t>
+      </w:r>
+      <w:proofErr w:type="spellStart"/>
+      <w:r>
+        <w:rPr>
+          <w:rFonts w:cstheme="minorHAnsi"/>
+        </w:rPr>
+        <w:t>trebuie</w:t>
+      </w:r>
+      <w:proofErr w:type="spellEnd"/>
+      <w:r>
+        <w:rPr>
+          <w:rFonts w:cstheme="minorHAnsi"/>
+        </w:rPr>
+        <w:t xml:space="preserve"> </w:t>
+      </w:r>
+      <w:proofErr w:type="spellStart"/>
+      <w:r>
+        <w:rPr>
+          <w:rFonts w:cstheme="minorHAnsi"/>
+        </w:rPr>
+        <w:t>sa</w:t>
+      </w:r>
+      <w:proofErr w:type="spellEnd"/>
+      <w:r>
+        <w:rPr>
+          <w:rFonts w:cstheme="minorHAnsi"/>
+        </w:rPr>
+        <w:t xml:space="preserve"> </w:t>
+      </w:r>
+      <w:proofErr w:type="spellStart"/>
+      <w:r>
+        <w:rPr>
+          <w:rFonts w:cstheme="minorHAnsi"/>
+        </w:rPr>
+        <w:t>aiba</w:t>
+      </w:r>
+      <w:proofErr w:type="spellEnd"/>
+      <w:r>
+        <w:rPr>
+          <w:rFonts w:cstheme="minorHAnsi"/>
+        </w:rPr>
+        <w:t xml:space="preserve"> </w:t>
+      </w:r>
+      <w:proofErr w:type="spellStart"/>
+      <w:r>
+        <w:rPr>
+          <w:rFonts w:cstheme="minorHAnsi"/>
+        </w:rPr>
+        <w:t>cel</w:t>
+      </w:r>
+      <w:proofErr w:type="spellEnd"/>
+      <w:r>
+        <w:rPr>
+          <w:rFonts w:cstheme="minorHAnsi"/>
+        </w:rPr>
+        <w:t xml:space="preserve"> </w:t>
+      </w:r>
+      <w:proofErr w:type="spellStart"/>
+      <w:r>
+        <w:rPr>
+          <w:rFonts w:cstheme="minorHAnsi"/>
+        </w:rPr>
+        <w:t>putin</w:t>
+      </w:r>
+      <w:proofErr w:type="spellEnd"/>
+      <w:r>
+        <w:rPr>
+          <w:rFonts w:cstheme="minorHAnsi"/>
+        </w:rPr>
+        <w:t xml:space="preserve"> o </w:t>
+      </w:r>
+      <w:proofErr w:type="spellStart"/>
+      <w:r>
+        <w:rPr>
+          <w:rFonts w:cstheme="minorHAnsi"/>
+        </w:rPr>
+        <w:t>piesa</w:t>
       </w:r>
       <w:proofErr w:type="spellEnd"/>
       <w:r>
@@ -1371,7 +2351,6 @@
         <w:t xml:space="preserve"> </w:t>
       </w:r>
       <w:proofErr w:type="spellStart"/>
-      <w:proofErr w:type="gramStart"/>
       <w:r>
         <w:rPr>
           <w:rFonts w:cstheme="minorHAnsi"/>
@@ -1439,9 +2418,42 @@
         <w:rPr>
           <w:rFonts w:cstheme="minorHAnsi"/>
         </w:rPr>
+        <w:t xml:space="preserve"> </w:t>
+      </w:r>
+      <w:proofErr w:type="spellStart"/>
+      <w:r>
+        <w:rPr>
+          <w:rFonts w:cstheme="minorHAnsi"/>
+        </w:rPr>
+        <w:t>tinand</w:t>
+      </w:r>
+      <w:proofErr w:type="spellEnd"/>
+      <w:r>
+        <w:rPr>
+          <w:rFonts w:cstheme="minorHAnsi"/>
+        </w:rPr>
+        <w:t xml:space="preserve"> </w:t>
+      </w:r>
+      <w:proofErr w:type="spellStart"/>
+      <w:r>
+        <w:rPr>
+          <w:rFonts w:cstheme="minorHAnsi"/>
+        </w:rPr>
+        <w:t>cont</w:t>
+      </w:r>
+      <w:proofErr w:type="spellEnd"/>
+      <w:r>
+        <w:rPr>
+          <w:rFonts w:cstheme="minorHAnsi"/>
+        </w:rPr>
+        <w:t xml:space="preserve"> de majuscule</w:t>
+      </w:r>
+      <w:r>
+        <w:rPr>
+          <w:rFonts w:cstheme="minorHAnsi"/>
+        </w:rPr>
         <w:t>.</w:t>
       </w:r>
-      <w:proofErr w:type="gramEnd"/>
     </w:p>
     <w:p>
       <w:pPr>
@@ -1459,7 +2471,6 @@
           <w:rFonts w:cstheme="minorHAnsi"/>
         </w:rPr>
       </w:pPr>
-      <w:proofErr w:type="gramStart"/>
       <w:r>
         <w:rPr>
           <w:rFonts w:cstheme="minorHAnsi"/>
@@ -1506,13 +2517,7 @@
         <w:rPr>
           <w:rFonts w:cstheme="minorHAnsi"/>
         </w:rPr>
-        <w:t>un</w:t>
-      </w:r>
-      <w:r>
-        <w:rPr>
-          <w:rFonts w:cstheme="minorHAnsi"/>
-        </w:rPr>
-        <w:t>ui</w:t>
+        <w:t>unui</w:t>
       </w:r>
       <w:proofErr w:type="spellEnd"/>
       <w:r>
@@ -1561,9 +2566,42 @@
         <w:rPr>
           <w:rFonts w:cstheme="minorHAnsi"/>
         </w:rPr>
+        <w:t xml:space="preserve"> </w:t>
+      </w:r>
+      <w:proofErr w:type="spellStart"/>
+      <w:r>
+        <w:rPr>
+          <w:rFonts w:cstheme="minorHAnsi"/>
+        </w:rPr>
+        <w:t>tinand</w:t>
+      </w:r>
+      <w:proofErr w:type="spellEnd"/>
+      <w:r>
+        <w:rPr>
+          <w:rFonts w:cstheme="minorHAnsi"/>
+        </w:rPr>
+        <w:t xml:space="preserve"> </w:t>
+      </w:r>
+      <w:proofErr w:type="spellStart"/>
+      <w:r>
+        <w:rPr>
+          <w:rFonts w:cstheme="minorHAnsi"/>
+        </w:rPr>
+        <w:t>cont</w:t>
+      </w:r>
+      <w:proofErr w:type="spellEnd"/>
+      <w:r>
+        <w:rPr>
+          <w:rFonts w:cstheme="minorHAnsi"/>
+        </w:rPr>
+        <w:t xml:space="preserve"> de majuscule</w:t>
+      </w:r>
+      <w:r>
+        <w:rPr>
+          <w:rFonts w:cstheme="minorHAnsi"/>
+        </w:rPr>
         <w:t>.</w:t>
       </w:r>
-      <w:proofErr w:type="gramEnd"/>
     </w:p>
     <w:p>
       <w:pPr>
@@ -1610,20 +2648,13 @@
           <w:rFonts w:cstheme="minorHAnsi"/>
           <w:b/>
         </w:rPr>
-        <w:t>3</w:t>
+        <w:t>3a</w:t>
       </w:r>
       <w:r>
         <w:rPr>
           <w:rFonts w:cstheme="minorHAnsi"/>
           <w:b/>
         </w:rPr>
-        <w:t>a</w:t>
-      </w:r>
-      <w:r>
-        <w:rPr>
-          <w:rFonts w:cstheme="minorHAnsi"/>
-          <w:b/>
-        </w:rPr>
         <w:t>.</w:t>
       </w:r>
       <w:r>
@@ -1633,7 +2664,6 @@
         <w:t xml:space="preserve"> </w:t>
       </w:r>
       <w:proofErr w:type="spellStart"/>
-      <w:proofErr w:type="gramStart"/>
       <w:r>
         <w:rPr>
           <w:rFonts w:cstheme="minorHAnsi"/>
@@ -1647,7 +2677,6 @@
         </w:rPr>
         <w:t xml:space="preserve"> </w:t>
       </w:r>
-      <w:bookmarkStart w:id="0" w:name="_GoBack"/>
       <w:proofErr w:type="spellStart"/>
       <w:r>
         <w:rPr>
@@ -1662,7 +2691,6 @@
         </w:rPr>
         <w:t xml:space="preserve"> </w:t>
       </w:r>
-      <w:bookmarkEnd w:id="0"/>
       <w:proofErr w:type="spellStart"/>
       <w:r>
         <w:rPr>
@@ -1691,7 +2719,6 @@
         </w:rPr>
         <w:t>.</w:t>
       </w:r>
-      <w:proofErr w:type="gramEnd"/>
     </w:p>
     <w:p>
       <w:pPr>
@@ -1721,20 +2748,13 @@
           <w:rFonts w:cstheme="minorHAnsi"/>
           <w:b/>
         </w:rPr>
-        <w:t>3</w:t>
+        <w:t>3b</w:t>
       </w:r>
       <w:r>
         <w:rPr>
           <w:rFonts w:cstheme="minorHAnsi"/>
           <w:b/>
         </w:rPr>
-        <w:t>b</w:t>
-      </w:r>
-      <w:r>
-        <w:rPr>
-          <w:rFonts w:cstheme="minorHAnsi"/>
-          <w:b/>
-        </w:rPr>
         <w:t>.</w:t>
       </w:r>
       <w:r>
@@ -1789,21 +2809,7 @@
         <w:rPr>
           <w:rFonts w:cstheme="minorHAnsi"/>
         </w:rPr>
-        <w:t xml:space="preserve"> la </w:t>
-      </w:r>
-      <w:proofErr w:type="gramStart"/>
-      <w:r>
-        <w:rPr>
-          <w:rFonts w:cstheme="minorHAnsi"/>
-        </w:rPr>
-        <w:t>un</w:t>
-      </w:r>
-      <w:proofErr w:type="gramEnd"/>
-      <w:r>
-        <w:rPr>
-          <w:rFonts w:cstheme="minorHAnsi"/>
-        </w:rPr>
-        <w:t xml:space="preserve"> </w:t>
+        <w:t xml:space="preserve"> la un </w:t>
       </w:r>
       <w:proofErr w:type="spellStart"/>
       <w:r>
@@ -1866,7 +2872,321 @@
         <w:rPr>
           <w:rFonts w:cstheme="minorHAnsi"/>
         </w:rPr>
-        <w:t>componente</w:t>
+        <w:t>componente.</w:t>
+      </w:r>
+      <w:r>
+        <w:rPr>
+          <w:rFonts w:cstheme="minorHAnsi"/>
+        </w:rPr>
+        <w:t>La</w:t>
+      </w:r>
+      <w:proofErr w:type="spellEnd"/>
+      <w:r>
+        <w:rPr>
+          <w:rFonts w:cstheme="minorHAnsi"/>
+        </w:rPr>
+        <w:t xml:space="preserve"> </w:t>
+      </w:r>
+      <w:proofErr w:type="spellStart"/>
+      <w:r>
+        <w:rPr>
+          <w:rFonts w:cstheme="minorHAnsi"/>
+        </w:rPr>
+        <w:t>fel</w:t>
+      </w:r>
+      <w:proofErr w:type="spellEnd"/>
+      <w:r>
+        <w:rPr>
+          <w:rFonts w:cstheme="minorHAnsi"/>
+        </w:rPr>
+        <w:t xml:space="preserve"> ca </w:t>
+      </w:r>
+      <w:proofErr w:type="spellStart"/>
+      <w:r>
+        <w:rPr>
+          <w:rFonts w:cstheme="minorHAnsi"/>
+        </w:rPr>
+        <w:t>si</w:t>
+      </w:r>
+      <w:proofErr w:type="spellEnd"/>
+      <w:r>
+        <w:rPr>
+          <w:rFonts w:cstheme="minorHAnsi"/>
+        </w:rPr>
+        <w:t xml:space="preserve"> In </w:t>
+      </w:r>
+      <w:proofErr w:type="spellStart"/>
+      <w:r>
+        <w:rPr>
+          <w:rFonts w:cstheme="minorHAnsi"/>
+        </w:rPr>
+        <w:t>cazul</w:t>
+      </w:r>
+      <w:proofErr w:type="spellEnd"/>
+      <w:r>
+        <w:rPr>
+          <w:rFonts w:cstheme="minorHAnsi"/>
+        </w:rPr>
+        <w:t xml:space="preserve"> </w:t>
+      </w:r>
+      <w:proofErr w:type="spellStart"/>
+      <w:r>
+        <w:rPr>
+          <w:rFonts w:cstheme="minorHAnsi"/>
+        </w:rPr>
+        <w:t>adaugarii</w:t>
+      </w:r>
+      <w:proofErr w:type="spellEnd"/>
+      <w:r>
+        <w:rPr>
+          <w:rFonts w:cstheme="minorHAnsi"/>
+        </w:rPr>
+        <w:t xml:space="preserve"> </w:t>
+      </w:r>
+      <w:proofErr w:type="spellStart"/>
+      <w:r>
+        <w:rPr>
+          <w:rFonts w:cstheme="minorHAnsi"/>
+        </w:rPr>
+        <w:t>unui</w:t>
+      </w:r>
+      <w:proofErr w:type="spellEnd"/>
+      <w:r>
+        <w:rPr>
+          <w:rFonts w:cstheme="minorHAnsi"/>
+        </w:rPr>
+        <w:t xml:space="preserve"> </w:t>
+      </w:r>
+      <w:proofErr w:type="spellStart"/>
+      <w:r>
+        <w:rPr>
+          <w:rFonts w:cstheme="minorHAnsi"/>
+        </w:rPr>
+        <w:t>nou</w:t>
+      </w:r>
+      <w:proofErr w:type="spellEnd"/>
+      <w:r>
+        <w:rPr>
+          <w:rFonts w:cstheme="minorHAnsi"/>
+        </w:rPr>
+        <w:t xml:space="preserve"> </w:t>
+      </w:r>
+      <w:proofErr w:type="spellStart"/>
+      <w:r>
+        <w:rPr>
+          <w:rFonts w:cstheme="minorHAnsi"/>
+        </w:rPr>
+        <w:t>produs</w:t>
+      </w:r>
+      <w:proofErr w:type="spellEnd"/>
+      <w:r>
+        <w:rPr>
+          <w:rFonts w:cstheme="minorHAnsi"/>
+        </w:rPr>
+        <w:t xml:space="preserve"> </w:t>
+      </w:r>
+      <w:proofErr w:type="spellStart"/>
+      <w:r>
+        <w:rPr>
+          <w:rFonts w:cstheme="minorHAnsi"/>
+        </w:rPr>
+        <w:t>vor</w:t>
+      </w:r>
+      <w:proofErr w:type="spellEnd"/>
+      <w:r>
+        <w:rPr>
+          <w:rFonts w:cstheme="minorHAnsi"/>
+        </w:rPr>
+        <w:t xml:space="preserve"> </w:t>
+      </w:r>
+      <w:proofErr w:type="spellStart"/>
+      <w:r>
+        <w:rPr>
+          <w:rFonts w:cstheme="minorHAnsi"/>
+        </w:rPr>
+        <w:t>aparea</w:t>
+      </w:r>
+      <w:proofErr w:type="spellEnd"/>
+      <w:r>
+        <w:rPr>
+          <w:rFonts w:cstheme="minorHAnsi"/>
+        </w:rPr>
+        <w:t xml:space="preserve"> </w:t>
+      </w:r>
+      <w:proofErr w:type="spellStart"/>
+      <w:r>
+        <w:rPr>
+          <w:rFonts w:cstheme="minorHAnsi"/>
+        </w:rPr>
+        <w:t>intr</w:t>
+      </w:r>
+      <w:proofErr w:type="spellEnd"/>
+      <w:r>
+        <w:rPr>
+          <w:rFonts w:cstheme="minorHAnsi"/>
+        </w:rPr>
+        <w:t xml:space="preserve">-un </w:t>
+      </w:r>
+      <w:proofErr w:type="spellStart"/>
+      <w:r>
+        <w:rPr>
+          <w:rFonts w:cstheme="minorHAnsi"/>
+        </w:rPr>
+        <w:t>ecran</w:t>
+      </w:r>
+      <w:proofErr w:type="spellEnd"/>
+      <w:r>
+        <w:rPr>
+          <w:rFonts w:cstheme="minorHAnsi"/>
+        </w:rPr>
+        <w:t xml:space="preserve"> </w:t>
+      </w:r>
+      <w:proofErr w:type="spellStart"/>
+      <w:r>
+        <w:rPr>
+          <w:rFonts w:cstheme="minorHAnsi"/>
+        </w:rPr>
+        <w:t>toate</w:t>
+      </w:r>
+      <w:proofErr w:type="spellEnd"/>
+      <w:r>
+        <w:rPr>
+          <w:rFonts w:cstheme="minorHAnsi"/>
+        </w:rPr>
+        <w:t xml:space="preserve"> </w:t>
+      </w:r>
+      <w:proofErr w:type="spellStart"/>
+      <w:r>
+        <w:rPr>
+          <w:rFonts w:cstheme="minorHAnsi"/>
+        </w:rPr>
+        <w:t>piesele</w:t>
+      </w:r>
+      <w:proofErr w:type="spellEnd"/>
+      <w:r>
+        <w:rPr>
+          <w:rFonts w:cstheme="minorHAnsi"/>
+        </w:rPr>
+        <w:t xml:space="preserve"> </w:t>
+      </w:r>
+      <w:proofErr w:type="spellStart"/>
+      <w:r>
+        <w:rPr>
+          <w:rFonts w:cstheme="minorHAnsi"/>
+        </w:rPr>
+        <w:t>disponibile</w:t>
+      </w:r>
+      <w:proofErr w:type="spellEnd"/>
+      <w:r>
+        <w:rPr>
+          <w:rFonts w:cstheme="minorHAnsi"/>
+        </w:rPr>
+        <w:t xml:space="preserve">, </w:t>
+      </w:r>
+      <w:proofErr w:type="spellStart"/>
+      <w:r>
+        <w:rPr>
+          <w:rFonts w:cstheme="minorHAnsi"/>
+        </w:rPr>
+        <w:t>iar</w:t>
+      </w:r>
+      <w:proofErr w:type="spellEnd"/>
+      <w:r>
+        <w:rPr>
+          <w:rFonts w:cstheme="minorHAnsi"/>
+        </w:rPr>
+        <w:t xml:space="preserve"> </w:t>
+      </w:r>
+      <w:proofErr w:type="spellStart"/>
+      <w:r>
+        <w:rPr>
+          <w:rFonts w:cstheme="minorHAnsi"/>
+        </w:rPr>
+        <w:t>pretul</w:t>
+      </w:r>
+      <w:proofErr w:type="spellEnd"/>
+      <w:r>
+        <w:rPr>
+          <w:rFonts w:cstheme="minorHAnsi"/>
+        </w:rPr>
+        <w:t xml:space="preserve"> </w:t>
+      </w:r>
+      <w:proofErr w:type="spellStart"/>
+      <w:r>
+        <w:rPr>
+          <w:rFonts w:cstheme="minorHAnsi"/>
+        </w:rPr>
+        <w:t>acestora</w:t>
+      </w:r>
+      <w:proofErr w:type="spellEnd"/>
+      <w:r>
+        <w:rPr>
+          <w:rFonts w:cstheme="minorHAnsi"/>
+        </w:rPr>
+        <w:t xml:space="preserve"> nu </w:t>
+      </w:r>
+      <w:proofErr w:type="spellStart"/>
+      <w:r>
+        <w:rPr>
+          <w:rFonts w:cstheme="minorHAnsi"/>
+        </w:rPr>
+        <w:t>trebuie</w:t>
+      </w:r>
+      <w:proofErr w:type="spellEnd"/>
+      <w:r>
+        <w:rPr>
+          <w:rFonts w:cstheme="minorHAnsi"/>
+        </w:rPr>
+        <w:t xml:space="preserve"> </w:t>
+      </w:r>
+      <w:proofErr w:type="spellStart"/>
+      <w:r>
+        <w:rPr>
+          <w:rFonts w:cstheme="minorHAnsi"/>
+        </w:rPr>
+        <w:t>sa</w:t>
+      </w:r>
+      <w:proofErr w:type="spellEnd"/>
+      <w:r>
+        <w:rPr>
+          <w:rFonts w:cstheme="minorHAnsi"/>
+        </w:rPr>
+        <w:t xml:space="preserve"> </w:t>
+      </w:r>
+      <w:proofErr w:type="spellStart"/>
+      <w:r>
+        <w:rPr>
+          <w:rFonts w:cstheme="minorHAnsi"/>
+        </w:rPr>
+        <w:t>depasca</w:t>
+      </w:r>
+      <w:proofErr w:type="spellEnd"/>
+      <w:r>
+        <w:rPr>
+          <w:rFonts w:cstheme="minorHAnsi"/>
+        </w:rPr>
+        <w:t xml:space="preserve"> </w:t>
+      </w:r>
+      <w:proofErr w:type="spellStart"/>
+      <w:r>
+        <w:rPr>
+          <w:rFonts w:cstheme="minorHAnsi"/>
+        </w:rPr>
+        <w:t>pretul</w:t>
+      </w:r>
+      <w:proofErr w:type="spellEnd"/>
+      <w:r>
+        <w:rPr>
+          <w:rFonts w:cstheme="minorHAnsi"/>
+        </w:rPr>
+        <w:t xml:space="preserve"> </w:t>
+      </w:r>
+      <w:proofErr w:type="spellStart"/>
+      <w:r>
+        <w:rPr>
+          <w:rFonts w:cstheme="minorHAnsi"/>
+        </w:rPr>
+        <w:t>produslui</w:t>
       </w:r>
       <w:proofErr w:type="spellEnd"/>
       <w:r>
@@ -1944,7 +3264,6 @@
         <w:t xml:space="preserve"> </w:t>
       </w:r>
       <w:proofErr w:type="spellStart"/>
-      <w:proofErr w:type="gramStart"/>
       <w:r>
         <w:rPr>
           <w:rFonts w:cstheme="minorHAnsi"/>
@@ -1986,7 +3305,6 @@
         </w:rPr>
         <w:t>.</w:t>
       </w:r>
-      <w:proofErr w:type="gramEnd"/>
     </w:p>
     <w:p>
       <w:pPr>
@@ -2004,7 +3322,6 @@
           <w:rFonts w:cstheme="minorHAnsi"/>
         </w:rPr>
       </w:pPr>
-      <w:proofErr w:type="gramStart"/>
       <w:r>
         <w:rPr>
           <w:rFonts w:cstheme="minorHAnsi"/>
@@ -2058,13 +3375,7 @@
         <w:rPr>
           <w:rFonts w:cstheme="minorHAnsi"/>
         </w:rPr>
-        <w:t>un</w:t>
-      </w:r>
-      <w:r>
-        <w:rPr>
-          <w:rFonts w:cstheme="minorHAnsi"/>
-        </w:rPr>
-        <w:t>ui</w:t>
+        <w:t>unui</w:t>
       </w:r>
       <w:proofErr w:type="spellEnd"/>
       <w:r>
@@ -2087,11 +3398,889 @@
         </w:rPr>
         <w:t>.</w:t>
       </w:r>
-      <w:proofErr w:type="gramEnd"/>
+    </w:p>
+    <w:p>
+      <w:pPr>
+        <w:widowControl w:val="0"/>
+        <w:tabs>
+          <w:tab w:val="left" w:pos="284"/>
+        </w:tabs>
+        <w:autoSpaceDE w:val="0"/>
+        <w:autoSpaceDN w:val="0"/>
+        <w:adjustRightInd w:val="0"/>
+        <w:spacing w:after="0" w:line="240" w:lineRule="auto"/>
+        <w:ind w:left="567" w:right="75"/>
+        <w:jc w:val="both"/>
+        <w:rPr>
+          <w:rFonts w:cstheme="minorHAnsi"/>
+        </w:rPr>
+      </w:pPr>
+      <w:bookmarkStart w:id="0" w:name="_GoBack"/>
+      <w:bookmarkEnd w:id="0"/>
+    </w:p>
+    <w:p>
+      <w:pPr>
+        <w:widowControl w:val="0"/>
+        <w:tabs>
+          <w:tab w:val="left" w:pos="284"/>
+        </w:tabs>
+        <w:autoSpaceDE w:val="0"/>
+        <w:autoSpaceDN w:val="0"/>
+        <w:adjustRightInd w:val="0"/>
+        <w:spacing w:after="0" w:line="240" w:lineRule="auto"/>
+        <w:ind w:left="567" w:right="75"/>
+        <w:jc w:val="both"/>
+        <w:rPr>
+          <w:rFonts w:cstheme="minorHAnsi"/>
+        </w:rPr>
+      </w:pPr>
+      <w:proofErr w:type="spellStart"/>
+      <w:r>
+        <w:rPr>
+          <w:rFonts w:cstheme="minorHAnsi"/>
+        </w:rPr>
+        <w:t>Scenariu</w:t>
+      </w:r>
+      <w:proofErr w:type="spellEnd"/>
+      <w:r>
+        <w:rPr>
+          <w:rFonts w:cstheme="minorHAnsi"/>
+        </w:rPr>
+        <w:t xml:space="preserve"> normal de </w:t>
+      </w:r>
+      <w:proofErr w:type="spellStart"/>
+      <w:r>
+        <w:rPr>
+          <w:rFonts w:cstheme="minorHAnsi"/>
+        </w:rPr>
+        <w:t>utilizare</w:t>
+      </w:r>
+      <w:proofErr w:type="spellEnd"/>
+      <w:r>
+        <w:rPr>
+          <w:rFonts w:cstheme="minorHAnsi"/>
+        </w:rPr>
+        <w:t xml:space="preserve"> :</w:t>
+      </w:r>
+    </w:p>
+    <w:p>
+      <w:pPr>
+        <w:widowControl w:val="0"/>
+        <w:tabs>
+          <w:tab w:val="left" w:pos="284"/>
+        </w:tabs>
+        <w:autoSpaceDE w:val="0"/>
+        <w:autoSpaceDN w:val="0"/>
+        <w:adjustRightInd w:val="0"/>
+        <w:spacing w:after="0" w:line="240" w:lineRule="auto"/>
+        <w:ind w:left="567" w:right="75"/>
+        <w:jc w:val="both"/>
+        <w:rPr>
+          <w:rFonts w:cstheme="minorHAnsi"/>
+        </w:rPr>
+      </w:pPr>
+      <w:proofErr w:type="spellStart"/>
+      <w:r>
+        <w:rPr>
+          <w:rFonts w:cstheme="minorHAnsi"/>
+        </w:rPr>
+        <w:t>Utilizatorul</w:t>
+      </w:r>
+      <w:proofErr w:type="spellEnd"/>
+      <w:r>
+        <w:rPr>
+          <w:rFonts w:cstheme="minorHAnsi"/>
+        </w:rPr>
+        <w:t xml:space="preserve"> </w:t>
+      </w:r>
+      <w:proofErr w:type="spellStart"/>
+      <w:r>
+        <w:rPr>
+          <w:rFonts w:cstheme="minorHAnsi"/>
+        </w:rPr>
+        <w:t>porneste</w:t>
+      </w:r>
+      <w:proofErr w:type="spellEnd"/>
+      <w:r>
+        <w:rPr>
+          <w:rFonts w:cstheme="minorHAnsi"/>
+        </w:rPr>
+        <w:t xml:space="preserve"> </w:t>
+      </w:r>
+      <w:proofErr w:type="spellStart"/>
+      <w:r>
+        <w:rPr>
+          <w:rFonts w:cstheme="minorHAnsi"/>
+        </w:rPr>
+        <w:t>aplicatia</w:t>
+      </w:r>
+      <w:proofErr w:type="spellEnd"/>
+      <w:r>
+        <w:rPr>
+          <w:rFonts w:cstheme="minorHAnsi"/>
+        </w:rPr>
+        <w:t xml:space="preserve"> </w:t>
+      </w:r>
+      <w:proofErr w:type="spellStart"/>
+      <w:r>
+        <w:rPr>
+          <w:rFonts w:cstheme="minorHAnsi"/>
+        </w:rPr>
+        <w:t>si</w:t>
+      </w:r>
+      <w:proofErr w:type="spellEnd"/>
+      <w:r>
+        <w:rPr>
+          <w:rFonts w:cstheme="minorHAnsi"/>
+        </w:rPr>
+        <w:t xml:space="preserve"> </w:t>
+      </w:r>
+      <w:proofErr w:type="spellStart"/>
+      <w:r>
+        <w:rPr>
+          <w:rFonts w:cstheme="minorHAnsi"/>
+        </w:rPr>
+        <w:t>va</w:t>
+      </w:r>
+      <w:proofErr w:type="spellEnd"/>
+      <w:r>
+        <w:rPr>
+          <w:rFonts w:cstheme="minorHAnsi"/>
+        </w:rPr>
+        <w:t xml:space="preserve"> </w:t>
+      </w:r>
+      <w:proofErr w:type="spellStart"/>
+      <w:r>
+        <w:rPr>
+          <w:rFonts w:cstheme="minorHAnsi"/>
+        </w:rPr>
+        <w:t>dori</w:t>
+      </w:r>
+      <w:proofErr w:type="spellEnd"/>
+      <w:r>
+        <w:rPr>
+          <w:rFonts w:cstheme="minorHAnsi"/>
+        </w:rPr>
+        <w:t xml:space="preserve"> </w:t>
+      </w:r>
+      <w:proofErr w:type="spellStart"/>
+      <w:r>
+        <w:rPr>
+          <w:rFonts w:cstheme="minorHAnsi"/>
+        </w:rPr>
+        <w:t>sa</w:t>
+      </w:r>
+      <w:proofErr w:type="spellEnd"/>
+      <w:r>
+        <w:rPr>
+          <w:rFonts w:cstheme="minorHAnsi"/>
+        </w:rPr>
+        <w:t xml:space="preserve"> </w:t>
+      </w:r>
+      <w:proofErr w:type="spellStart"/>
+      <w:r>
+        <w:rPr>
+          <w:rFonts w:cstheme="minorHAnsi"/>
+        </w:rPr>
+        <w:t>adauge</w:t>
+      </w:r>
+      <w:proofErr w:type="spellEnd"/>
+      <w:r>
+        <w:rPr>
+          <w:rFonts w:cstheme="minorHAnsi"/>
+        </w:rPr>
+        <w:t xml:space="preserve"> o </w:t>
+      </w:r>
+      <w:proofErr w:type="spellStart"/>
+      <w:r>
+        <w:rPr>
+          <w:rFonts w:cstheme="minorHAnsi"/>
+        </w:rPr>
+        <w:t>noua</w:t>
+      </w:r>
+      <w:proofErr w:type="spellEnd"/>
+      <w:r>
+        <w:rPr>
+          <w:rFonts w:cstheme="minorHAnsi"/>
+        </w:rPr>
+        <w:t xml:space="preserve"> </w:t>
+      </w:r>
+      <w:proofErr w:type="spellStart"/>
+      <w:r>
+        <w:rPr>
+          <w:rFonts w:cstheme="minorHAnsi"/>
+        </w:rPr>
+        <w:t>piesa</w:t>
+      </w:r>
+      <w:proofErr w:type="spellEnd"/>
+      <w:r>
+        <w:rPr>
+          <w:rFonts w:cstheme="minorHAnsi"/>
+        </w:rPr>
+        <w:t xml:space="preserve">. El </w:t>
+      </w:r>
+      <w:proofErr w:type="spellStart"/>
+      <w:r>
+        <w:rPr>
+          <w:rFonts w:cstheme="minorHAnsi"/>
+        </w:rPr>
+        <w:t>apasa</w:t>
+      </w:r>
+      <w:proofErr w:type="spellEnd"/>
+      <w:r>
+        <w:rPr>
+          <w:rFonts w:cstheme="minorHAnsi"/>
+        </w:rPr>
+        <w:t xml:space="preserve"> </w:t>
+      </w:r>
+      <w:proofErr w:type="spellStart"/>
+      <w:r>
+        <w:rPr>
+          <w:rFonts w:cstheme="minorHAnsi"/>
+        </w:rPr>
+        <w:t>butonul</w:t>
+      </w:r>
+      <w:proofErr w:type="spellEnd"/>
+      <w:r>
+        <w:rPr>
+          <w:rFonts w:cstheme="minorHAnsi"/>
+        </w:rPr>
+        <w:t xml:space="preserve"> de add de sub </w:t>
+      </w:r>
+      <w:proofErr w:type="spellStart"/>
+      <w:r>
+        <w:rPr>
+          <w:rFonts w:cstheme="minorHAnsi"/>
+        </w:rPr>
+        <w:t>ecranul</w:t>
+      </w:r>
+      <w:proofErr w:type="spellEnd"/>
+      <w:r>
+        <w:rPr>
+          <w:rFonts w:cstheme="minorHAnsi"/>
+        </w:rPr>
+        <w:t xml:space="preserve"> </w:t>
+      </w:r>
+      <w:proofErr w:type="spellStart"/>
+      <w:r>
+        <w:rPr>
+          <w:rFonts w:cstheme="minorHAnsi"/>
+        </w:rPr>
+        <w:t>ce</w:t>
+      </w:r>
+      <w:proofErr w:type="spellEnd"/>
+      <w:r>
+        <w:rPr>
+          <w:rFonts w:cstheme="minorHAnsi"/>
+        </w:rPr>
+        <w:t xml:space="preserve"> </w:t>
+      </w:r>
+      <w:proofErr w:type="spellStart"/>
+      <w:r>
+        <w:rPr>
+          <w:rFonts w:cstheme="minorHAnsi"/>
+        </w:rPr>
+        <w:t>contine</w:t>
+      </w:r>
+      <w:proofErr w:type="spellEnd"/>
+      <w:r>
+        <w:rPr>
+          <w:rFonts w:cstheme="minorHAnsi"/>
+        </w:rPr>
+        <w:t xml:space="preserve"> </w:t>
+      </w:r>
+      <w:proofErr w:type="spellStart"/>
+      <w:r>
+        <w:rPr>
+          <w:rFonts w:cstheme="minorHAnsi"/>
+        </w:rPr>
+        <w:t>piese.In</w:t>
+      </w:r>
+      <w:proofErr w:type="spellEnd"/>
+      <w:r>
+        <w:rPr>
+          <w:rFonts w:cstheme="minorHAnsi"/>
+        </w:rPr>
+        <w:t xml:space="preserve"> </w:t>
+      </w:r>
+      <w:proofErr w:type="spellStart"/>
+      <w:r>
+        <w:rPr>
+          <w:rFonts w:cstheme="minorHAnsi"/>
+        </w:rPr>
+        <w:t>acel</w:t>
+      </w:r>
+      <w:proofErr w:type="spellEnd"/>
+      <w:r>
+        <w:rPr>
+          <w:rFonts w:cstheme="minorHAnsi"/>
+        </w:rPr>
+        <w:t xml:space="preserve"> moment </w:t>
+      </w:r>
+      <w:proofErr w:type="spellStart"/>
+      <w:r>
+        <w:rPr>
+          <w:rFonts w:cstheme="minorHAnsi"/>
+        </w:rPr>
+        <w:t>va</w:t>
+      </w:r>
+      <w:proofErr w:type="spellEnd"/>
+      <w:r>
+        <w:rPr>
+          <w:rFonts w:cstheme="minorHAnsi"/>
+        </w:rPr>
+        <w:t xml:space="preserve"> fi </w:t>
+      </w:r>
+      <w:proofErr w:type="spellStart"/>
+      <w:r>
+        <w:rPr>
+          <w:rFonts w:cstheme="minorHAnsi"/>
+        </w:rPr>
+        <w:t>deschisa</w:t>
+      </w:r>
+      <w:proofErr w:type="spellEnd"/>
+      <w:r>
+        <w:rPr>
+          <w:rFonts w:cstheme="minorHAnsi"/>
+        </w:rPr>
+        <w:t xml:space="preserve"> o </w:t>
+      </w:r>
+      <w:proofErr w:type="spellStart"/>
+      <w:r>
+        <w:rPr>
+          <w:rFonts w:cstheme="minorHAnsi"/>
+        </w:rPr>
+        <w:t>noua</w:t>
+      </w:r>
+      <w:proofErr w:type="spellEnd"/>
+      <w:r>
+        <w:rPr>
+          <w:rFonts w:cstheme="minorHAnsi"/>
+        </w:rPr>
+        <w:t xml:space="preserve"> </w:t>
+      </w:r>
+      <w:proofErr w:type="spellStart"/>
+      <w:r>
+        <w:rPr>
+          <w:rFonts w:cstheme="minorHAnsi"/>
+        </w:rPr>
+        <w:t>fereastra</w:t>
+      </w:r>
+      <w:proofErr w:type="spellEnd"/>
+      <w:r>
+        <w:rPr>
+          <w:rFonts w:cstheme="minorHAnsi"/>
+        </w:rPr>
+        <w:t xml:space="preserve"> </w:t>
+      </w:r>
+      <w:proofErr w:type="spellStart"/>
+      <w:r>
+        <w:rPr>
+          <w:rFonts w:cstheme="minorHAnsi"/>
+        </w:rPr>
+        <w:t>unde</w:t>
+      </w:r>
+      <w:proofErr w:type="spellEnd"/>
+      <w:r>
+        <w:rPr>
+          <w:rFonts w:cstheme="minorHAnsi"/>
+        </w:rPr>
+        <w:t xml:space="preserve"> </w:t>
+      </w:r>
+      <w:proofErr w:type="spellStart"/>
+      <w:r>
+        <w:rPr>
+          <w:rFonts w:cstheme="minorHAnsi"/>
+        </w:rPr>
+        <w:t>va</w:t>
+      </w:r>
+      <w:proofErr w:type="spellEnd"/>
+      <w:r>
+        <w:rPr>
+          <w:rFonts w:cstheme="minorHAnsi"/>
+        </w:rPr>
+        <w:t xml:space="preserve"> </w:t>
+      </w:r>
+      <w:proofErr w:type="spellStart"/>
+      <w:r>
+        <w:rPr>
+          <w:rFonts w:cstheme="minorHAnsi"/>
+        </w:rPr>
+        <w:t>trebui</w:t>
+      </w:r>
+      <w:proofErr w:type="spellEnd"/>
+      <w:r>
+        <w:rPr>
+          <w:rFonts w:cstheme="minorHAnsi"/>
+        </w:rPr>
+        <w:t xml:space="preserve"> </w:t>
+      </w:r>
+      <w:proofErr w:type="spellStart"/>
+      <w:r>
+        <w:rPr>
+          <w:rFonts w:cstheme="minorHAnsi"/>
+        </w:rPr>
+        <w:t>sa</w:t>
+      </w:r>
+      <w:proofErr w:type="spellEnd"/>
+      <w:r>
+        <w:rPr>
+          <w:rFonts w:cstheme="minorHAnsi"/>
+        </w:rPr>
+        <w:t xml:space="preserve"> </w:t>
+      </w:r>
+      <w:proofErr w:type="spellStart"/>
+      <w:r>
+        <w:rPr>
+          <w:rFonts w:cstheme="minorHAnsi"/>
+        </w:rPr>
+        <w:t>completeze</w:t>
+      </w:r>
+      <w:proofErr w:type="spellEnd"/>
+      <w:r>
+        <w:rPr>
+          <w:rFonts w:cstheme="minorHAnsi"/>
+        </w:rPr>
+        <w:t xml:space="preserve"> </w:t>
+      </w:r>
+      <w:proofErr w:type="spellStart"/>
+      <w:r>
+        <w:rPr>
+          <w:rFonts w:cstheme="minorHAnsi"/>
+        </w:rPr>
+        <w:t>campurile</w:t>
+      </w:r>
+      <w:proofErr w:type="spellEnd"/>
+      <w:r>
+        <w:rPr>
+          <w:rFonts w:cstheme="minorHAnsi"/>
+        </w:rPr>
+        <w:t xml:space="preserve"> de </w:t>
+      </w:r>
+      <w:proofErr w:type="spellStart"/>
+      <w:r>
+        <w:rPr>
+          <w:rFonts w:cstheme="minorHAnsi"/>
+        </w:rPr>
+        <w:t>Name,Inventory,Price,Max,Min,Company</w:t>
+      </w:r>
+      <w:proofErr w:type="spellEnd"/>
+      <w:r>
+        <w:rPr>
+          <w:rFonts w:cstheme="minorHAnsi"/>
+        </w:rPr>
+        <w:t xml:space="preserve"> Name ( </w:t>
+      </w:r>
+      <w:proofErr w:type="spellStart"/>
+      <w:r>
+        <w:rPr>
+          <w:rFonts w:cstheme="minorHAnsi"/>
+        </w:rPr>
+        <w:t>sau</w:t>
+      </w:r>
+      <w:proofErr w:type="spellEnd"/>
+      <w:r>
+        <w:rPr>
+          <w:rFonts w:cstheme="minorHAnsi"/>
+        </w:rPr>
+        <w:t xml:space="preserve"> Machine Id) </w:t>
+      </w:r>
+      <w:proofErr w:type="spellStart"/>
+      <w:r>
+        <w:rPr>
+          <w:rFonts w:cstheme="minorHAnsi"/>
+        </w:rPr>
+        <w:t>dupa</w:t>
+      </w:r>
+      <w:proofErr w:type="spellEnd"/>
+      <w:r>
+        <w:rPr>
+          <w:rFonts w:cstheme="minorHAnsi"/>
+        </w:rPr>
+        <w:t xml:space="preserve"> care </w:t>
+      </w:r>
+      <w:proofErr w:type="spellStart"/>
+      <w:r>
+        <w:rPr>
+          <w:rFonts w:cstheme="minorHAnsi"/>
+        </w:rPr>
+        <w:t>va</w:t>
+      </w:r>
+      <w:proofErr w:type="spellEnd"/>
+      <w:r>
+        <w:rPr>
+          <w:rFonts w:cstheme="minorHAnsi"/>
+        </w:rPr>
+        <w:t xml:space="preserve"> </w:t>
+      </w:r>
+      <w:proofErr w:type="spellStart"/>
+      <w:r>
+        <w:rPr>
+          <w:rFonts w:cstheme="minorHAnsi"/>
+        </w:rPr>
+        <w:t>apasa</w:t>
+      </w:r>
+      <w:proofErr w:type="spellEnd"/>
+      <w:r>
+        <w:rPr>
+          <w:rFonts w:cstheme="minorHAnsi"/>
+        </w:rPr>
+        <w:t xml:space="preserve"> </w:t>
+      </w:r>
+      <w:proofErr w:type="spellStart"/>
+      <w:r>
+        <w:rPr>
+          <w:rFonts w:cstheme="minorHAnsi"/>
+        </w:rPr>
+        <w:t>butonul</w:t>
+      </w:r>
+      <w:proofErr w:type="spellEnd"/>
+      <w:r>
+        <w:rPr>
+          <w:rFonts w:cstheme="minorHAnsi"/>
+        </w:rPr>
+        <w:t xml:space="preserve"> de Save </w:t>
+      </w:r>
+      <w:proofErr w:type="spellStart"/>
+      <w:r>
+        <w:rPr>
+          <w:rFonts w:cstheme="minorHAnsi"/>
+        </w:rPr>
+        <w:t>si</w:t>
+      </w:r>
+      <w:proofErr w:type="spellEnd"/>
+      <w:r>
+        <w:rPr>
+          <w:rFonts w:cstheme="minorHAnsi"/>
+        </w:rPr>
+        <w:t xml:space="preserve"> </w:t>
+      </w:r>
+      <w:proofErr w:type="spellStart"/>
+      <w:r>
+        <w:rPr>
+          <w:rFonts w:cstheme="minorHAnsi"/>
+        </w:rPr>
+        <w:t>va</w:t>
+      </w:r>
+      <w:proofErr w:type="spellEnd"/>
+      <w:r>
+        <w:rPr>
+          <w:rFonts w:cstheme="minorHAnsi"/>
+        </w:rPr>
+        <w:t xml:space="preserve"> fi </w:t>
+      </w:r>
+      <w:proofErr w:type="spellStart"/>
+      <w:r>
+        <w:rPr>
+          <w:rFonts w:cstheme="minorHAnsi"/>
+        </w:rPr>
+        <w:t>redirectionat</w:t>
+      </w:r>
+      <w:proofErr w:type="spellEnd"/>
+      <w:r>
+        <w:rPr>
+          <w:rFonts w:cstheme="minorHAnsi"/>
+        </w:rPr>
+        <w:t xml:space="preserve"> </w:t>
+      </w:r>
+      <w:proofErr w:type="spellStart"/>
+      <w:r>
+        <w:rPr>
+          <w:rFonts w:cstheme="minorHAnsi"/>
+        </w:rPr>
+        <w:t>catre</w:t>
+      </w:r>
+      <w:proofErr w:type="spellEnd"/>
+      <w:r>
+        <w:rPr>
+          <w:rFonts w:cstheme="minorHAnsi"/>
+        </w:rPr>
+        <w:t xml:space="preserve"> </w:t>
+      </w:r>
+      <w:proofErr w:type="spellStart"/>
+      <w:r>
+        <w:rPr>
+          <w:rFonts w:cstheme="minorHAnsi"/>
+        </w:rPr>
+        <w:t>ecranul</w:t>
+      </w:r>
+      <w:proofErr w:type="spellEnd"/>
+      <w:r>
+        <w:rPr>
+          <w:rFonts w:cstheme="minorHAnsi"/>
+        </w:rPr>
+        <w:t xml:space="preserve"> de start </w:t>
+      </w:r>
+      <w:proofErr w:type="spellStart"/>
+      <w:r>
+        <w:rPr>
+          <w:rFonts w:cstheme="minorHAnsi"/>
+        </w:rPr>
+        <w:t>ce</w:t>
+      </w:r>
+      <w:proofErr w:type="spellEnd"/>
+      <w:r>
+        <w:rPr>
+          <w:rFonts w:cstheme="minorHAnsi"/>
+        </w:rPr>
+        <w:t xml:space="preserve"> </w:t>
+      </w:r>
+      <w:proofErr w:type="spellStart"/>
+      <w:r>
+        <w:rPr>
+          <w:rFonts w:cstheme="minorHAnsi"/>
+        </w:rPr>
+        <w:t>contine</w:t>
+      </w:r>
+      <w:proofErr w:type="spellEnd"/>
+      <w:r>
+        <w:rPr>
+          <w:rFonts w:cstheme="minorHAnsi"/>
+        </w:rPr>
+        <w:t xml:space="preserve"> </w:t>
+      </w:r>
+      <w:proofErr w:type="spellStart"/>
+      <w:r>
+        <w:rPr>
+          <w:rFonts w:cstheme="minorHAnsi"/>
+        </w:rPr>
+        <w:t>ecranul</w:t>
+      </w:r>
+      <w:proofErr w:type="spellEnd"/>
+      <w:r>
+        <w:rPr>
+          <w:rFonts w:cstheme="minorHAnsi"/>
+        </w:rPr>
+        <w:t xml:space="preserve"> cu </w:t>
+      </w:r>
+      <w:proofErr w:type="spellStart"/>
+      <w:r>
+        <w:rPr>
+          <w:rFonts w:cstheme="minorHAnsi"/>
+        </w:rPr>
+        <w:t>piese</w:t>
+      </w:r>
+      <w:proofErr w:type="spellEnd"/>
+      <w:r>
+        <w:rPr>
+          <w:rFonts w:cstheme="minorHAnsi"/>
+        </w:rPr>
+        <w:t xml:space="preserve"> </w:t>
+      </w:r>
+      <w:proofErr w:type="spellStart"/>
+      <w:r>
+        <w:rPr>
+          <w:rFonts w:cstheme="minorHAnsi"/>
+        </w:rPr>
+        <w:t>si</w:t>
+      </w:r>
+      <w:proofErr w:type="spellEnd"/>
+      <w:r>
+        <w:rPr>
+          <w:rFonts w:cstheme="minorHAnsi"/>
+        </w:rPr>
+        <w:t xml:space="preserve"> </w:t>
+      </w:r>
+      <w:proofErr w:type="spellStart"/>
+      <w:r>
+        <w:rPr>
+          <w:rFonts w:cstheme="minorHAnsi"/>
+        </w:rPr>
+        <w:t>ecranul</w:t>
+      </w:r>
+      <w:proofErr w:type="spellEnd"/>
+      <w:r>
+        <w:rPr>
+          <w:rFonts w:cstheme="minorHAnsi"/>
+        </w:rPr>
+        <w:t xml:space="preserve"> cu </w:t>
+      </w:r>
+      <w:proofErr w:type="spellStart"/>
+      <w:r>
+        <w:rPr>
+          <w:rFonts w:cstheme="minorHAnsi"/>
+        </w:rPr>
+        <w:t>prouduse.El</w:t>
+      </w:r>
+      <w:proofErr w:type="spellEnd"/>
+      <w:r>
+        <w:rPr>
+          <w:rFonts w:cstheme="minorHAnsi"/>
+        </w:rPr>
+        <w:t xml:space="preserve"> </w:t>
+      </w:r>
+      <w:proofErr w:type="spellStart"/>
+      <w:r>
+        <w:rPr>
+          <w:rFonts w:cstheme="minorHAnsi"/>
+        </w:rPr>
+        <w:t>va</w:t>
+      </w:r>
+      <w:proofErr w:type="spellEnd"/>
+      <w:r>
+        <w:rPr>
+          <w:rFonts w:cstheme="minorHAnsi"/>
+        </w:rPr>
+        <w:t xml:space="preserve"> </w:t>
+      </w:r>
+      <w:proofErr w:type="spellStart"/>
+      <w:r>
+        <w:rPr>
+          <w:rFonts w:cstheme="minorHAnsi"/>
+        </w:rPr>
+        <w:t>completA</w:t>
+      </w:r>
+      <w:proofErr w:type="spellEnd"/>
+      <w:r>
+        <w:rPr>
+          <w:rFonts w:cstheme="minorHAnsi"/>
+        </w:rPr>
+        <w:t xml:space="preserve"> </w:t>
+      </w:r>
+      <w:proofErr w:type="spellStart"/>
+      <w:r>
+        <w:rPr>
+          <w:rFonts w:cstheme="minorHAnsi"/>
+        </w:rPr>
+        <w:t>campul</w:t>
+      </w:r>
+      <w:proofErr w:type="spellEnd"/>
+      <w:r>
+        <w:rPr>
+          <w:rFonts w:cstheme="minorHAnsi"/>
+        </w:rPr>
+        <w:t xml:space="preserve"> Company Name </w:t>
+      </w:r>
+      <w:proofErr w:type="spellStart"/>
+      <w:r>
+        <w:rPr>
+          <w:rFonts w:cstheme="minorHAnsi"/>
+        </w:rPr>
+        <w:t>daca</w:t>
+      </w:r>
+      <w:proofErr w:type="spellEnd"/>
+      <w:r>
+        <w:rPr>
+          <w:rFonts w:cstheme="minorHAnsi"/>
+        </w:rPr>
+        <w:t xml:space="preserve"> </w:t>
+      </w:r>
+      <w:proofErr w:type="spellStart"/>
+      <w:r>
+        <w:rPr>
+          <w:rFonts w:cstheme="minorHAnsi"/>
+        </w:rPr>
+        <w:t>va</w:t>
+      </w:r>
+      <w:proofErr w:type="spellEnd"/>
+      <w:r>
+        <w:rPr>
+          <w:rFonts w:cstheme="minorHAnsi"/>
+        </w:rPr>
+        <w:t xml:space="preserve"> </w:t>
+      </w:r>
+      <w:proofErr w:type="spellStart"/>
+      <w:r>
+        <w:rPr>
+          <w:rFonts w:cstheme="minorHAnsi"/>
+        </w:rPr>
+        <w:t>selecta</w:t>
+      </w:r>
+      <w:proofErr w:type="spellEnd"/>
+      <w:r>
+        <w:rPr>
+          <w:rFonts w:cstheme="minorHAnsi"/>
+        </w:rPr>
+        <w:t xml:space="preserve"> radio button-ul Outsourced, in </w:t>
+      </w:r>
+      <w:proofErr w:type="spellStart"/>
+      <w:r>
+        <w:rPr>
+          <w:rFonts w:cstheme="minorHAnsi"/>
+        </w:rPr>
+        <w:t>caz</w:t>
+      </w:r>
+      <w:proofErr w:type="spellEnd"/>
+      <w:r>
+        <w:rPr>
+          <w:rFonts w:cstheme="minorHAnsi"/>
+        </w:rPr>
+        <w:t xml:space="preserve"> </w:t>
+      </w:r>
+      <w:proofErr w:type="spellStart"/>
+      <w:r>
+        <w:rPr>
+          <w:rFonts w:cstheme="minorHAnsi"/>
+        </w:rPr>
+        <w:t>contrar</w:t>
+      </w:r>
+      <w:proofErr w:type="spellEnd"/>
+      <w:r>
+        <w:rPr>
+          <w:rFonts w:cstheme="minorHAnsi"/>
+        </w:rPr>
+        <w:t xml:space="preserve"> </w:t>
+      </w:r>
+      <w:proofErr w:type="spellStart"/>
+      <w:r>
+        <w:rPr>
+          <w:rFonts w:cstheme="minorHAnsi"/>
+        </w:rPr>
+        <w:t>daca</w:t>
+      </w:r>
+      <w:proofErr w:type="spellEnd"/>
+      <w:r>
+        <w:rPr>
+          <w:rFonts w:cstheme="minorHAnsi"/>
+        </w:rPr>
+        <w:t xml:space="preserve"> </w:t>
+      </w:r>
+      <w:proofErr w:type="spellStart"/>
+      <w:r>
+        <w:rPr>
+          <w:rFonts w:cstheme="minorHAnsi"/>
+        </w:rPr>
+        <w:t>va</w:t>
+      </w:r>
+      <w:proofErr w:type="spellEnd"/>
+      <w:r>
+        <w:rPr>
+          <w:rFonts w:cstheme="minorHAnsi"/>
+        </w:rPr>
+        <w:t xml:space="preserve"> </w:t>
+      </w:r>
+      <w:proofErr w:type="spellStart"/>
+      <w:r>
+        <w:rPr>
+          <w:rFonts w:cstheme="minorHAnsi"/>
+        </w:rPr>
+        <w:t>selecta</w:t>
+      </w:r>
+      <w:proofErr w:type="spellEnd"/>
+      <w:r>
+        <w:rPr>
+          <w:rFonts w:cstheme="minorHAnsi"/>
+        </w:rPr>
+        <w:t xml:space="preserve"> radio button-ul In-House </w:t>
+      </w:r>
+      <w:proofErr w:type="spellStart"/>
+      <w:r>
+        <w:rPr>
+          <w:rFonts w:cstheme="minorHAnsi"/>
+        </w:rPr>
+        <w:t>va</w:t>
+      </w:r>
+      <w:proofErr w:type="spellEnd"/>
+      <w:r>
+        <w:rPr>
+          <w:rFonts w:cstheme="minorHAnsi"/>
+        </w:rPr>
+        <w:t xml:space="preserve"> complete Machine Id.</w:t>
+      </w:r>
     </w:p>
     <w:sectPr>
-      <w:headerReference w:type="default" r:id="rId9"/>
-      <w:footerReference w:type="default" r:id="rId10"/>
+      <w:headerReference w:type="default" r:id="rId8"/>
+      <w:footerReference w:type="default" r:id="rId9"/>
       <w:pgSz w:w="11907" w:h="16840" w:code="9"/>
       <w:pgMar w:top="1134" w:right="851" w:bottom="1134" w:left="851" w:header="680" w:footer="680" w:gutter="0"/>
       <w:cols w:space="720"/>
@@ -2102,7 +4291,7 @@
 </file>
 
 <file path=word/endnotes.xml><?xml version="1.0" encoding="utf-8"?>
-<w:endnotes xmlns:wpc="http://schemas.microsoft.com/office/word/2010/wordprocessingCanvas" xmlns:mc="http://schemas.openxmlformats.org/markup-compatibility/2006" xmlns:o="urn:schemas-microsoft-com:office:office" xmlns:r="http://schemas.openxmlformats.org/officeDocument/2006/relationships" xmlns:m="http://schemas.openxmlformats.org/officeDocument/2006/math" xmlns:v="urn:schemas-microsoft-com:vml" xmlns:wp14="http://schemas.microsoft.com/office/word/2010/wordprocessingDrawing" xmlns:wp="http://schemas.openxmlformats.org/drawingml/2006/wordprocessingDrawing" xmlns:w10="urn:schemas-microsoft-com:office:word" xmlns:w="http://schemas.openxmlformats.org/wordprocessingml/2006/main" xmlns:w14="http://schemas.microsoft.com/office/word/2010/wordml" xmlns:wpg="http://schemas.microsoft.com/office/word/2010/wordprocessingGroup" xmlns:wpi="http://schemas.microsoft.com/office/word/2010/wordprocessingInk" xmlns:wne="http://schemas.microsoft.com/office/word/2006/wordml" xmlns:wps="http://schemas.microsoft.com/office/word/2010/wordprocessingShape" mc:Ignorable="w14 wp14">
+<w:endnotes xmlns:wpc="http://schemas.microsoft.com/office/word/2010/wordprocessingCanvas" xmlns:cx="http://schemas.microsoft.com/office/drawing/2014/chartex" xmlns:cx1="http://schemas.microsoft.com/office/drawing/2015/9/8/chartex" xmlns:cx2="http://schemas.microsoft.com/office/drawing/2015/10/21/chartex" xmlns:cx3="http://schemas.microsoft.com/office/drawing/2016/5/9/chartex" xmlns:cx4="http://schemas.microsoft.com/office/drawing/2016/5/10/chartex" xmlns:cx5="http://schemas.microsoft.com/office/drawing/2016/5/11/chartex" xmlns:cx6="http://schemas.microsoft.com/office/drawing/2016/5/12/chartex" xmlns:cx7="http://schemas.microsoft.com/office/drawing/2016/5/13/chartex" xmlns:cx8="http://schemas.microsoft.com/office/drawing/2016/5/14/chartex" xmlns:mc="http://schemas.openxmlformats.org/markup-compatibility/2006" xmlns:aink="http://schemas.microsoft.com/office/drawing/2016/ink" xmlns:am3d="http://schemas.microsoft.com/office/drawing/2017/model3d" xmlns:o="urn:schemas-microsoft-com:office:office" xmlns:r="http://schemas.openxmlformats.org/officeDocument/2006/relationships" xmlns:m="http://schemas.openxmlformats.org/officeDocument/2006/math" xmlns:v="urn:schemas-microsoft-com:vml" xmlns:wp14="http://schemas.microsoft.com/office/word/2010/wordprocessingDrawing" xmlns:wp="http://schemas.openxmlformats.org/drawingml/2006/wordprocessingDrawing" xmlns:w10="urn:schemas-microsoft-com:office:word" xmlns:w="http://schemas.openxmlformats.org/wordprocessingml/2006/main" xmlns:w14="http://schemas.microsoft.com/office/word/2010/wordml" xmlns:w15="http://schemas.microsoft.com/office/word/2012/wordml" xmlns:w16cid="http://schemas.microsoft.com/office/word/2016/wordml/cid" xmlns:w16se="http://schemas.microsoft.com/office/word/2015/wordml/symex" xmlns:wpg="http://schemas.microsoft.com/office/word/2010/wordprocessingGroup" xmlns:wpi="http://schemas.microsoft.com/office/word/2010/wordprocessingInk" xmlns:wne="http://schemas.microsoft.com/office/word/2006/wordml" xmlns:wps="http://schemas.microsoft.com/office/word/2010/wordprocessingShape" mc:Ignorable="w14 w15 w16se w16cid wp14">
   <w:endnote w:type="separator" w:id="-1">
     <w:p>
       <w:pPr>
@@ -2127,7 +4316,7 @@
 </file>
 
 <file path=word/footer1.xml><?xml version="1.0" encoding="utf-8"?>
-<w:ftr xmlns:wpc="http://schemas.microsoft.com/office/word/2010/wordprocessingCanvas" xmlns:mc="http://schemas.openxmlformats.org/markup-compatibility/2006" xmlns:o="urn:schemas-microsoft-com:office:office" xmlns:r="http://schemas.openxmlformats.org/officeDocument/2006/relationships" xmlns:m="http://schemas.openxmlformats.org/officeDocument/2006/math" xmlns:v="urn:schemas-microsoft-com:vml" xmlns:wp14="http://schemas.microsoft.com/office/word/2010/wordprocessingDrawing" xmlns:wp="http://schemas.openxmlformats.org/drawingml/2006/wordprocessingDrawing" xmlns:w10="urn:schemas-microsoft-com:office:word" xmlns:w="http://schemas.openxmlformats.org/wordprocessingml/2006/main" xmlns:w14="http://schemas.microsoft.com/office/word/2010/wordml" xmlns:wpg="http://schemas.microsoft.com/office/word/2010/wordprocessingGroup" xmlns:wpi="http://schemas.microsoft.com/office/word/2010/wordprocessingInk" xmlns:wne="http://schemas.microsoft.com/office/word/2006/wordml" xmlns:wps="http://schemas.microsoft.com/office/word/2010/wordprocessingShape" mc:Ignorable="w14 wp14">
+<w:ftr xmlns:wpc="http://schemas.microsoft.com/office/word/2010/wordprocessingCanvas" xmlns:cx="http://schemas.microsoft.com/office/drawing/2014/chartex" xmlns:cx1="http://schemas.microsoft.com/office/drawing/2015/9/8/chartex" xmlns:cx2="http://schemas.microsoft.com/office/drawing/2015/10/21/chartex" xmlns:cx3="http://schemas.microsoft.com/office/drawing/2016/5/9/chartex" xmlns:cx4="http://schemas.microsoft.com/office/drawing/2016/5/10/chartex" xmlns:cx5="http://schemas.microsoft.com/office/drawing/2016/5/11/chartex" xmlns:cx6="http://schemas.microsoft.com/office/drawing/2016/5/12/chartex" xmlns:cx7="http://schemas.microsoft.com/office/drawing/2016/5/13/chartex" xmlns:cx8="http://schemas.microsoft.com/office/drawing/2016/5/14/chartex" xmlns:mc="http://schemas.openxmlformats.org/markup-compatibility/2006" xmlns:aink="http://schemas.microsoft.com/office/drawing/2016/ink" xmlns:am3d="http://schemas.microsoft.com/office/drawing/2017/model3d" xmlns:o="urn:schemas-microsoft-com:office:office" xmlns:r="http://schemas.openxmlformats.org/officeDocument/2006/relationships" xmlns:m="http://schemas.openxmlformats.org/officeDocument/2006/math" xmlns:v="urn:schemas-microsoft-com:vml" xmlns:wp14="http://schemas.microsoft.com/office/word/2010/wordprocessingDrawing" xmlns:wp="http://schemas.openxmlformats.org/drawingml/2006/wordprocessingDrawing" xmlns:w10="urn:schemas-microsoft-com:office:word" xmlns:w="http://schemas.openxmlformats.org/wordprocessingml/2006/main" xmlns:w14="http://schemas.microsoft.com/office/word/2010/wordml" xmlns:w15="http://schemas.microsoft.com/office/word/2012/wordml" xmlns:w16cid="http://schemas.microsoft.com/office/word/2016/wordml/cid" xmlns:w16se="http://schemas.microsoft.com/office/word/2015/wordml/symex" xmlns:wpg="http://schemas.microsoft.com/office/word/2010/wordprocessingGroup" xmlns:wpi="http://schemas.microsoft.com/office/word/2010/wordprocessingInk" xmlns:wne="http://schemas.microsoft.com/office/word/2006/wordml" xmlns:wps="http://schemas.microsoft.com/office/word/2010/wordprocessingShape" mc:Ignorable="w14 w15 w16se w16cid wp14">
   <w:p>
     <w:pPr>
       <w:pStyle w:val="Footer"/>
@@ -2146,7 +4335,7 @@
 </file>
 
 <file path=word/footnotes.xml><?xml version="1.0" encoding="utf-8"?>
-<w:footnotes xmlns:wpc="http://schemas.microsoft.com/office/word/2010/wordprocessingCanvas" xmlns:mc="http://schemas.openxmlformats.org/markup-compatibility/2006" xmlns:o="urn:schemas-microsoft-com:office:office" xmlns:r="http://schemas.openxmlformats.org/officeDocument/2006/relationships" xmlns:m="http://schemas.openxmlformats.org/officeDocument/2006/math" xmlns:v="urn:schemas-microsoft-com:vml" xmlns:wp14="http://schemas.microsoft.com/office/word/2010/wordprocessingDrawing" xmlns:wp="http://schemas.openxmlformats.org/drawingml/2006/wordprocessingDrawing" xmlns:w10="urn:schemas-microsoft-com:office:word" xmlns:w="http://schemas.openxmlformats.org/wordprocessingml/2006/main" xmlns:w14="http://schemas.microsoft.com/office/word/2010/wordml" xmlns:wpg="http://schemas.microsoft.com/office/word/2010/wordprocessingGroup" xmlns:wpi="http://schemas.microsoft.com/office/word/2010/wordprocessingInk" xmlns:wne="http://schemas.microsoft.com/office/word/2006/wordml" xmlns:wps="http://schemas.microsoft.com/office/word/2010/wordprocessingShape" mc:Ignorable="w14 wp14">
+<w:footnotes xmlns:wpc="http://schemas.microsoft.com/office/word/2010/wordprocessingCanvas" xmlns:cx="http://schemas.microsoft.com/office/drawing/2014/chartex" xmlns:cx1="http://schemas.microsoft.com/office/drawing/2015/9/8/chartex" xmlns:cx2="http://schemas.microsoft.com/office/drawing/2015/10/21/chartex" xmlns:cx3="http://schemas.microsoft.com/office/drawing/2016/5/9/chartex" xmlns:cx4="http://schemas.microsoft.com/office/drawing/2016/5/10/chartex" xmlns:cx5="http://schemas.microsoft.com/office/drawing/2016/5/11/chartex" xmlns:cx6="http://schemas.microsoft.com/office/drawing/2016/5/12/chartex" xmlns:cx7="http://schemas.microsoft.com/office/drawing/2016/5/13/chartex" xmlns:cx8="http://schemas.microsoft.com/office/drawing/2016/5/14/chartex" xmlns:mc="http://schemas.openxmlformats.org/markup-compatibility/2006" xmlns:aink="http://schemas.microsoft.com/office/drawing/2016/ink" xmlns:am3d="http://schemas.microsoft.com/office/drawing/2017/model3d" xmlns:o="urn:schemas-microsoft-com:office:office" xmlns:r="http://schemas.openxmlformats.org/officeDocument/2006/relationships" xmlns:m="http://schemas.openxmlformats.org/officeDocument/2006/math" xmlns:v="urn:schemas-microsoft-com:vml" xmlns:wp14="http://schemas.microsoft.com/office/word/2010/wordprocessingDrawing" xmlns:wp="http://schemas.openxmlformats.org/drawingml/2006/wordprocessingDrawing" xmlns:w10="urn:schemas-microsoft-com:office:word" xmlns:w="http://schemas.openxmlformats.org/wordprocessingml/2006/main" xmlns:w14="http://schemas.microsoft.com/office/word/2010/wordml" xmlns:w15="http://schemas.microsoft.com/office/word/2012/wordml" xmlns:w16cid="http://schemas.microsoft.com/office/word/2016/wordml/cid" xmlns:w16se="http://schemas.microsoft.com/office/word/2015/wordml/symex" xmlns:wpg="http://schemas.microsoft.com/office/word/2010/wordprocessingGroup" xmlns:wpi="http://schemas.microsoft.com/office/word/2010/wordprocessingInk" xmlns:wne="http://schemas.microsoft.com/office/word/2006/wordml" xmlns:wps="http://schemas.microsoft.com/office/word/2010/wordprocessingShape" mc:Ignorable="w14 w15 w16se w16cid wp14">
   <w:footnote w:type="separator" w:id="-1">
     <w:p>
       <w:pPr>
@@ -2171,7 +4360,7 @@
 </file>
 
 <file path=word/header1.xml><?xml version="1.0" encoding="utf-8"?>
-<w:hdr xmlns:wpc="http://schemas.microsoft.com/office/word/2010/wordprocessingCanvas" xmlns:mc="http://schemas.openxmlformats.org/markup-compatibility/2006" xmlns:o="urn:schemas-microsoft-com:office:office" xmlns:r="http://schemas.openxmlformats.org/officeDocument/2006/relationships" xmlns:m="http://schemas.openxmlformats.org/officeDocument/2006/math" xmlns:v="urn:schemas-microsoft-com:vml" xmlns:wp14="http://schemas.microsoft.com/office/word/2010/wordprocessingDrawing" xmlns:wp="http://schemas.openxmlformats.org/drawingml/2006/wordprocessingDrawing" xmlns:w10="urn:schemas-microsoft-com:office:word" xmlns:w="http://schemas.openxmlformats.org/wordprocessingml/2006/main" xmlns:w14="http://schemas.microsoft.com/office/word/2010/wordml" xmlns:wpg="http://schemas.microsoft.com/office/word/2010/wordprocessingGroup" xmlns:wpi="http://schemas.microsoft.com/office/word/2010/wordprocessingInk" xmlns:wne="http://schemas.microsoft.com/office/word/2006/wordml" xmlns:wps="http://schemas.microsoft.com/office/word/2010/wordprocessingShape" mc:Ignorable="w14 wp14">
+<w:hdr xmlns:wpc="http://schemas.microsoft.com/office/word/2010/wordprocessingCanvas" xmlns:cx="http://schemas.microsoft.com/office/drawing/2014/chartex" xmlns:cx1="http://schemas.microsoft.com/office/drawing/2015/9/8/chartex" xmlns:cx2="http://schemas.microsoft.com/office/drawing/2015/10/21/chartex" xmlns:cx3="http://schemas.microsoft.com/office/drawing/2016/5/9/chartex" xmlns:cx4="http://schemas.microsoft.com/office/drawing/2016/5/10/chartex" xmlns:cx5="http://schemas.microsoft.com/office/drawing/2016/5/11/chartex" xmlns:cx6="http://schemas.microsoft.com/office/drawing/2016/5/12/chartex" xmlns:cx7="http://schemas.microsoft.com/office/drawing/2016/5/13/chartex" xmlns:cx8="http://schemas.microsoft.com/office/drawing/2016/5/14/chartex" xmlns:mc="http://schemas.openxmlformats.org/markup-compatibility/2006" xmlns:aink="http://schemas.microsoft.com/office/drawing/2016/ink" xmlns:am3d="http://schemas.microsoft.com/office/drawing/2017/model3d" xmlns:o="urn:schemas-microsoft-com:office:office" xmlns:r="http://schemas.openxmlformats.org/officeDocument/2006/relationships" xmlns:m="http://schemas.openxmlformats.org/officeDocument/2006/math" xmlns:v="urn:schemas-microsoft-com:vml" xmlns:wp14="http://schemas.microsoft.com/office/word/2010/wordprocessingDrawing" xmlns:wp="http://schemas.openxmlformats.org/drawingml/2006/wordprocessingDrawing" xmlns:w10="urn:schemas-microsoft-com:office:word" xmlns:w="http://schemas.openxmlformats.org/wordprocessingml/2006/main" xmlns:w14="http://schemas.microsoft.com/office/word/2010/wordml" xmlns:w15="http://schemas.microsoft.com/office/word/2012/wordml" xmlns:w16cid="http://schemas.microsoft.com/office/word/2016/wordml/cid" xmlns:w16se="http://schemas.microsoft.com/office/word/2015/wordml/symex" xmlns:wpg="http://schemas.microsoft.com/office/word/2010/wordprocessingGroup" xmlns:wpi="http://schemas.microsoft.com/office/word/2010/wordprocessingInk" xmlns:wne="http://schemas.microsoft.com/office/word/2006/wordml" xmlns:wps="http://schemas.microsoft.com/office/word/2010/wordprocessingShape" mc:Ignorable="w14 w15 w16se w16cid wp14">
   <w:p>
     <w:pPr>
       <w:pStyle w:val="Header"/>
@@ -2391,8 +4580,8 @@
 </file>
 
 <file path=word/numbering.xml><?xml version="1.0" encoding="utf-8"?>
-<w:numbering xmlns:wpc="http://schemas.microsoft.com/office/word/2010/wordprocessingCanvas" xmlns:mc="http://schemas.openxmlformats.org/markup-compatibility/2006" xmlns:o="urn:schemas-microsoft-com:office:office" xmlns:r="http://schemas.openxmlformats.org/officeDocument/2006/relationships" xmlns:m="http://schemas.openxmlformats.org/officeDocument/2006/math" xmlns:v="urn:schemas-microsoft-com:vml" xmlns:wp14="http://schemas.microsoft.com/office/word/2010/wordprocessingDrawing" xmlns:wp="http://schemas.openxmlformats.org/drawingml/2006/wordprocessingDrawing" xmlns:w10="urn:schemas-microsoft-com:office:word" xmlns:w="http://schemas.openxmlformats.org/wordprocessingml/2006/main" xmlns:w14="http://schemas.microsoft.com/office/word/2010/wordml" xmlns:wpg="http://schemas.microsoft.com/office/word/2010/wordprocessingGroup" xmlns:wpi="http://schemas.microsoft.com/office/word/2010/wordprocessingInk" xmlns:wne="http://schemas.microsoft.com/office/word/2006/wordml" xmlns:wps="http://schemas.microsoft.com/office/word/2010/wordprocessingShape" mc:Ignorable="w14 wp14">
-  <w:abstractNum w:abstractNumId="0">
+<w:numbering xmlns:wpc="http://schemas.microsoft.com/office/word/2010/wordprocessingCanvas" xmlns:cx="http://schemas.microsoft.com/office/drawing/2014/chartex" xmlns:cx1="http://schemas.microsoft.com/office/drawing/2015/9/8/chartex" xmlns:cx2="http://schemas.microsoft.com/office/drawing/2015/10/21/chartex" xmlns:cx3="http://schemas.microsoft.com/office/drawing/2016/5/9/chartex" xmlns:cx4="http://schemas.microsoft.com/office/drawing/2016/5/10/chartex" xmlns:cx5="http://schemas.microsoft.com/office/drawing/2016/5/11/chartex" xmlns:cx6="http://schemas.microsoft.com/office/drawing/2016/5/12/chartex" xmlns:cx7="http://schemas.microsoft.com/office/drawing/2016/5/13/chartex" xmlns:cx8="http://schemas.microsoft.com/office/drawing/2016/5/14/chartex" xmlns:mc="http://schemas.openxmlformats.org/markup-compatibility/2006" xmlns:aink="http://schemas.microsoft.com/office/drawing/2016/ink" xmlns:am3d="http://schemas.microsoft.com/office/drawing/2017/model3d" xmlns:o="urn:schemas-microsoft-com:office:office" xmlns:r="http://schemas.openxmlformats.org/officeDocument/2006/relationships" xmlns:m="http://schemas.openxmlformats.org/officeDocument/2006/math" xmlns:v="urn:schemas-microsoft-com:vml" xmlns:wp14="http://schemas.microsoft.com/office/word/2010/wordprocessingDrawing" xmlns:wp="http://schemas.openxmlformats.org/drawingml/2006/wordprocessingDrawing" xmlns:w10="urn:schemas-microsoft-com:office:word" xmlns:w="http://schemas.openxmlformats.org/wordprocessingml/2006/main" xmlns:w14="http://schemas.microsoft.com/office/word/2010/wordml" xmlns:w15="http://schemas.microsoft.com/office/word/2012/wordml" xmlns:w16cid="http://schemas.microsoft.com/office/word/2016/wordml/cid" xmlns:w16se="http://schemas.microsoft.com/office/word/2015/wordml/symex" xmlns:wpg="http://schemas.microsoft.com/office/word/2010/wordprocessingGroup" xmlns:wpi="http://schemas.microsoft.com/office/word/2010/wordprocessingInk" xmlns:wne="http://schemas.microsoft.com/office/word/2006/wordml" xmlns:wps="http://schemas.microsoft.com/office/word/2010/wordprocessingShape" mc:Ignorable="w14 w15 w16se w16cid wp14">
+  <w:abstractNum w:abstractNumId="0" w15:restartNumberingAfterBreak="0">
     <w:nsid w:val="07480593"/>
     <w:multiLevelType w:val="hybridMultilevel"/>
     <w:tmpl w:val="930E0558"/>
@@ -2481,7 +4670,7 @@
       </w:pPr>
     </w:lvl>
   </w:abstractNum>
-  <w:abstractNum w:abstractNumId="1">
+  <w:abstractNum w:abstractNumId="1" w15:restartNumberingAfterBreak="0">
     <w:nsid w:val="0B5E35B3"/>
     <w:multiLevelType w:val="hybridMultilevel"/>
     <w:tmpl w:val="86C82844"/>
@@ -2570,7 +4759,7 @@
       </w:pPr>
     </w:lvl>
   </w:abstractNum>
-  <w:abstractNum w:abstractNumId="2">
+  <w:abstractNum w:abstractNumId="2" w15:restartNumberingAfterBreak="0">
     <w:nsid w:val="0B637459"/>
     <w:multiLevelType w:val="hybridMultilevel"/>
     <w:tmpl w:val="82184298"/>
@@ -2692,7 +4881,7 @@
       </w:pPr>
     </w:lvl>
   </w:abstractNum>
-  <w:abstractNum w:abstractNumId="3">
+  <w:abstractNum w:abstractNumId="3" w15:restartNumberingAfterBreak="0">
     <w:nsid w:val="11AE672B"/>
     <w:multiLevelType w:val="multilevel"/>
     <w:tmpl w:val="9B6AE10A"/>
@@ -2834,7 +5023,7 @@
       </w:rPr>
     </w:lvl>
   </w:abstractNum>
-  <w:abstractNum w:abstractNumId="4">
+  <w:abstractNum w:abstractNumId="4" w15:restartNumberingAfterBreak="0">
     <w:nsid w:val="134919B7"/>
     <w:multiLevelType w:val="hybridMultilevel"/>
     <w:tmpl w:val="C47EC204"/>
@@ -2923,7 +5112,7 @@
       </w:pPr>
     </w:lvl>
   </w:abstractNum>
-  <w:abstractNum w:abstractNumId="5">
+  <w:abstractNum w:abstractNumId="5" w15:restartNumberingAfterBreak="0">
     <w:nsid w:val="14702F68"/>
     <w:multiLevelType w:val="hybridMultilevel"/>
     <w:tmpl w:val="C96604E0"/>
@@ -3036,7 +5225,7 @@
       </w:rPr>
     </w:lvl>
   </w:abstractNum>
-  <w:abstractNum w:abstractNumId="6">
+  <w:abstractNum w:abstractNumId="6" w15:restartNumberingAfterBreak="0">
     <w:nsid w:val="1C8267A9"/>
     <w:multiLevelType w:val="hybridMultilevel"/>
     <w:tmpl w:val="1336682E"/>
@@ -3122,7 +5311,7 @@
       </w:pPr>
     </w:lvl>
   </w:abstractNum>
-  <w:abstractNum w:abstractNumId="7">
+  <w:abstractNum w:abstractNumId="7" w15:restartNumberingAfterBreak="0">
     <w:nsid w:val="244F1BAE"/>
     <w:multiLevelType w:val="hybridMultilevel"/>
     <w:tmpl w:val="CC72CEEA"/>
@@ -3208,7 +5397,7 @@
       </w:pPr>
     </w:lvl>
   </w:abstractNum>
-  <w:abstractNum w:abstractNumId="8">
+  <w:abstractNum w:abstractNumId="8" w15:restartNumberingAfterBreak="0">
     <w:nsid w:val="25BB3475"/>
     <w:multiLevelType w:val="hybridMultilevel"/>
     <w:tmpl w:val="D79E74A4"/>
@@ -3299,7 +5488,7 @@
       </w:pPr>
     </w:lvl>
   </w:abstractNum>
-  <w:abstractNum w:abstractNumId="9">
+  <w:abstractNum w:abstractNumId="9" w15:restartNumberingAfterBreak="0">
     <w:nsid w:val="377E0AF1"/>
     <w:multiLevelType w:val="multilevel"/>
     <w:tmpl w:val="2F40F8DE"/>
@@ -3440,7 +5629,7 @@
       </w:rPr>
     </w:lvl>
   </w:abstractNum>
-  <w:abstractNum w:abstractNumId="10">
+  <w:abstractNum w:abstractNumId="10" w15:restartNumberingAfterBreak="0">
     <w:nsid w:val="3E74265C"/>
     <w:multiLevelType w:val="hybridMultilevel"/>
     <w:tmpl w:val="1A1C0108"/>
@@ -3532,7 +5721,7 @@
       </w:pPr>
     </w:lvl>
   </w:abstractNum>
-  <w:abstractNum w:abstractNumId="11">
+  <w:abstractNum w:abstractNumId="11" w15:restartNumberingAfterBreak="0">
     <w:nsid w:val="3FCD5E94"/>
     <w:multiLevelType w:val="hybridMultilevel"/>
     <w:tmpl w:val="2366448A"/>
@@ -3645,7 +5834,7 @@
       </w:rPr>
     </w:lvl>
   </w:abstractNum>
-  <w:abstractNum w:abstractNumId="12">
+  <w:abstractNum w:abstractNumId="12" w15:restartNumberingAfterBreak="0">
     <w:nsid w:val="43D76333"/>
     <w:multiLevelType w:val="hybridMultilevel"/>
     <w:tmpl w:val="DC5AE3FA"/>
@@ -3767,7 +5956,7 @@
       </w:pPr>
     </w:lvl>
   </w:abstractNum>
-  <w:abstractNum w:abstractNumId="13">
+  <w:abstractNum w:abstractNumId="13" w15:restartNumberingAfterBreak="0">
     <w:nsid w:val="459D5B8F"/>
     <w:multiLevelType w:val="hybridMultilevel"/>
     <w:tmpl w:val="D79E74A4"/>
@@ -3858,7 +6047,7 @@
       </w:pPr>
     </w:lvl>
   </w:abstractNum>
-  <w:abstractNum w:abstractNumId="14">
+  <w:abstractNum w:abstractNumId="14" w15:restartNumberingAfterBreak="0">
     <w:nsid w:val="523B74BF"/>
     <w:multiLevelType w:val="hybridMultilevel"/>
     <w:tmpl w:val="D79E74A4"/>
@@ -3949,7 +6138,7 @@
       </w:pPr>
     </w:lvl>
   </w:abstractNum>
-  <w:abstractNum w:abstractNumId="15">
+  <w:abstractNum w:abstractNumId="15" w15:restartNumberingAfterBreak="0">
     <w:nsid w:val="5A40161F"/>
     <w:multiLevelType w:val="hybridMultilevel"/>
     <w:tmpl w:val="CC72CEEA"/>
@@ -4035,7 +6224,7 @@
       </w:pPr>
     </w:lvl>
   </w:abstractNum>
-  <w:abstractNum w:abstractNumId="16">
+  <w:abstractNum w:abstractNumId="16" w15:restartNumberingAfterBreak="0">
     <w:nsid w:val="66150A3C"/>
     <w:multiLevelType w:val="hybridMultilevel"/>
     <w:tmpl w:val="F5CA02F2"/>
@@ -4124,7 +6313,7 @@
       </w:pPr>
     </w:lvl>
   </w:abstractNum>
-  <w:abstractNum w:abstractNumId="17">
+  <w:abstractNum w:abstractNumId="17" w15:restartNumberingAfterBreak="0">
     <w:nsid w:val="67487FA7"/>
     <w:multiLevelType w:val="hybridMultilevel"/>
     <w:tmpl w:val="D79E74A4"/>
@@ -4215,7 +6404,7 @@
       </w:pPr>
     </w:lvl>
   </w:abstractNum>
-  <w:abstractNum w:abstractNumId="18">
+  <w:abstractNum w:abstractNumId="18" w15:restartNumberingAfterBreak="0">
     <w:nsid w:val="69E42184"/>
     <w:multiLevelType w:val="hybridMultilevel"/>
     <w:tmpl w:val="D79E74A4"/>
@@ -4306,7 +6495,7 @@
       </w:pPr>
     </w:lvl>
   </w:abstractNum>
-  <w:abstractNum w:abstractNumId="19">
+  <w:abstractNum w:abstractNumId="19" w15:restartNumberingAfterBreak="0">
     <w:nsid w:val="79C95E53"/>
     <w:multiLevelType w:val="hybridMultilevel"/>
     <w:tmpl w:val="D79E74A4"/>
@@ -4461,7 +6650,7 @@
 </file>
 
 <file path=word/styles.xml><?xml version="1.0" encoding="utf-8"?>
-<w:styles xmlns:mc="http://schemas.openxmlformats.org/markup-compatibility/2006" xmlns:r="http://schemas.openxmlformats.org/officeDocument/2006/relationships" xmlns:w="http://schemas.openxmlformats.org/wordprocessingml/2006/main" xmlns:w14="http://schemas.microsoft.com/office/word/2010/wordml" mc:Ignorable="w14">
+<w:styles xmlns:mc="http://schemas.openxmlformats.org/markup-compatibility/2006" xmlns:r="http://schemas.openxmlformats.org/officeDocument/2006/relationships" xmlns:w="http://schemas.openxmlformats.org/wordprocessingml/2006/main" xmlns:w14="http://schemas.microsoft.com/office/word/2010/wordml" xmlns:w15="http://schemas.microsoft.com/office/word/2012/wordml" xmlns:w16cid="http://schemas.microsoft.com/office/word/2016/wordml/cid" xmlns:w16se="http://schemas.microsoft.com/office/word/2015/wordml/symex" mc:Ignorable="w14 w15 w16se w16cid">
   <w:docDefaults>
     <w:rPrDefault>
       <w:rPr>
@@ -4477,449 +6666,383 @@
       </w:pPr>
     </w:pPrDefault>
   </w:docDefaults>
-  <w:latentStyles w:defLockedState="0" w:defUIPriority="99" w:defSemiHidden="1" w:defUnhideWhenUsed="1" w:defQFormat="0" w:count="267">
-    <w:lsdException w:name="Normal" w:semiHidden="0" w:uiPriority="0" w:unhideWhenUsed="0" w:qFormat="1"/>
-    <w:lsdException w:name="heading 1" w:semiHidden="0" w:uiPriority="9" w:unhideWhenUsed="0" w:qFormat="1"/>
-    <w:lsdException w:name="heading 2" w:uiPriority="9" w:qFormat="1"/>
-    <w:lsdException w:name="heading 3" w:uiPriority="9" w:qFormat="1"/>
-    <w:lsdException w:name="heading 4" w:uiPriority="9" w:qFormat="1"/>
-    <w:lsdException w:name="heading 5" w:uiPriority="9" w:qFormat="1"/>
-    <w:lsdException w:name="heading 6" w:uiPriority="9" w:qFormat="1"/>
-    <w:lsdException w:name="heading 7" w:uiPriority="9" w:qFormat="1"/>
-    <w:lsdException w:name="heading 8" w:uiPriority="9" w:qFormat="1"/>
-    <w:lsdException w:name="heading 9" w:uiPriority="9" w:qFormat="1"/>
-    <w:lsdException w:name="toc 1" w:uiPriority="39"/>
-    <w:lsdException w:name="toc 2" w:uiPriority="39"/>
-    <w:lsdException w:name="toc 3" w:uiPriority="39"/>
-    <w:lsdException w:name="toc 4" w:uiPriority="39"/>
-    <w:lsdException w:name="toc 5" w:uiPriority="39"/>
-    <w:lsdException w:name="toc 6" w:uiPriority="39"/>
-    <w:lsdException w:name="toc 7" w:uiPriority="39"/>
-    <w:lsdException w:name="toc 8" w:uiPriority="39"/>
-    <w:lsdException w:name="toc 9" w:uiPriority="39"/>
-    <w:lsdException w:name="caption" w:uiPriority="35" w:qFormat="1"/>
-    <w:lsdException w:name="Title" w:semiHidden="0" w:uiPriority="10" w:unhideWhenUsed="0" w:qFormat="1"/>
-    <w:lsdException w:name="Default Paragraph Font" w:uiPriority="1"/>
-    <w:lsdException w:name="Subtitle" w:semiHidden="0" w:uiPriority="11" w:unhideWhenUsed="0" w:qFormat="1"/>
-    <w:lsdException w:name="Strong" w:semiHidden="0" w:uiPriority="22" w:unhideWhenUsed="0" w:qFormat="1"/>
-    <w:lsdException w:name="Emphasis" w:semiHidden="0" w:uiPriority="20" w:unhideWhenUsed="0" w:qFormat="1"/>
-    <w:lsdException w:name="Table Grid" w:semiHidden="0" w:uiPriority="59" w:unhideWhenUsed="0"/>
-    <w:lsdException w:name="Placeholder Text" w:unhideWhenUsed="0"/>
-    <w:lsdException w:name="No Spacing" w:semiHidden="0" w:uiPriority="1" w:unhideWhenUsed="0" w:qFormat="1"/>
-    <w:lsdException w:name="Light Shading" w:semiHidden="0" w:uiPriority="60" w:unhideWhenUsed="0"/>
-    <w:lsdException w:name="Light List" w:semiHidden="0" w:uiPriority="61" w:unhideWhenUsed="0"/>
-    <w:lsdException w:name="Light Grid" w:semiHidden="0" w:uiPriority="62" w:unhideWhenUsed="0"/>
-    <w:lsdException w:name="Medium Shading 1" w:semiHidden="0" w:uiPriority="63" w:unhideWhenUsed="0"/>
-    <w:lsdException w:name="Medium Shading 2" w:semiHidden="0" w:uiPriority="64" w:unhideWhenUsed="0"/>
-    <w:lsdException w:name="Medium List 1" w:semiHidden="0" w:uiPriority="65" w:unhideWhenUsed="0"/>
-    <w:lsdException w:name="Medium List 2" w:semiHidden="0" w:uiPriority="66" w:unhideWhenUsed="0"/>
-    <w:lsdException w:name="Medium Grid 1" w:semiHidden="0" w:uiPriority="67" w:unhideWhenUsed="0"/>
-    <w:lsdException w:name="Medium Grid 2" w:semiHidden="0" w:uiPriority="68" w:unhideWhenUsed="0"/>
-    <w:lsdException w:name="Medium Grid 3" w:semiHidden="0" w:uiPriority="69" w:unhideWhenUsed="0"/>
-    <w:lsdException w:name="Dark List" w:semiHidden="0" w:uiPriority="70" w:unhideWhenUsed="0"/>
-    <w:lsdException w:name="Colorful Shading" w:semiHidden="0" w:uiPriority="71" w:unhideWhenUsed="0"/>
-    <w:lsdException w:name="Colorful List" w:semiHidden="0" w:uiPriority="72" w:unhideWhenUsed="0"/>
-    <w:lsdException w:name="Colorful Grid" w:semiHidden="0" w:uiPriority="73" w:unhideWhenUsed="0"/>
-    <w:lsdException w:name="Light Shading Accent 1" w:semiHidden="0" w:uiPriority="60" w:unhideWhenUsed="0"/>
-    <w:lsdException w:name="Light List Accent 1" w:semiHidden="0" w:uiPriority="61" w:unhideWhenUsed="0"/>
-    <w:lsdException w:name="Light Grid Accent 1" w:semiHidden="0" w:uiPriority="62" w:unhideWhenUsed="0"/>
-    <w:lsdException w:name="Medium Shading 1 Accent 1" w:semiHidden="0" w:uiPriority="63" w:unhideWhenUsed="0"/>
-    <w:lsdException w:name="Medium Shading 2 Accent 1" w:semiHidden="0" w:uiPriority="64" w:unhideWhenUsed="0"/>
-    <w:lsdException w:name="Medium List 1 Accent 1" w:semiHidden="0" w:uiPriority="65" w:unhideWhenUsed="0"/>
-    <w:lsdException w:name="Revision" w:unhideWhenUsed="0"/>
-    <w:lsdException w:name="List Paragraph" w:semiHidden="0" w:uiPriority="34" w:unhideWhenUsed="0" w:qFormat="1"/>
-    <w:lsdException w:name="Quote" w:semiHidden="0" w:uiPriority="29" w:unhideWhenUsed="0" w:qFormat="1"/>
-    <w:lsdException w:name="Intense Quote" w:semiHidden="0" w:uiPriority="30" w:unhideWhenUsed="0" w:qFormat="1"/>
-    <w:lsdException w:name="Medium List 2 Accent 1" w:semiHidden="0" w:uiPriority="66" w:unhideWhenUsed="0"/>
-    <w:lsdException w:name="Medium Grid 1 Accent 1" w:semiHidden="0" w:uiPriority="67" w:unhideWhenUsed="0"/>
-    <w:lsdException w:name="Medium Grid 2 Accent 1" w:semiHidden="0" w:uiPriority="68" w:unhideWhenUsed="0"/>
-    <w:lsdException w:name="Medium Grid 3 Accent 1" w:semiHidden="0" w:uiPriority="69" w:unhideWhenUsed="0"/>
-    <w:lsdException w:name="Dark List Accent 1" w:semiHidden="0" w:uiPriority="70" w:unhideWhenUsed="0"/>
-    <w:lsdException w:name="Colorful Shading Accent 1" w:semiHidden="0" w:uiPriority="71" w:unhideWhenUsed="0"/>
-    <w:lsdException w:name="Colorful List Accent 1" w:semiHidden="0" w:uiPriority="72" w:unhideWhenUsed="0"/>
-    <w:lsdException w:name="Colorful Grid Accent 1" w:semiHidden="0" w:uiPriority="73" w:unhideWhenUsed="0"/>
-    <w:lsdException w:name="Light Shading Accent 2" w:semiHidden="0" w:uiPriority="60" w:unhideWhenUsed="0"/>
-    <w:lsdException w:name="Light List Accent 2" w:semiHidden="0" w:uiPriority="61" w:unhideWhenUsed="0"/>
-    <w:lsdException w:name="Light Grid Accent 2" w:semiHidden="0" w:uiPriority="62" w:unhideWhenUsed="0"/>
-    <w:lsdException w:name="Medium Shading 1 Accent 2" w:semiHidden="0" w:uiPriority="63" w:unhideWhenUsed="0"/>
-    <w:lsdException w:name="Medium Shading 2 Accent 2" w:semiHidden="0" w:uiPriority="64" w:unhideWhenUsed="0"/>
-    <w:lsdException w:name="Medium List 1 Accent 2" w:semiHidden="0" w:uiPriority="65" w:unhideWhenUsed="0"/>
-    <w:lsdException w:name="Medium List 2 Accent 2" w:semiHidden="0" w:uiPriority="66" w:unhideWhenUsed="0"/>
-    <w:lsdException w:name="Medium Grid 1 Accent 2" w:semiHidden="0" w:uiPriority="67" w:unhideWhenUsed="0"/>
-    <w:lsdException w:name="Medium Grid 2 Accent 2" w:semiHidden="0" w:uiPriority="68" w:unhideWhenUsed="0"/>
-    <w:lsdException w:name="Medium Grid 3 Accent 2" w:semiHidden="0" w:uiPriority="69" w:unhideWhenUsed="0"/>
-    <w:lsdException w:name="Dark List Accent 2" w:semiHidden="0" w:uiPriority="70" w:unhideWhenUsed="0"/>
-    <w:lsdException w:name="Colorful Shading Accent 2" w:semiHidden="0" w:uiPriority="71" w:unhideWhenUsed="0"/>
-    <w:lsdException w:name="Colorful List Accent 2" w:semiHidden="0" w:uiPriority="72" w:unhideWhenUsed="0"/>
-    <w:lsdException w:name="Colorful Grid Accent 2" w:semiHidden="0" w:uiPriority="73" w:unhideWhenUsed="0"/>
-    <w:lsdException w:name="Light Shading Accent 3" w:semiHidden="0" w:uiPriority="60" w:unhideWhenUsed="0"/>
-    <w:lsdException w:name="Light List Accent 3" w:semiHidden="0" w:uiPriority="61" w:unhideWhenUsed="0"/>
-    <w:lsdException w:name="Light Grid Accent 3" w:semiHidden="0" w:uiPriority="62" w:unhideWhenUsed="0"/>
-    <w:lsdException w:name="Medium Shading 1 Accent 3" w:semiHidden="0" w:uiPriority="63" w:unhideWhenUsed="0"/>
-    <w:lsdException w:name="Medium Shading 2 Accent 3" w:semiHidden="0" w:uiPriority="64" w:unhideWhenUsed="0"/>
-    <w:lsdException w:name="Medium List 1 Accent 3" w:semiHidden="0" w:uiPriority="65" w:unhideWhenUsed="0"/>
-    <w:lsdException w:name="Medium List 2 Accent 3" w:semiHidden="0" w:uiPriority="66" w:unhideWhenUsed="0"/>
-    <w:lsdException w:name="Medium Grid 1 Accent 3" w:semiHidden="0" w:uiPriority="67" w:unhideWhenUsed="0"/>
-    <w:lsdException w:name="Medium Grid 2 Accent 3" w:semiHidden="0" w:uiPriority="68" w:unhideWhenUsed="0"/>
-    <w:lsdException w:name="Medium Grid 3 Accent 3" w:semiHidden="0" w:uiPriority="69" w:unhideWhenUsed="0"/>
-    <w:lsdException w:name="Dark List Accent 3" w:semiHidden="0" w:uiPriority="70" w:unhideWhenUsed="0"/>
-    <w:lsdException w:name="Colorful Shading Accent 3" w:semiHidden="0" w:uiPriority="71" w:unhideWhenUsed="0"/>
-    <w:lsdException w:name="Colorful List Accent 3" w:semiHidden="0" w:uiPriority="72" w:unhideWhenUsed="0"/>
-    <w:lsdException w:name="Colorful Grid Accent 3" w:semiHidden="0" w:uiPriority="73" w:unhideWhenUsed="0"/>
-    <w:lsdException w:name="Light Shading Accent 4" w:semiHidden="0" w:uiPriority="60" w:unhideWhenUsed="0"/>
-    <w:lsdException w:name="Light List Accent 4" w:semiHidden="0" w:uiPriority="61" w:unhideWhenUsed="0"/>
-    <w:lsdException w:name="Light Grid Accent 4" w:semiHidden="0" w:uiPriority="62" w:unhideWhenUsed="0"/>
-    <w:lsdException w:name="Medium Shading 1 Accent 4" w:semiHidden="0" w:uiPriority="63" w:unhideWhenUsed="0"/>
-    <w:lsdException w:name="Medium Shading 2 Accent 4" w:semiHidden="0" w:uiPriority="64" w:unhideWhenUsed="0"/>
-    <w:lsdException w:name="Medium List 1 Accent 4" w:semiHidden="0" w:uiPriority="65" w:unhideWhenUsed="0"/>
-    <w:lsdException w:name="Medium List 2 Accent 4" w:semiHidden="0" w:uiPriority="66" w:unhideWhenUsed="0"/>
-    <w:lsdException w:name="Medium Grid 1 Accent 4" w:semiHidden="0" w:uiPriority="67" w:unhideWhenUsed="0"/>
-    <w:lsdException w:name="Medium Grid 2 Accent 4" w:semiHidden="0" w:uiPriority="68" w:unhideWhenUsed="0"/>
-    <w:lsdException w:name="Medium Grid 3 Accent 4" w:semiHidden="0" w:uiPriority="69" w:unhideWhenUsed="0"/>
-    <w:lsdException w:name="Dark List Accent 4" w:semiHidden="0" w:uiPriority="70" w:unhideWhenUsed="0"/>
-    <w:lsdException w:name="Colorful Shading Accent 4" w:semiHidden="0" w:uiPriority="71" w:unhideWhenUsed="0"/>
-    <w:lsdException w:name="Colorful List Accent 4" w:semiHidden="0" w:uiPriority="72" w:unhideWhenUsed="0"/>
-    <w:lsdException w:name="Colorful Grid Accent 4" w:semiHidden="0" w:uiPriority="73" w:unhideWhenUsed="0"/>
-    <w:lsdException w:name="Light Shading Accent 5" w:semiHidden="0" w:uiPriority="60" w:unhideWhenUsed="0"/>
-    <w:lsdException w:name="Light List Accent 5" w:semiHidden="0" w:uiPriority="61" w:unhideWhenUsed="0"/>
-    <w:lsdException w:name="Light Grid Accent 5" w:semiHidden="0" w:uiPriority="62" w:unhideWhenUsed="0"/>
-    <w:lsdException w:name="Medium Shading 1 Accent 5" w:semiHidden="0" w:uiPriority="63" w:unhideWhenUsed="0"/>
-    <w:lsdException w:name="Medium Shading 2 Accent 5" w:semiHidden="0" w:uiPriority="64" w:unhideWhenUsed="0"/>
-    <w:lsdException w:name="Medium List 1 Accent 5" w:semiHidden="0" w:uiPriority="65" w:unhideWhenUsed="0"/>
-    <w:lsdException w:name="Medium List 2 Accent 5" w:semiHidden="0" w:uiPriority="66" w:unhideWhenUsed="0"/>
-    <w:lsdException w:name="Medium Grid 1 Accent 5" w:semiHidden="0" w:uiPriority="67" w:unhideWhenUsed="0"/>
-    <w:lsdException w:name="Medium Grid 2 Accent 5" w:semiHidden="0" w:uiPriority="68" w:unhideWhenUsed="0"/>
-    <w:lsdException w:name="Medium Grid 3 Accent 5" w:semiHidden="0" w:uiPriority="69" w:unhideWhenUsed="0"/>
-    <w:lsdException w:name="Dark List Accent 5" w:semiHidden="0" w:uiPriority="70" w:unhideWhenUsed="0"/>
-    <w:lsdException w:name="Colorful Shading Accent 5" w:semiHidden="0" w:uiPriority="71" w:unhideWhenUsed="0"/>
-    <w:lsdException w:name="Colorful List Accent 5" w:semiHidden="0" w:uiPriority="72" w:unhideWhenUsed="0"/>
-    <w:lsdException w:name="Colorful Grid Accent 5" w:semiHidden="0" w:uiPriority="73" w:unhideWhenUsed="0"/>
-    <w:lsdException w:name="Light Shading Accent 6" w:semiHidden="0" w:uiPriority="60" w:unhideWhenUsed="0"/>
-    <w:lsdException w:name="Light List Accent 6" w:semiHidden="0" w:uiPriority="61" w:unhideWhenUsed="0"/>
-    <w:lsdException w:name="Light Grid Accent 6" w:semiHidden="0" w:uiPriority="62" w:unhideWhenUsed="0"/>
-    <w:lsdException w:name="Medium Shading 1 Accent 6" w:semiHidden="0" w:uiPriority="63" w:unhideWhenUsed="0"/>
-    <w:lsdException w:name="Medium Shading 2 Accent 6" w:semiHidden="0" w:uiPriority="64" w:unhideWhenUsed="0"/>
-    <w:lsdException w:name="Medium List 1 Accent 6" w:semiHidden="0" w:uiPriority="65" w:unhideWhenUsed="0"/>
-    <w:lsdException w:name="Medium List 2 Accent 6" w:semiHidden="0" w:uiPriority="66" w:unhideWhenUsed="0"/>
-    <w:lsdException w:name="Medium Grid 1 Accent 6" w:semiHidden="0" w:uiPriority="67" w:unhideWhenUsed="0"/>
-    <w:lsdException w:name="Medium Grid 2 Accent 6" w:semiHidden="0" w:uiPriority="68" w:unhideWhenUsed="0"/>
-    <w:lsdException w:name="Medium Grid 3 Accent 6" w:semiHidden="0" w:uiPriority="69" w:unhideWhenUsed="0"/>
-    <w:lsdException w:name="Dark List Accent 6" w:semiHidden="0" w:uiPriority="70" w:unhideWhenUsed="0"/>
-    <w:lsdException w:name="Colorful Shading Accent 6" w:semiHidden="0" w:uiPriority="71" w:unhideWhenUsed="0"/>
-    <w:lsdException w:name="Colorful List Accent 6" w:semiHidden="0" w:uiPriority="72" w:unhideWhenUsed="0"/>
-    <w:lsdException w:name="Colorful Grid Accent 6" w:semiHidden="0" w:uiPriority="73" w:unhideWhenUsed="0"/>
-    <w:lsdException w:name="Subtle Emphasis" w:semiHidden="0" w:uiPriority="19" w:unhideWhenUsed="0" w:qFormat="1"/>
-    <w:lsdException w:name="Intense Emphasis" w:semiHidden="0" w:uiPriority="21" w:unhideWhenUsed="0" w:qFormat="1"/>
-    <w:lsdException w:name="Subtle Reference" w:semiHidden="0" w:uiPriority="31" w:unhideWhenUsed="0" w:qFormat="1"/>
-    <w:lsdException w:name="Intense Reference" w:semiHidden="0" w:uiPriority="32" w:unhideWhenUsed="0" w:qFormat="1"/>
-    <w:lsdException w:name="Book Title" w:semiHidden="0" w:uiPriority="33" w:unhideWhenUsed="0" w:qFormat="1"/>
-    <w:lsdException w:name="Bibliography" w:uiPriority="37"/>
-    <w:lsdException w:name="TOC Heading" w:uiPriority="39" w:qFormat="1"/>
-  </w:latentStyles>
-  <w:style w:type="paragraph" w:default="1" w:styleId="Normal">
-    <w:name w:val="Normal"/>
-    <w:qFormat/>
-  </w:style>
-  <w:style w:type="character" w:default="1" w:styleId="DefaultParagraphFont">
-    <w:name w:val="Default Paragraph Font"/>
-    <w:uiPriority w:val="1"/>
-    <w:semiHidden/>
-    <w:unhideWhenUsed/>
-  </w:style>
-  <w:style w:type="table" w:default="1" w:styleId="TableNormal">
-    <w:name w:val="Normal Table"/>
-    <w:uiPriority w:val="99"/>
-    <w:semiHidden/>
-    <w:unhideWhenUsed/>
-    <w:tblPr>
-      <w:tblInd w:w="0" w:type="dxa"/>
-      <w:tblCellMar>
-        <w:top w:w="0" w:type="dxa"/>
-        <w:left w:w="108" w:type="dxa"/>
-        <w:bottom w:w="0" w:type="dxa"/>
-        <w:right w:w="108" w:type="dxa"/>
-      </w:tblCellMar>
-    </w:tblPr>
-  </w:style>
-  <w:style w:type="numbering" w:default="1" w:styleId="NoList">
-    <w:name w:val="No List"/>
-    <w:uiPriority w:val="99"/>
-    <w:semiHidden/>
-    <w:unhideWhenUsed/>
-  </w:style>
-  <w:style w:type="paragraph" w:styleId="Header">
-    <w:name w:val="header"/>
-    <w:basedOn w:val="Normal"/>
-    <w:link w:val="HeaderChar"/>
-    <w:uiPriority w:val="99"/>
-    <w:unhideWhenUsed/>
-    <w:rsid w:val="005F6A53"/>
-    <w:pPr>
-      <w:tabs>
-        <w:tab w:val="center" w:pos="4680"/>
-        <w:tab w:val="right" w:pos="9360"/>
-      </w:tabs>
-      <w:spacing w:after="0" w:line="240" w:lineRule="auto"/>
-    </w:pPr>
-  </w:style>
-  <w:style w:type="character" w:customStyle="1" w:styleId="HeaderChar">
-    <w:name w:val="Header Char"/>
-    <w:basedOn w:val="DefaultParagraphFont"/>
-    <w:link w:val="Header"/>
-    <w:uiPriority w:val="99"/>
-    <w:rsid w:val="005F6A53"/>
-  </w:style>
-  <w:style w:type="paragraph" w:styleId="Footer">
-    <w:name w:val="footer"/>
-    <w:basedOn w:val="Normal"/>
-    <w:link w:val="FooterChar"/>
-    <w:uiPriority w:val="99"/>
-    <w:unhideWhenUsed/>
-    <w:rsid w:val="005F6A53"/>
-    <w:pPr>
-      <w:tabs>
-        <w:tab w:val="center" w:pos="4680"/>
-        <w:tab w:val="right" w:pos="9360"/>
-      </w:tabs>
-      <w:spacing w:after="0" w:line="240" w:lineRule="auto"/>
-    </w:pPr>
-  </w:style>
-  <w:style w:type="character" w:customStyle="1" w:styleId="FooterChar">
-    <w:name w:val="Footer Char"/>
-    <w:basedOn w:val="DefaultParagraphFont"/>
-    <w:link w:val="Footer"/>
-    <w:uiPriority w:val="99"/>
-    <w:rsid w:val="005F6A53"/>
-  </w:style>
-  <w:style w:type="paragraph" w:styleId="BalloonText">
-    <w:name w:val="Balloon Text"/>
-    <w:basedOn w:val="Normal"/>
-    <w:link w:val="BalloonTextChar"/>
-    <w:uiPriority w:val="99"/>
-    <w:semiHidden/>
-    <w:unhideWhenUsed/>
-    <w:rsid w:val="005F6A53"/>
-    <w:pPr>
-      <w:spacing w:after="0" w:line="240" w:lineRule="auto"/>
-    </w:pPr>
-    <w:rPr>
-      <w:rFonts w:ascii="Tahoma" w:hAnsi="Tahoma" w:cs="Tahoma"/>
-      <w:sz w:val="16"/>
-      <w:szCs w:val="16"/>
-    </w:rPr>
-  </w:style>
-  <w:style w:type="character" w:customStyle="1" w:styleId="BalloonTextChar">
-    <w:name w:val="Balloon Text Char"/>
-    <w:basedOn w:val="DefaultParagraphFont"/>
-    <w:link w:val="BalloonText"/>
-    <w:uiPriority w:val="99"/>
-    <w:semiHidden/>
-    <w:rsid w:val="005F6A53"/>
-    <w:rPr>
-      <w:rFonts w:ascii="Tahoma" w:hAnsi="Tahoma" w:cs="Tahoma"/>
-      <w:sz w:val="16"/>
-      <w:szCs w:val="16"/>
-    </w:rPr>
-  </w:style>
-  <w:style w:type="character" w:styleId="Hyperlink">
-    <w:name w:val="Hyperlink"/>
-    <w:basedOn w:val="DefaultParagraphFont"/>
-    <w:uiPriority w:val="99"/>
-    <w:unhideWhenUsed/>
-    <w:rsid w:val="00004335"/>
-    <w:rPr>
-      <w:color w:val="0000FF" w:themeColor="hyperlink"/>
-      <w:u w:val="single"/>
-    </w:rPr>
-  </w:style>
-  <w:style w:type="paragraph" w:styleId="ListParagraph">
-    <w:name w:val="List Paragraph"/>
-    <w:basedOn w:val="Normal"/>
-    <w:uiPriority w:val="34"/>
-    <w:qFormat/>
-    <w:rsid w:val="004F721F"/>
-    <w:pPr>
-      <w:ind w:left="720"/>
-      <w:contextualSpacing/>
-    </w:pPr>
-  </w:style>
-  <w:style w:type="table" w:styleId="TableGrid">
-    <w:name w:val="Table Grid"/>
-    <w:basedOn w:val="TableNormal"/>
-    <w:uiPriority w:val="59"/>
-    <w:rsid w:val="0042347A"/>
-    <w:pPr>
-      <w:spacing w:after="0" w:line="240" w:lineRule="auto"/>
-    </w:pPr>
-    <w:tblPr>
-      <w:tblBorders>
-        <w:top w:val="single" w:sz="4" w:space="0" w:color="auto"/>
-        <w:left w:val="single" w:sz="4" w:space="0" w:color="auto"/>
-        <w:bottom w:val="single" w:sz="4" w:space="0" w:color="auto"/>
-        <w:right w:val="single" w:sz="4" w:space="0" w:color="auto"/>
-        <w:insideH w:val="single" w:sz="4" w:space="0" w:color="auto"/>
-        <w:insideV w:val="single" w:sz="4" w:space="0" w:color="auto"/>
-      </w:tblBorders>
-    </w:tblPr>
-  </w:style>
-</w:styles>
-</file>
-
-<file path=word/stylesWithEffects.xml><?xml version="1.0" encoding="utf-8"?>
-<w:styles xmlns:wpc="http://schemas.microsoft.com/office/word/2010/wordprocessingCanvas" xmlns:mc="http://schemas.openxmlformats.org/markup-compatibility/2006" xmlns:o="urn:schemas-microsoft-com:office:office" xmlns:r="http://schemas.openxmlformats.org/officeDocument/2006/relationships" xmlns:m="http://schemas.openxmlformats.org/officeDocument/2006/math" xmlns:v="urn:schemas-microsoft-com:vml" xmlns:wp14="http://schemas.microsoft.com/office/word/2010/wordprocessingDrawing" xmlns:wp="http://schemas.openxmlformats.org/drawingml/2006/wordprocessingDrawing" xmlns:w10="urn:schemas-microsoft-com:office:word" xmlns:w="http://schemas.openxmlformats.org/wordprocessingml/2006/main" xmlns:w14="http://schemas.microsoft.com/office/word/2010/wordml" xmlns:wpg="http://schemas.microsoft.com/office/word/2010/wordprocessingGroup" xmlns:wpi="http://schemas.microsoft.com/office/word/2010/wordprocessingInk" xmlns:wne="http://schemas.microsoft.com/office/word/2006/wordml" xmlns:wps="http://schemas.microsoft.com/office/word/2010/wordprocessingShape" mc:Ignorable="w14 wp14">
-  <w:docDefaults>
-    <w:rPrDefault>
-      <w:rPr>
-        <w:rFonts w:asciiTheme="minorHAnsi" w:eastAsiaTheme="minorHAnsi" w:hAnsiTheme="minorHAnsi" w:cstheme="minorBidi"/>
-        <w:sz w:val="22"/>
-        <w:szCs w:val="22"/>
-        <w:lang w:val="en-US" w:eastAsia="en-US" w:bidi="ar-SA"/>
-      </w:rPr>
-    </w:rPrDefault>
-    <w:pPrDefault>
-      <w:pPr>
-        <w:spacing w:after="200" w:line="276" w:lineRule="auto"/>
-      </w:pPr>
-    </w:pPrDefault>
-  </w:docDefaults>
-  <w:latentStyles w:defLockedState="0" w:defUIPriority="99" w:defSemiHidden="1" w:defUnhideWhenUsed="1" w:defQFormat="0" w:count="267">
-    <w:lsdException w:name="Normal" w:semiHidden="0" w:uiPriority="0" w:unhideWhenUsed="0" w:qFormat="1"/>
-    <w:lsdException w:name="heading 1" w:semiHidden="0" w:uiPriority="9" w:unhideWhenUsed="0" w:qFormat="1"/>
-    <w:lsdException w:name="heading 2" w:uiPriority="9" w:qFormat="1"/>
-    <w:lsdException w:name="heading 3" w:uiPriority="9" w:qFormat="1"/>
-    <w:lsdException w:name="heading 4" w:uiPriority="9" w:qFormat="1"/>
-    <w:lsdException w:name="heading 5" w:uiPriority="9" w:qFormat="1"/>
-    <w:lsdException w:name="heading 6" w:uiPriority="9" w:qFormat="1"/>
-    <w:lsdException w:name="heading 7" w:uiPriority="9" w:qFormat="1"/>
-    <w:lsdException w:name="heading 8" w:uiPriority="9" w:qFormat="1"/>
-    <w:lsdException w:name="heading 9" w:uiPriority="9" w:qFormat="1"/>
-    <w:lsdException w:name="toc 1" w:uiPriority="39"/>
-    <w:lsdException w:name="toc 2" w:uiPriority="39"/>
-    <w:lsdException w:name="toc 3" w:uiPriority="39"/>
-    <w:lsdException w:name="toc 4" w:uiPriority="39"/>
-    <w:lsdException w:name="toc 5" w:uiPriority="39"/>
-    <w:lsdException w:name="toc 6" w:uiPriority="39"/>
-    <w:lsdException w:name="toc 7" w:uiPriority="39"/>
-    <w:lsdException w:name="toc 8" w:uiPriority="39"/>
-    <w:lsdException w:name="toc 9" w:uiPriority="39"/>
-    <w:lsdException w:name="caption" w:uiPriority="35" w:qFormat="1"/>
-    <w:lsdException w:name="Title" w:semiHidden="0" w:uiPriority="10" w:unhideWhenUsed="0" w:qFormat="1"/>
-    <w:lsdException w:name="Default Paragraph Font" w:uiPriority="1"/>
-    <w:lsdException w:name="Subtitle" w:semiHidden="0" w:uiPriority="11" w:unhideWhenUsed="0" w:qFormat="1"/>
-    <w:lsdException w:name="Strong" w:semiHidden="0" w:uiPriority="22" w:unhideWhenUsed="0" w:qFormat="1"/>
-    <w:lsdException w:name="Emphasis" w:semiHidden="0" w:uiPriority="20" w:unhideWhenUsed="0" w:qFormat="1"/>
-    <w:lsdException w:name="Table Grid" w:semiHidden="0" w:uiPriority="59" w:unhideWhenUsed="0"/>
-    <w:lsdException w:name="Placeholder Text" w:unhideWhenUsed="0"/>
-    <w:lsdException w:name="No Spacing" w:semiHidden="0" w:uiPriority="1" w:unhideWhenUsed="0" w:qFormat="1"/>
-    <w:lsdException w:name="Light Shading" w:semiHidden="0" w:uiPriority="60" w:unhideWhenUsed="0"/>
-    <w:lsdException w:name="Light List" w:semiHidden="0" w:uiPriority="61" w:unhideWhenUsed="0"/>
-    <w:lsdException w:name="Light Grid" w:semiHidden="0" w:uiPriority="62" w:unhideWhenUsed="0"/>
-    <w:lsdException w:name="Medium Shading 1" w:semiHidden="0" w:uiPriority="63" w:unhideWhenUsed="0"/>
-    <w:lsdException w:name="Medium Shading 2" w:semiHidden="0" w:uiPriority="64" w:unhideWhenUsed="0"/>
-    <w:lsdException w:name="Medium List 1" w:semiHidden="0" w:uiPriority="65" w:unhideWhenUsed="0"/>
-    <w:lsdException w:name="Medium List 2" w:semiHidden="0" w:uiPriority="66" w:unhideWhenUsed="0"/>
-    <w:lsdException w:name="Medium Grid 1" w:semiHidden="0" w:uiPriority="67" w:unhideWhenUsed="0"/>
-    <w:lsdException w:name="Medium Grid 2" w:semiHidden="0" w:uiPriority="68" w:unhideWhenUsed="0"/>
-    <w:lsdException w:name="Medium Grid 3" w:semiHidden="0" w:uiPriority="69" w:unhideWhenUsed="0"/>
-    <w:lsdException w:name="Dark List" w:semiHidden="0" w:uiPriority="70" w:unhideWhenUsed="0"/>
-    <w:lsdException w:name="Colorful Shading" w:semiHidden="0" w:uiPriority="71" w:unhideWhenUsed="0"/>
-    <w:lsdException w:name="Colorful List" w:semiHidden="0" w:uiPriority="72" w:unhideWhenUsed="0"/>
-    <w:lsdException w:name="Colorful Grid" w:semiHidden="0" w:uiPriority="73" w:unhideWhenUsed="0"/>
-    <w:lsdException w:name="Light Shading Accent 1" w:semiHidden="0" w:uiPriority="60" w:unhideWhenUsed="0"/>
-    <w:lsdException w:name="Light List Accent 1" w:semiHidden="0" w:uiPriority="61" w:unhideWhenUsed="0"/>
-    <w:lsdException w:name="Light Grid Accent 1" w:semiHidden="0" w:uiPriority="62" w:unhideWhenUsed="0"/>
-    <w:lsdException w:name="Medium Shading 1 Accent 1" w:semiHidden="0" w:uiPriority="63" w:unhideWhenUsed="0"/>
-    <w:lsdException w:name="Medium Shading 2 Accent 1" w:semiHidden="0" w:uiPriority="64" w:unhideWhenUsed="0"/>
-    <w:lsdException w:name="Medium List 1 Accent 1" w:semiHidden="0" w:uiPriority="65" w:unhideWhenUsed="0"/>
-    <w:lsdException w:name="Revision" w:unhideWhenUsed="0"/>
-    <w:lsdException w:name="List Paragraph" w:semiHidden="0" w:uiPriority="34" w:unhideWhenUsed="0" w:qFormat="1"/>
-    <w:lsdException w:name="Quote" w:semiHidden="0" w:uiPriority="29" w:unhideWhenUsed="0" w:qFormat="1"/>
-    <w:lsdException w:name="Intense Quote" w:semiHidden="0" w:uiPriority="30" w:unhideWhenUsed="0" w:qFormat="1"/>
-    <w:lsdException w:name="Medium List 2 Accent 1" w:semiHidden="0" w:uiPriority="66" w:unhideWhenUsed="0"/>
-    <w:lsdException w:name="Medium Grid 1 Accent 1" w:semiHidden="0" w:uiPriority="67" w:unhideWhenUsed="0"/>
-    <w:lsdException w:name="Medium Grid 2 Accent 1" w:semiHidden="0" w:uiPriority="68" w:unhideWhenUsed="0"/>
-    <w:lsdException w:name="Medium Grid 3 Accent 1" w:semiHidden="0" w:uiPriority="69" w:unhideWhenUsed="0"/>
-    <w:lsdException w:name="Dark List Accent 1" w:semiHidden="0" w:uiPriority="70" w:unhideWhenUsed="0"/>
-    <w:lsdException w:name="Colorful Shading Accent 1" w:semiHidden="0" w:uiPriority="71" w:unhideWhenUsed="0"/>
-    <w:lsdException w:name="Colorful List Accent 1" w:semiHidden="0" w:uiPriority="72" w:unhideWhenUsed="0"/>
-    <w:lsdException w:name="Colorful Grid Accent 1" w:semiHidden="0" w:uiPriority="73" w:unhideWhenUsed="0"/>
-    <w:lsdException w:name="Light Shading Accent 2" w:semiHidden="0" w:uiPriority="60" w:unhideWhenUsed="0"/>
-    <w:lsdException w:name="Light List Accent 2" w:semiHidden="0" w:uiPriority="61" w:unhideWhenUsed="0"/>
-    <w:lsdException w:name="Light Grid Accent 2" w:semiHidden="0" w:uiPriority="62" w:unhideWhenUsed="0"/>
-    <w:lsdException w:name="Medium Shading 1 Accent 2" w:semiHidden="0" w:uiPriority="63" w:unhideWhenUsed="0"/>
-    <w:lsdException w:name="Medium Shading 2 Accent 2" w:semiHidden="0" w:uiPriority="64" w:unhideWhenUsed="0"/>
-    <w:lsdException w:name="Medium List 1 Accent 2" w:semiHidden="0" w:uiPriority="65" w:unhideWhenUsed="0"/>
-    <w:lsdException w:name="Medium List 2 Accent 2" w:semiHidden="0" w:uiPriority="66" w:unhideWhenUsed="0"/>
-    <w:lsdException w:name="Medium Grid 1 Accent 2" w:semiHidden="0" w:uiPriority="67" w:unhideWhenUsed="0"/>
-    <w:lsdException w:name="Medium Grid 2 Accent 2" w:semiHidden="0" w:uiPriority="68" w:unhideWhenUsed="0"/>
-    <w:lsdException w:name="Medium Grid 3 Accent 2" w:semiHidden="0" w:uiPriority="69" w:unhideWhenUsed="0"/>
-    <w:lsdException w:name="Dark List Accent 2" w:semiHidden="0" w:uiPriority="70" w:unhideWhenUsed="0"/>
-    <w:lsdException w:name="Colorful Shading Accent 2" w:semiHidden="0" w:uiPriority="71" w:unhideWhenUsed="0"/>
-    <w:lsdException w:name="Colorful List Accent 2" w:semiHidden="0" w:uiPriority="72" w:unhideWhenUsed="0"/>
-    <w:lsdException w:name="Colorful Grid Accent 2" w:semiHidden="0" w:uiPriority="73" w:unhideWhenUsed="0"/>
-    <w:lsdException w:name="Light Shading Accent 3" w:semiHidden="0" w:uiPriority="60" w:unhideWhenUsed="0"/>
-    <w:lsdException w:name="Light List Accent 3" w:semiHidden="0" w:uiPriority="61" w:unhideWhenUsed="0"/>
-    <w:lsdException w:name="Light Grid Accent 3" w:semiHidden="0" w:uiPriority="62" w:unhideWhenUsed="0"/>
-    <w:lsdException w:name="Medium Shading 1 Accent 3" w:semiHidden="0" w:uiPriority="63" w:unhideWhenUsed="0"/>
-    <w:lsdException w:name="Medium Shading 2 Accent 3" w:semiHidden="0" w:uiPriority="64" w:unhideWhenUsed="0"/>
-    <w:lsdException w:name="Medium List 1 Accent 3" w:semiHidden="0" w:uiPriority="65" w:unhideWhenUsed="0"/>
-    <w:lsdException w:name="Medium List 2 Accent 3" w:semiHidden="0" w:uiPriority="66" w:unhideWhenUsed="0"/>
-    <w:lsdException w:name="Medium Grid 1 Accent 3" w:semiHidden="0" w:uiPriority="67" w:unhideWhenUsed="0"/>
-    <w:lsdException w:name="Medium Grid 2 Accent 3" w:semiHidden="0" w:uiPriority="68" w:unhideWhenUsed="0"/>
-    <w:lsdException w:name="Medium Grid 3 Accent 3" w:semiHidden="0" w:uiPriority="69" w:unhideWhenUsed="0"/>
-    <w:lsdException w:name="Dark List Accent 3" w:semiHidden="0" w:uiPriority="70" w:unhideWhenUsed="0"/>
-    <w:lsdException w:name="Colorful Shading Accent 3" w:semiHidden="0" w:uiPriority="71" w:unhideWhenUsed="0"/>
-    <w:lsdException w:name="Colorful List Accent 3" w:semiHidden="0" w:uiPriority="72" w:unhideWhenUsed="0"/>
-    <w:lsdException w:name="Colorful Grid Accent 3" w:semiHidden="0" w:uiPriority="73" w:unhideWhenUsed="0"/>
-    <w:lsdException w:name="Light Shading Accent 4" w:semiHidden="0" w:uiPriority="60" w:unhideWhenUsed="0"/>
-    <w:lsdException w:name="Light List Accent 4" w:semiHidden="0" w:uiPriority="61" w:unhideWhenUsed="0"/>
-    <w:lsdException w:name="Light Grid Accent 4" w:semiHidden="0" w:uiPriority="62" w:unhideWhenUsed="0"/>
-    <w:lsdException w:name="Medium Shading 1 Accent 4" w:semiHidden="0" w:uiPriority="63" w:unhideWhenUsed="0"/>
-    <w:lsdException w:name="Medium Shading 2 Accent 4" w:semiHidden="0" w:uiPriority="64" w:unhideWhenUsed="0"/>
-    <w:lsdException w:name="Medium List 1 Accent 4" w:semiHidden="0" w:uiPriority="65" w:unhideWhenUsed="0"/>
-    <w:lsdException w:name="Medium List 2 Accent 4" w:semiHidden="0" w:uiPriority="66" w:unhideWhenUsed="0"/>
-    <w:lsdException w:name="Medium Grid 1 Accent 4" w:semiHidden="0" w:uiPriority="67" w:unhideWhenUsed="0"/>
-    <w:lsdException w:name="Medium Grid 2 Accent 4" w:semiHidden="0" w:uiPriority="68" w:unhideWhenUsed="0"/>
-    <w:lsdException w:name="Medium Grid 3 Accent 4" w:semiHidden="0" w:uiPriority="69" w:unhideWhenUsed="0"/>
-    <w:lsdException w:name="Dark List Accent 4" w:semiHidden="0" w:uiPriority="70" w:unhideWhenUsed="0"/>
-    <w:lsdException w:name="Colorful Shading Accent 4" w:semiHidden="0" w:uiPriority="71" w:unhideWhenUsed="0"/>
-    <w:lsdException w:name="Colorful List Accent 4" w:semiHidden="0" w:uiPriority="72" w:unhideWhenUsed="0"/>
-    <w:lsdException w:name="Colorful Grid Accent 4" w:semiHidden="0" w:uiPriority="73" w:unhideWhenUsed="0"/>
-    <w:lsdException w:name="Light Shading Accent 5" w:semiHidden="0" w:uiPriority="60" w:unhideWhenUsed="0"/>
-    <w:lsdException w:name="Light List Accent 5" w:semiHidden="0" w:uiPriority="61" w:unhideWhenUsed="0"/>
-    <w:lsdException w:name="Light Grid Accent 5" w:semiHidden="0" w:uiPriority="62" w:unhideWhenUsed="0"/>
-    <w:lsdException w:name="Medium Shading 1 Accent 5" w:semiHidden="0" w:uiPriority="63" w:unhideWhenUsed="0"/>
-    <w:lsdException w:name="Medium Shading 2 Accent 5" w:semiHidden="0" w:uiPriority="64" w:unhideWhenUsed="0"/>
-    <w:lsdException w:name="Medium List 1 Accent 5" w:semiHidden="0" w:uiPriority="65" w:unhideWhenUsed="0"/>
-    <w:lsdException w:name="Medium List 2 Accent 5" w:semiHidden="0" w:uiPriority="66" w:unhideWhenUsed="0"/>
-    <w:lsdException w:name="Medium Grid 1 Accent 5" w:semiHidden="0" w:uiPriority="67" w:unhideWhenUsed="0"/>
-    <w:lsdException w:name="Medium Grid 2 Accent 5" w:semiHidden="0" w:uiPriority="68" w:unhideWhenUsed="0"/>
-    <w:lsdException w:name="Medium Grid 3 Accent 5" w:semiHidden="0" w:uiPriority="69" w:unhideWhenUsed="0"/>
-    <w:lsdException w:name="Dark List Accent 5" w:semiHidden="0" w:uiPriority="70" w:unhideWhenUsed="0"/>
-    <w:lsdException w:name="Colorful Shading Accent 5" w:semiHidden="0" w:uiPriority="71" w:unhideWhenUsed="0"/>
-    <w:lsdException w:name="Colorful List Accent 5" w:semiHidden="0" w:uiPriority="72" w:unhideWhenUsed="0"/>
-    <w:lsdException w:name="Colorful Grid Accent 5" w:semiHidden="0" w:uiPriority="73" w:unhideWhenUsed="0"/>
-    <w:lsdException w:name="Light Shading Accent 6" w:semiHidden="0" w:uiPriority="60" w:unhideWhenUsed="0"/>
-    <w:lsdException w:name="Light List Accent 6" w:semiHidden="0" w:uiPriority="61" w:unhideWhenUsed="0"/>
-    <w:lsdException w:name="Light Grid Accent 6" w:semiHidden="0" w:uiPriority="62" w:unhideWhenUsed="0"/>
-    <w:lsdException w:name="Medium Shading 1 Accent 6" w:semiHidden="0" w:uiPriority="63" w:unhideWhenUsed="0"/>
-    <w:lsdException w:name="Medium Shading 2 Accent 6" w:semiHidden="0" w:uiPriority="64" w:unhideWhenUsed="0"/>
-    <w:lsdException w:name="Medium List 1 Accent 6" w:semiHidden="0" w:uiPriority="65" w:unhideWhenUsed="0"/>
-    <w:lsdException w:name="Medium List 2 Accent 6" w:semiHidden="0" w:uiPriority="66" w:unhideWhenUsed="0"/>
-    <w:lsdException w:name="Medium Grid 1 Accent 6" w:semiHidden="0" w:uiPriority="67" w:unhideWhenUsed="0"/>
-    <w:lsdException w:name="Medium Grid 2 Accent 6" w:semiHidden="0" w:uiPriority="68" w:unhideWhenUsed="0"/>
-    <w:lsdException w:name="Medium Grid 3 Accent 6" w:semiHidden="0" w:uiPriority="69" w:unhideWhenUsed="0"/>
-    <w:lsdException w:name="Dark List Accent 6" w:semiHidden="0" w:uiPriority="70" w:unhideWhenUsed="0"/>
-    <w:lsdException w:name="Colorful Shading Accent 6" w:semiHidden="0" w:uiPriority="71" w:unhideWhenUsed="0"/>
-    <w:lsdException w:name="Colorful List Accent 6" w:semiHidden="0" w:uiPriority="72" w:unhideWhenUsed="0"/>
-    <w:lsdException w:name="Colorful Grid Accent 6" w:semiHidden="0" w:uiPriority="73" w:unhideWhenUsed="0"/>
-    <w:lsdException w:name="Subtle Emphasis" w:semiHidden="0" w:uiPriority="19" w:unhideWhenUsed="0" w:qFormat="1"/>
-    <w:lsdException w:name="Intense Emphasis" w:semiHidden="0" w:uiPriority="21" w:unhideWhenUsed="0" w:qFormat="1"/>
-    <w:lsdException w:name="Subtle Reference" w:semiHidden="0" w:uiPriority="31" w:unhideWhenUsed="0" w:qFormat="1"/>
-    <w:lsdException w:name="Intense Reference" w:semiHidden="0" w:uiPriority="32" w:unhideWhenUsed="0" w:qFormat="1"/>
-    <w:lsdException w:name="Book Title" w:semiHidden="0" w:uiPriority="33" w:unhideWhenUsed="0" w:qFormat="1"/>
-    <w:lsdException w:name="Bibliography" w:uiPriority="37"/>
-    <w:lsdException w:name="TOC Heading" w:uiPriority="39" w:qFormat="1"/>
+  <w:latentStyles w:defLockedState="0" w:defUIPriority="99" w:defSemiHidden="0" w:defUnhideWhenUsed="0" w:defQFormat="0" w:count="376">
+    <w:lsdException w:name="Normal" w:uiPriority="0" w:qFormat="1"/>
+    <w:lsdException w:name="heading 1" w:uiPriority="9" w:qFormat="1"/>
+    <w:lsdException w:name="heading 2" w:semiHidden="1" w:uiPriority="9" w:unhideWhenUsed="1" w:qFormat="1"/>
+    <w:lsdException w:name="heading 3" w:semiHidden="1" w:uiPriority="9" w:unhideWhenUsed="1" w:qFormat="1"/>
+    <w:lsdException w:name="heading 4" w:semiHidden="1" w:uiPriority="9" w:unhideWhenUsed="1" w:qFormat="1"/>
+    <w:lsdException w:name="heading 5" w:semiHidden="1" w:uiPriority="9" w:unhideWhenUsed="1" w:qFormat="1"/>
+    <w:lsdException w:name="heading 6" w:semiHidden="1" w:uiPriority="9" w:unhideWhenUsed="1" w:qFormat="1"/>
+    <w:lsdException w:name="heading 7" w:semiHidden="1" w:uiPriority="9" w:unhideWhenUsed="1" w:qFormat="1"/>
+    <w:lsdException w:name="heading 8" w:semiHidden="1" w:uiPriority="9" w:unhideWhenUsed="1" w:qFormat="1"/>
+    <w:lsdException w:name="heading 9" w:semiHidden="1" w:uiPriority="9" w:unhideWhenUsed="1" w:qFormat="1"/>
+    <w:lsdException w:name="index 1" w:semiHidden="1" w:unhideWhenUsed="1"/>
+    <w:lsdException w:name="index 2" w:semiHidden="1" w:unhideWhenUsed="1"/>
+    <w:lsdException w:name="index 3" w:semiHidden="1" w:unhideWhenUsed="1"/>
+    <w:lsdException w:name="index 4" w:semiHidden="1" w:unhideWhenUsed="1"/>
+    <w:lsdException w:name="index 5" w:semiHidden="1" w:unhideWhenUsed="1"/>
+    <w:lsdException w:name="index 6" w:semiHidden="1" w:unhideWhenUsed="1"/>
+    <w:lsdException w:name="index 7" w:semiHidden="1" w:unhideWhenUsed="1"/>
+    <w:lsdException w:name="index 8" w:semiHidden="1" w:unhideWhenUsed="1"/>
+    <w:lsdException w:name="index 9" w:semiHidden="1" w:unhideWhenUsed="1"/>
+    <w:lsdException w:name="toc 1" w:semiHidden="1" w:uiPriority="39" w:unhideWhenUsed="1"/>
+    <w:lsdException w:name="toc 2" w:semiHidden="1" w:uiPriority="39" w:unhideWhenUsed="1"/>
+    <w:lsdException w:name="toc 3" w:semiHidden="1" w:uiPriority="39" w:unhideWhenUsed="1"/>
+    <w:lsdException w:name="toc 4" w:semiHidden="1" w:uiPriority="39" w:unhideWhenUsed="1"/>
+    <w:lsdException w:name="toc 5" w:semiHidden="1" w:uiPriority="39" w:unhideWhenUsed="1"/>
+    <w:lsdException w:name="toc 6" w:semiHidden="1" w:uiPriority="39" w:unhideWhenUsed="1"/>
+    <w:lsdException w:name="toc 7" w:semiHidden="1" w:uiPriority="39" w:unhideWhenUsed="1"/>
+    <w:lsdException w:name="toc 8" w:semiHidden="1" w:uiPriority="39" w:unhideWhenUsed="1"/>
+    <w:lsdException w:name="toc 9" w:semiHidden="1" w:uiPriority="39" w:unhideWhenUsed="1"/>
+    <w:lsdException w:name="Normal Indent" w:semiHidden="1" w:unhideWhenUsed="1"/>
+    <w:lsdException w:name="footnote text" w:semiHidden="1" w:unhideWhenUsed="1"/>
+    <w:lsdException w:name="annotation text" w:semiHidden="1" w:unhideWhenUsed="1"/>
+    <w:lsdException w:name="header" w:semiHidden="1" w:unhideWhenUsed="1"/>
+    <w:lsdException w:name="footer" w:semiHidden="1" w:unhideWhenUsed="1"/>
+    <w:lsdException w:name="index heading" w:semiHidden="1" w:unhideWhenUsed="1"/>
+    <w:lsdException w:name="caption" w:semiHidden="1" w:uiPriority="35" w:unhideWhenUsed="1" w:qFormat="1"/>
+    <w:lsdException w:name="table of figures" w:semiHidden="1" w:unhideWhenUsed="1"/>
+    <w:lsdException w:name="envelope address" w:semiHidden="1" w:unhideWhenUsed="1"/>
+    <w:lsdException w:name="envelope return" w:semiHidden="1" w:unhideWhenUsed="1"/>
+    <w:lsdException w:name="footnote reference" w:semiHidden="1" w:unhideWhenUsed="1"/>
+    <w:lsdException w:name="annotation reference" w:semiHidden="1" w:unhideWhenUsed="1"/>
+    <w:lsdException w:name="line number" w:semiHidden="1" w:unhideWhenUsed="1"/>
+    <w:lsdException w:name="page number" w:semiHidden="1" w:unhideWhenUsed="1"/>
+    <w:lsdException w:name="endnote reference" w:semiHidden="1" w:unhideWhenUsed="1"/>
+    <w:lsdException w:name="endnote text" w:semiHidden="1" w:unhideWhenUsed="1"/>
+    <w:lsdException w:name="table of authorities" w:semiHidden="1" w:unhideWhenUsed="1"/>
+    <w:lsdException w:name="macro" w:semiHidden="1" w:unhideWhenUsed="1"/>
+    <w:lsdException w:name="toa heading" w:semiHidden="1" w:unhideWhenUsed="1"/>
+    <w:lsdException w:name="List" w:semiHidden="1" w:unhideWhenUsed="1"/>
+    <w:lsdException w:name="List Bullet" w:semiHidden="1" w:unhideWhenUsed="1"/>
+    <w:lsdException w:name="List Number" w:semiHidden="1" w:unhideWhenUsed="1"/>
+    <w:lsdException w:name="List 2" w:semiHidden="1" w:unhideWhenUsed="1"/>
+    <w:lsdException w:name="List 3" w:semiHidden="1" w:unhideWhenUsed="1"/>
+    <w:lsdException w:name="List 4" w:semiHidden="1" w:unhideWhenUsed="1"/>
+    <w:lsdException w:name="List 5" w:semiHidden="1" w:unhideWhenUsed="1"/>
+    <w:lsdException w:name="List Bullet 2" w:semiHidden="1" w:unhideWhenUsed="1"/>
+    <w:lsdException w:name="List Bullet 3" w:semiHidden="1" w:unhideWhenUsed="1"/>
+    <w:lsdException w:name="List Bullet 4" w:semiHidden="1" w:unhideWhenUsed="1"/>
+    <w:lsdException w:name="List Bullet 5" w:semiHidden="1" w:unhideWhenUsed="1"/>
+    <w:lsdException w:name="List Number 2" w:semiHidden="1" w:unhideWhenUsed="1"/>
+    <w:lsdException w:name="List Number 3" w:semiHidden="1" w:unhideWhenUsed="1"/>
+    <w:lsdException w:name="List Number 4" w:semiHidden="1" w:unhideWhenUsed="1"/>
+    <w:lsdException w:name="List Number 5" w:semiHidden="1" w:unhideWhenUsed="1"/>
+    <w:lsdException w:name="Title" w:uiPriority="10" w:qFormat="1"/>
+    <w:lsdException w:name="Closing" w:semiHidden="1" w:unhideWhenUsed="1"/>
+    <w:lsdException w:name="Signature" w:semiHidden="1" w:unhideWhenUsed="1"/>
+    <w:lsdException w:name="Default Paragraph Font" w:semiHidden="1" w:uiPriority="1" w:unhideWhenUsed="1"/>
+    <w:lsdException w:name="Body Text" w:semiHidden="1" w:unhideWhenUsed="1"/>
+    <w:lsdException w:name="Body Text Indent" w:semiHidden="1" w:unhideWhenUsed="1"/>
+    <w:lsdException w:name="List Continue" w:semiHidden="1" w:unhideWhenUsed="1"/>
+    <w:lsdException w:name="List Continue 2" w:semiHidden="1" w:unhideWhenUsed="1"/>
+    <w:lsdException w:name="List Continue 3" w:semiHidden="1" w:unhideWhenUsed="1"/>
+    <w:lsdException w:name="List Continue 4" w:semiHidden="1" w:unhideWhenUsed="1"/>
+    <w:lsdException w:name="List Continue 5" w:semiHidden="1" w:unhideWhenUsed="1"/>
+    <w:lsdException w:name="Message Header" w:semiHidden="1" w:unhideWhenUsed="1"/>
+    <w:lsdException w:name="Subtitle" w:uiPriority="11" w:qFormat="1"/>
+    <w:lsdException w:name="Salutation" w:semiHidden="1" w:unhideWhenUsed="1"/>
+    <w:lsdException w:name="Date" w:semiHidden="1" w:unhideWhenUsed="1"/>
+    <w:lsdException w:name="Body Text First Indent" w:semiHidden="1" w:unhideWhenUsed="1"/>
+    <w:lsdException w:name="Body Text First Indent 2" w:semiHidden="1" w:unhideWhenUsed="1"/>
+    <w:lsdException w:name="Note Heading" w:semiHidden="1" w:unhideWhenUsed="1"/>
+    <w:lsdException w:name="Body Text 2" w:semiHidden="1" w:unhideWhenUsed="1"/>
+    <w:lsdException w:name="Body Text 3" w:semiHidden="1" w:unhideWhenUsed="1"/>
+    <w:lsdException w:name="Body Text Indent 2" w:semiHidden="1" w:unhideWhenUsed="1"/>
+    <w:lsdException w:name="Body Text Indent 3" w:semiHidden="1" w:unhideWhenUsed="1"/>
+    <w:lsdException w:name="Block Text" w:semiHidden="1" w:unhideWhenUsed="1"/>
+    <w:lsdException w:name="Hyperlink" w:semiHidden="1" w:unhideWhenUsed="1"/>
+    <w:lsdException w:name="FollowedHyperlink" w:semiHidden="1" w:unhideWhenUsed="1"/>
+    <w:lsdException w:name="Strong" w:uiPriority="22" w:qFormat="1"/>
+    <w:lsdException w:name="Emphasis" w:uiPriority="20" w:qFormat="1"/>
+    <w:lsdException w:name="Document Map" w:semiHidden="1" w:unhideWhenUsed="1"/>
+    <w:lsdException w:name="Plain Text" w:semiHidden="1" w:unhideWhenUsed="1"/>
+    <w:lsdException w:name="E-mail Signature" w:semiHidden="1" w:unhideWhenUsed="1"/>
+    <w:lsdException w:name="HTML Top of Form" w:semiHidden="1" w:unhideWhenUsed="1"/>
+    <w:lsdException w:name="HTML Bottom of Form" w:semiHidden="1" w:unhideWhenUsed="1"/>
+    <w:lsdException w:name="Normal (Web)" w:semiHidden="1" w:unhideWhenUsed="1"/>
+    <w:lsdException w:name="HTML Acronym" w:semiHidden="1" w:unhideWhenUsed="1"/>
+    <w:lsdException w:name="HTML Address" w:semiHidden="1" w:unhideWhenUsed="1"/>
+    <w:lsdException w:name="HTML Cite" w:semiHidden="1" w:unhideWhenUsed="1"/>
+    <w:lsdException w:name="HTML Code" w:semiHidden="1" w:unhideWhenUsed="1"/>
+    <w:lsdException w:name="HTML Definition" w:semiHidden="1" w:unhideWhenUsed="1"/>
+    <w:lsdException w:name="HTML Keyboard" w:semiHidden="1" w:unhideWhenUsed="1"/>
+    <w:lsdException w:name="HTML Preformatted" w:semiHidden="1" w:unhideWhenUsed="1"/>
+    <w:lsdException w:name="HTML Sample" w:semiHidden="1" w:unhideWhenUsed="1"/>
+    <w:lsdException w:name="HTML Typewriter" w:semiHidden="1" w:unhideWhenUsed="1"/>
+    <w:lsdException w:name="HTML Variable" w:semiHidden="1" w:unhideWhenUsed="1"/>
+    <w:lsdException w:name="Normal Table" w:semiHidden="1" w:unhideWhenUsed="1"/>
+    <w:lsdException w:name="annotation subject" w:semiHidden="1" w:unhideWhenUsed="1"/>
+    <w:lsdException w:name="No List" w:semiHidden="1" w:unhideWhenUsed="1"/>
+    <w:lsdException w:name="Outline List 1" w:semiHidden="1" w:unhideWhenUsed="1"/>
+    <w:lsdException w:name="Outline List 2" w:semiHidden="1" w:unhideWhenUsed="1"/>
+    <w:lsdException w:name="Outline List 3" w:semiHidden="1" w:unhideWhenUsed="1"/>
+    <w:lsdException w:name="Table Simple 1" w:semiHidden="1" w:unhideWhenUsed="1"/>
+    <w:lsdException w:name="Table Simple 2" w:semiHidden="1" w:unhideWhenUsed="1"/>
+    <w:lsdException w:name="Table Simple 3" w:semiHidden="1" w:unhideWhenUsed="1"/>
+    <w:lsdException w:name="Table Classic 1" w:semiHidden="1" w:unhideWhenUsed="1"/>
+    <w:lsdException w:name="Table Classic 2" w:semiHidden="1" w:unhideWhenUsed="1"/>
+    <w:lsdException w:name="Table Classic 3" w:semiHidden="1" w:unhideWhenUsed="1"/>
+    <w:lsdException w:name="Table Classic 4" w:semiHidden="1" w:unhideWhenUsed="1"/>
+    <w:lsdException w:name="Table Colorful 1" w:semiHidden="1" w:unhideWhenUsed="1"/>
+    <w:lsdException w:name="Table Colorful 2" w:semiHidden="1" w:unhideWhenUsed="1"/>
+    <w:lsdException w:name="Table Colorful 3" w:semiHidden="1" w:unhideWhenUsed="1"/>
+    <w:lsdException w:name="Table Columns 1" w:semiHidden="1" w:unhideWhenUsed="1"/>
+    <w:lsdException w:name="Table Columns 2" w:semiHidden="1" w:unhideWhenUsed="1"/>
+    <w:lsdException w:name="Table Columns 3" w:semiHidden="1" w:unhideWhenUsed="1"/>
+    <w:lsdException w:name="Table Columns 4" w:semiHidden="1" w:unhideWhenUsed="1"/>
+    <w:lsdException w:name="Table Columns 5" w:semiHidden="1" w:unhideWhenUsed="1"/>
+    <w:lsdException w:name="Table Grid 1" w:semiHidden="1" w:unhideWhenUsed="1"/>
+    <w:lsdException w:name="Table Grid 2" w:semiHidden="1" w:unhideWhenUsed="1"/>
+    <w:lsdException w:name="Table Grid 3" w:semiHidden="1" w:unhideWhenUsed="1"/>
+    <w:lsdException w:name="Table Grid 4" w:semiHidden="1" w:unhideWhenUsed="1"/>
+    <w:lsdException w:name="Table Grid 5" w:semiHidden="1" w:unhideWhenUsed="1"/>
+    <w:lsdException w:name="Table Grid 6" w:semiHidden="1" w:unhideWhenUsed="1"/>
+    <w:lsdException w:name="Table Grid 7" w:semiHidden="1" w:unhideWhenUsed="1"/>
+    <w:lsdException w:name="Table Grid 8" w:semiHidden="1" w:unhideWhenUsed="1"/>
+    <w:lsdException w:name="Table List 1" w:semiHidden="1" w:unhideWhenUsed="1"/>
+    <w:lsdException w:name="Table List 2" w:semiHidden="1" w:unhideWhenUsed="1"/>
+    <w:lsdException w:name="Table List 3" w:semiHidden="1" w:unhideWhenUsed="1"/>
+    <w:lsdException w:name="Table List 4" w:semiHidden="1" w:unhideWhenUsed="1"/>
+    <w:lsdException w:name="Table List 5" w:semiHidden="1" w:unhideWhenUsed="1"/>
+    <w:lsdException w:name="Table List 6" w:semiHidden="1" w:unhideWhenUsed="1"/>
+    <w:lsdException w:name="Table List 7" w:semiHidden="1" w:unhideWhenUsed="1"/>
+    <w:lsdException w:name="Table List 8" w:semiHidden="1" w:unhideWhenUsed="1"/>
+    <w:lsdException w:name="Table 3D effects 1" w:semiHidden="1" w:unhideWhenUsed="1"/>
+    <w:lsdException w:name="Table 3D effects 2" w:semiHidden="1" w:unhideWhenUsed="1"/>
+    <w:lsdException w:name="Table 3D effects 3" w:semiHidden="1" w:unhideWhenUsed="1"/>
+    <w:lsdException w:name="Table Contemporary" w:semiHidden="1" w:unhideWhenUsed="1"/>
+    <w:lsdException w:name="Table Elegant" w:semiHidden="1" w:unhideWhenUsed="1"/>
+    <w:lsdException w:name="Table Professional" w:semiHidden="1" w:unhideWhenUsed="1"/>
+    <w:lsdException w:name="Table Subtle 1" w:semiHidden="1" w:unhideWhenUsed="1"/>
+    <w:lsdException w:name="Table Subtle 2" w:semiHidden="1" w:unhideWhenUsed="1"/>
+    <w:lsdException w:name="Table Web 1" w:semiHidden="1" w:unhideWhenUsed="1"/>
+    <w:lsdException w:name="Table Web 2" w:semiHidden="1" w:unhideWhenUsed="1"/>
+    <w:lsdException w:name="Table Web 3" w:semiHidden="1" w:unhideWhenUsed="1"/>
+    <w:lsdException w:name="Balloon Text" w:semiHidden="1" w:unhideWhenUsed="1"/>
+    <w:lsdException w:name="Table Grid" w:semiHidden="1" w:uiPriority="59" w:unhideWhenUsed="1"/>
+    <w:lsdException w:name="Table Theme" w:semiHidden="1" w:unhideWhenUsed="1"/>
+    <w:lsdException w:name="Placeholder Text" w:semiHidden="1"/>
+    <w:lsdException w:name="No Spacing" w:uiPriority="1" w:qFormat="1"/>
+    <w:lsdException w:name="Light Shading" w:uiPriority="60"/>
+    <w:lsdException w:name="Light List" w:uiPriority="61"/>
+    <w:lsdException w:name="Light Grid" w:uiPriority="62"/>
+    <w:lsdException w:name="Medium Shading 1" w:uiPriority="63"/>
+    <w:lsdException w:name="Medium Shading 2" w:uiPriority="64"/>
+    <w:lsdException w:name="Medium List 1" w:uiPriority="65"/>
+    <w:lsdException w:name="Medium List 2" w:uiPriority="66"/>
+    <w:lsdException w:name="Medium Grid 1" w:uiPriority="67"/>
+    <w:lsdException w:name="Medium Grid 2" w:uiPriority="68"/>
+    <w:lsdException w:name="Medium Grid 3" w:uiPriority="69"/>
+    <w:lsdException w:name="Dark List" w:uiPriority="70"/>
+    <w:lsdException w:name="Colorful Shading" w:uiPriority="71"/>
+    <w:lsdException w:name="Colorful List" w:uiPriority="72"/>
+    <w:lsdException w:name="Colorful Grid" w:uiPriority="73"/>
+    <w:lsdException w:name="Light Shading Accent 1" w:uiPriority="60"/>
+    <w:lsdException w:name="Light List Accent 1" w:uiPriority="61"/>
+    <w:lsdException w:name="Light Grid Accent 1" w:uiPriority="62"/>
+    <w:lsdException w:name="Medium Shading 1 Accent 1" w:uiPriority="63"/>
+    <w:lsdException w:name="Medium Shading 2 Accent 1" w:uiPriority="64"/>
+    <w:lsdException w:name="Medium List 1 Accent 1" w:uiPriority="65"/>
+    <w:lsdException w:name="Revision" w:semiHidden="1"/>
+    <w:lsdException w:name="List Paragraph" w:uiPriority="34" w:qFormat="1"/>
+    <w:lsdException w:name="Quote" w:uiPriority="29" w:qFormat="1"/>
+    <w:lsdException w:name="Intense Quote" w:uiPriority="30" w:qFormat="1"/>
+    <w:lsdException w:name="Medium List 2 Accent 1" w:uiPriority="66"/>
+    <w:lsdException w:name="Medium Grid 1 Accent 1" w:uiPriority="67"/>
+    <w:lsdException w:name="Medium Grid 2 Accent 1" w:uiPriority="68"/>
+    <w:lsdException w:name="Medium Grid 3 Accent 1" w:uiPriority="69"/>
+    <w:lsdException w:name="Dark List Accent 1" w:uiPriority="70"/>
+    <w:lsdException w:name="Colorful Shading Accent 1" w:uiPriority="71"/>
+    <w:lsdException w:name="Colorful List Accent 1" w:uiPriority="72"/>
+    <w:lsdException w:name="Colorful Grid Accent 1" w:uiPriority="73"/>
+    <w:lsdException w:name="Light Shading Accent 2" w:uiPriority="60"/>
+    <w:lsdException w:name="Light List Accent 2" w:uiPriority="61"/>
+    <w:lsdException w:name="Light Grid Accent 2" w:uiPriority="62"/>
+    <w:lsdException w:name="Medium Shading 1 Accent 2" w:uiPriority="63"/>
+    <w:lsdException w:name="Medium Shading 2 Accent 2" w:uiPriority="64"/>
+    <w:lsdException w:name="Medium List 1 Accent 2" w:uiPriority="65"/>
+    <w:lsdException w:name="Medium List 2 Accent 2" w:uiPriority="66"/>
+    <w:lsdException w:name="Medium Grid 1 Accent 2" w:uiPriority="67"/>
+    <w:lsdException w:name="Medium Grid 2 Accent 2" w:uiPriority="68"/>
+    <w:lsdException w:name="Medium Grid 3 Accent 2" w:uiPriority="69"/>
+    <w:lsdException w:name="Dark List Accent 2" w:uiPriority="70"/>
+    <w:lsdException w:name="Colorful Shading Accent 2" w:uiPriority="71"/>
+    <w:lsdException w:name="Colorful List Accent 2" w:uiPriority="72"/>
+    <w:lsdException w:name="Colorful Grid Accent 2" w:uiPriority="73"/>
+    <w:lsdException w:name="Light Shading Accent 3" w:uiPriority="60"/>
+    <w:lsdException w:name="Light List Accent 3" w:uiPriority="61"/>
+    <w:lsdException w:name="Light Grid Accent 3" w:uiPriority="62"/>
+    <w:lsdException w:name="Medium Shading 1 Accent 3" w:uiPriority="63"/>
+    <w:lsdException w:name="Medium Shading 2 Accent 3" w:uiPriority="64"/>
+    <w:lsdException w:name="Medium List 1 Accent 3" w:uiPriority="65"/>
+    <w:lsdException w:name="Medium List 2 Accent 3" w:uiPriority="66"/>
+    <w:lsdException w:name="Medium Grid 1 Accent 3" w:uiPriority="67"/>
+    <w:lsdException w:name="Medium Grid 2 Accent 3" w:uiPriority="68"/>
+    <w:lsdException w:name="Medium Grid 3 Accent 3" w:uiPriority="69"/>
+    <w:lsdException w:name="Dark List Accent 3" w:uiPriority="70"/>
+    <w:lsdException w:name="Colorful Shading Accent 3" w:uiPriority="71"/>
+    <w:lsdException w:name="Colorful List Accent 3" w:uiPriority="72"/>
+    <w:lsdException w:name="Colorful Grid Accent 3" w:uiPriority="73"/>
+    <w:lsdException w:name="Light Shading Accent 4" w:uiPriority="60"/>
+    <w:lsdException w:name="Light List Accent 4" w:uiPriority="61"/>
+    <w:lsdException w:name="Light Grid Accent 4" w:uiPriority="62"/>
+    <w:lsdException w:name="Medium Shading 1 Accent 4" w:uiPriority="63"/>
+    <w:lsdException w:name="Medium Shading 2 Accent 4" w:uiPriority="64"/>
+    <w:lsdException w:name="Medium List 1 Accent 4" w:uiPriority="65"/>
+    <w:lsdException w:name="Medium List 2 Accent 4" w:uiPriority="66"/>
+    <w:lsdException w:name="Medium Grid 1 Accent 4" w:uiPriority="67"/>
+    <w:lsdException w:name="Medium Grid 2 Accent 4" w:uiPriority="68"/>
+    <w:lsdException w:name="Medium Grid 3 Accent 4" w:uiPriority="69"/>
+    <w:lsdException w:name="Dark List Accent 4" w:uiPriority="70"/>
+    <w:lsdException w:name="Colorful Shading Accent 4" w:uiPriority="71"/>
+    <w:lsdException w:name="Colorful List Accent 4" w:uiPriority="72"/>
+    <w:lsdException w:name="Colorful Grid Accent 4" w:uiPriority="73"/>
+    <w:lsdException w:name="Light Shading Accent 5" w:uiPriority="60"/>
+    <w:lsdException w:name="Light List Accent 5" w:uiPriority="61"/>
+    <w:lsdException w:name="Light Grid Accent 5" w:uiPriority="62"/>
+    <w:lsdException w:name="Medium Shading 1 Accent 5" w:uiPriority="63"/>
+    <w:lsdException w:name="Medium Shading 2 Accent 5" w:uiPriority="64"/>
+    <w:lsdException w:name="Medium List 1 Accent 5" w:uiPriority="65"/>
+    <w:lsdException w:name="Medium List 2 Accent 5" w:uiPriority="66"/>
+    <w:lsdException w:name="Medium Grid 1 Accent 5" w:uiPriority="67"/>
+    <w:lsdException w:name="Medium Grid 2 Accent 5" w:uiPriority="68"/>
+    <w:lsdException w:name="Medium Grid 3 Accent 5" w:uiPriority="69"/>
+    <w:lsdException w:name="Dark List Accent 5" w:uiPriority="70"/>
+    <w:lsdException w:name="Colorful Shading Accent 5" w:uiPriority="71"/>
+    <w:lsdException w:name="Colorful List Accent 5" w:uiPriority="72"/>
+    <w:lsdException w:name="Colorful Grid Accent 5" w:uiPriority="73"/>
+    <w:lsdException w:name="Light Shading Accent 6" w:uiPriority="60"/>
+    <w:lsdException w:name="Light List Accent 6" w:uiPriority="61"/>
+    <w:lsdException w:name="Light Grid Accent 6" w:uiPriority="62"/>
+    <w:lsdException w:name="Medium Shading 1 Accent 6" w:uiPriority="63"/>
+    <w:lsdException w:name="Medium Shading 2 Accent 6" w:uiPriority="64"/>
+    <w:lsdException w:name="Medium List 1 Accent 6" w:uiPriority="65"/>
+    <w:lsdException w:name="Medium List 2 Accent 6" w:uiPriority="66"/>
+    <w:lsdException w:name="Medium Grid 1 Accent 6" w:uiPriority="67"/>
+    <w:lsdException w:name="Medium Grid 2 Accent 6" w:uiPriority="68"/>
+    <w:lsdException w:name="Medium Grid 3 Accent 6" w:uiPriority="69"/>
+    <w:lsdException w:name="Dark List Accent 6" w:uiPriority="70"/>
+    <w:lsdException w:name="Colorful Shading Accent 6" w:uiPriority="71"/>
+    <w:lsdException w:name="Colorful List Accent 6" w:uiPriority="72"/>
+    <w:lsdException w:name="Colorful Grid Accent 6" w:uiPriority="73"/>
+    <w:lsdException w:name="Subtle Emphasis" w:uiPriority="19" w:qFormat="1"/>
+    <w:lsdException w:name="Intense Emphasis" w:uiPriority="21" w:qFormat="1"/>
+    <w:lsdException w:name="Subtle Reference" w:uiPriority="31" w:qFormat="1"/>
+    <w:lsdException w:name="Intense Reference" w:uiPriority="32" w:qFormat="1"/>
+    <w:lsdException w:name="Book Title" w:uiPriority="33" w:qFormat="1"/>
+    <w:lsdException w:name="Bibliography" w:semiHidden="1" w:uiPriority="37" w:unhideWhenUsed="1"/>
+    <w:lsdException w:name="TOC Heading" w:semiHidden="1" w:uiPriority="39" w:unhideWhenUsed="1" w:qFormat="1"/>
+    <w:lsdException w:name="Plain Table 1" w:uiPriority="41"/>
+    <w:lsdException w:name="Plain Table 2" w:uiPriority="42"/>
+    <w:lsdException w:name="Plain Table 3" w:uiPriority="43"/>
+    <w:lsdException w:name="Plain Table 4" w:uiPriority="44"/>
+    <w:lsdException w:name="Plain Table 5" w:uiPriority="45"/>
+    <w:lsdException w:name="Grid Table Light" w:uiPriority="40"/>
+    <w:lsdException w:name="Grid Table 1 Light" w:uiPriority="46"/>
+    <w:lsdException w:name="Grid Table 2" w:uiPriority="47"/>
+    <w:lsdException w:name="Grid Table 3" w:uiPriority="48"/>
+    <w:lsdException w:name="Grid Table 4" w:uiPriority="49"/>
+    <w:lsdException w:name="Grid Table 5 Dark" w:uiPriority="50"/>
+    <w:lsdException w:name="Grid Table 6 Colorful" w:uiPriority="51"/>
+    <w:lsdException w:name="Grid Table 7 Colorful" w:uiPriority="52"/>
+    <w:lsdException w:name="Grid Table 1 Light Accent 1" w:uiPriority="46"/>
+    <w:lsdException w:name="Grid Table 2 Accent 1" w:uiPriority="47"/>
+    <w:lsdException w:name="Grid Table 3 Accent 1" w:uiPriority="48"/>
+    <w:lsdException w:name="Grid Table 4 Accent 1" w:uiPriority="49"/>
+    <w:lsdException w:name="Grid Table 5 Dark Accent 1" w:uiPriority="50"/>
+    <w:lsdException w:name="Grid Table 6 Colorful Accent 1" w:uiPriority="51"/>
+    <w:lsdException w:name="Grid Table 7 Colorful Accent 1" w:uiPriority="52"/>
+    <w:lsdException w:name="Grid Table 1 Light Accent 2" w:uiPriority="46"/>
+    <w:lsdException w:name="Grid Table 2 Accent 2" w:uiPriority="47"/>
+    <w:lsdException w:name="Grid Table 3 Accent 2" w:uiPriority="48"/>
+    <w:lsdException w:name="Grid Table 4 Accent 2" w:uiPriority="49"/>
+    <w:lsdException w:name="Grid Table 5 Dark Accent 2" w:uiPriority="50"/>
+    <w:lsdException w:name="Grid Table 6 Colorful Accent 2" w:uiPriority="51"/>
+    <w:lsdException w:name="Grid Table 7 Colorful Accent 2" w:uiPriority="52"/>
+    <w:lsdException w:name="Grid Table 1 Light Accent 3" w:uiPriority="46"/>
+    <w:lsdException w:name="Grid Table 2 Accent 3" w:uiPriority="47"/>
+    <w:lsdException w:name="Grid Table 3 Accent 3" w:uiPriority="48"/>
+    <w:lsdException w:name="Grid Table 4 Accent 3" w:uiPriority="49"/>
+    <w:lsdException w:name="Grid Table 5 Dark Accent 3" w:uiPriority="50"/>
+    <w:lsdException w:name="Grid Table 6 Colorful Accent 3" w:uiPriority="51"/>
+    <w:lsdException w:name="Grid Table 7 Colorful Accent 3" w:uiPriority="52"/>
+    <w:lsdException w:name="Grid Table 1 Light Accent 4" w:uiPriority="46"/>
+    <w:lsdException w:name="Grid Table 2 Accent 4" w:uiPriority="47"/>
+    <w:lsdException w:name="Grid Table 3 Accent 4" w:uiPriority="48"/>
+    <w:lsdException w:name="Grid Table 4 Accent 4" w:uiPriority="49"/>
+    <w:lsdException w:name="Grid Table 5 Dark Accent 4" w:uiPriority="50"/>
+    <w:lsdException w:name="Grid Table 6 Colorful Accent 4" w:uiPriority="51"/>
+    <w:lsdException w:name="Grid Table 7 Colorful Accent 4" w:uiPriority="52"/>
+    <w:lsdException w:name="Grid Table 1 Light Accent 5" w:uiPriority="46"/>
+    <w:lsdException w:name="Grid Table 2 Accent 5" w:uiPriority="47"/>
+    <w:lsdException w:name="Grid Table 3 Accent 5" w:uiPriority="48"/>
+    <w:lsdException w:name="Grid Table 4 Accent 5" w:uiPriority="49"/>
+    <w:lsdException w:name="Grid Table 5 Dark Accent 5" w:uiPriority="50"/>
+    <w:lsdException w:name="Grid Table 6 Colorful Accent 5" w:uiPriority="51"/>
+    <w:lsdException w:name="Grid Table 7 Colorful Accent 5" w:uiPriority="52"/>
+    <w:lsdException w:name="Grid Table 1 Light Accent 6" w:uiPriority="46"/>
+    <w:lsdException w:name="Grid Table 2 Accent 6" w:uiPriority="47"/>
+    <w:lsdException w:name="Grid Table 3 Accent 6" w:uiPriority="48"/>
+    <w:lsdException w:name="Grid Table 4 Accent 6" w:uiPriority="49"/>
+    <w:lsdException w:name="Grid Table 5 Dark Accent 6" w:uiPriority="50"/>
+    <w:lsdException w:name="Grid Table 6 Colorful Accent 6" w:uiPriority="51"/>
+    <w:lsdException w:name="Grid Table 7 Colorful Accent 6" w:uiPriority="52"/>
+    <w:lsdException w:name="List Table 1 Light" w:uiPriority="46"/>
+    <w:lsdException w:name="List Table 2" w:uiPriority="47"/>
+    <w:lsdException w:name="List Table 3" w:uiPriority="48"/>
+    <w:lsdException w:name="List Table 4" w:uiPriority="49"/>
+    <w:lsdException w:name="List Table 5 Dark" w:uiPriority="50"/>
+    <w:lsdException w:name="List Table 6 Colorful" w:uiPriority="51"/>
+    <w:lsdException w:name="List Table 7 Colorful" w:uiPriority="52"/>
+    <w:lsdException w:name="List Table 1 Light Accent 1" w:uiPriority="46"/>
+    <w:lsdException w:name="List Table 2 Accent 1" w:uiPriority="47"/>
+    <w:lsdException w:name="List Table 3 Accent 1" w:uiPriority="48"/>
+    <w:lsdException w:name="List Table 4 Accent 1" w:uiPriority="49"/>
+    <w:lsdException w:name="List Table 5 Dark Accent 1" w:uiPriority="50"/>
+    <w:lsdException w:name="List Table 6 Colorful Accent 1" w:uiPriority="51"/>
+    <w:lsdException w:name="List Table 7 Colorful Accent 1" w:uiPriority="52"/>
+    <w:lsdException w:name="List Table 1 Light Accent 2" w:uiPriority="46"/>
+    <w:lsdException w:name="List Table 2 Accent 2" w:uiPriority="47"/>
+    <w:lsdException w:name="List Table 3 Accent 2" w:uiPriority="48"/>
+    <w:lsdException w:name="List Table 4 Accent 2" w:uiPriority="49"/>
+    <w:lsdException w:name="List Table 5 Dark Accent 2" w:uiPriority="50"/>
+    <w:lsdException w:name="List Table 6 Colorful Accent 2" w:uiPriority="51"/>
+    <w:lsdException w:name="List Table 7 Colorful Accent 2" w:uiPriority="52"/>
+    <w:lsdException w:name="List Table 1 Light Accent 3" w:uiPriority="46"/>
+    <w:lsdException w:name="List Table 2 Accent 3" w:uiPriority="47"/>
+    <w:lsdException w:name="List Table 3 Accent 3" w:uiPriority="48"/>
+    <w:lsdException w:name="List Table 4 Accent 3" w:uiPriority="49"/>
+    <w:lsdException w:name="List Table 5 Dark Accent 3" w:uiPriority="50"/>
+    <w:lsdException w:name="List Table 6 Colorful Accent 3" w:uiPriority="51"/>
+    <w:lsdException w:name="List Table 7 Colorful Accent 3" w:uiPriority="52"/>
+    <w:lsdException w:name="List Table 1 Light Accent 4" w:uiPriority="46"/>
+    <w:lsdException w:name="List Table 2 Accent 4" w:uiPriority="47"/>
+    <w:lsdException w:name="List Table 3 Accent 4" w:uiPriority="48"/>
+    <w:lsdException w:name="List Table 4 Accent 4" w:uiPriority="49"/>
+    <w:lsdException w:name="List Table 5 Dark Accent 4" w:uiPriority="50"/>
+    <w:lsdException w:name="List Table 6 Colorful Accent 4" w:uiPriority="51"/>
+    <w:lsdException w:name="List Table 7 Colorful Accent 4" w:uiPriority="52"/>
+    <w:lsdException w:name="List Table 1 Light Accent 5" w:uiPriority="46"/>
+    <w:lsdException w:name="List Table 2 Accent 5" w:uiPriority="47"/>
+    <w:lsdException w:name="List Table 3 Accent 5" w:uiPriority="48"/>
+    <w:lsdException w:name="List Table 4 Accent 5" w:uiPriority="49"/>
+    <w:lsdException w:name="List Table 5 Dark Accent 5" w:uiPriority="50"/>
+    <w:lsdException w:name="List Table 6 Colorful Accent 5" w:uiPriority="51"/>
+    <w:lsdException w:name="List Table 7 Colorful Accent 5" w:uiPriority="52"/>
+    <w:lsdException w:name="List Table 1 Light Accent 6" w:uiPriority="46"/>
+    <w:lsdException w:name="List Table 2 Accent 6" w:uiPriority="47"/>
+    <w:lsdException w:name="List Table 3 Accent 6" w:uiPriority="48"/>
+    <w:lsdException w:name="List Table 4 Accent 6" w:uiPriority="49"/>
+    <w:lsdException w:name="List Table 5 Dark Accent 6" w:uiPriority="50"/>
+    <w:lsdException w:name="List Table 6 Colorful Accent 6" w:uiPriority="51"/>
+    <w:lsdException w:name="List Table 7 Colorful Accent 6" w:uiPriority="52"/>
+    <w:lsdException w:name="Mention" w:semiHidden="1" w:unhideWhenUsed="1"/>
+    <w:lsdException w:name="Smart Hyperlink" w:semiHidden="1" w:unhideWhenUsed="1"/>
+    <w:lsdException w:name="Hashtag" w:semiHidden="1" w:unhideWhenUsed="1"/>
+    <w:lsdException w:name="Unresolved Mention" w:semiHidden="1" w:unhideWhenUsed="1"/>
+    <w:lsdException w:name="Smart Link" w:semiHidden="1" w:unhideWhenUsed="1"/>
   </w:latentStyles>
   <w:style w:type="paragraph" w:default="1" w:styleId="Normal">
     <w:name w:val="Normal"/>
@@ -5360,7 +7483,7 @@
 </file>
 
 <file path=customXml/itemProps1.xml><?xml version="1.0" encoding="utf-8"?>
-<ds:datastoreItem xmlns:ds="http://schemas.openxmlformats.org/officeDocument/2006/customXml" ds:itemID="{2CE1767C-781A-4C8A-888D-674D5FCC8508}">
+<ds:datastoreItem xmlns:ds="http://schemas.openxmlformats.org/officeDocument/2006/customXml" ds:itemID="{E24A316B-6B1B-46DD-A4ED-32D3A6CE19FB}">
   <ds:schemaRefs>
     <ds:schemaRef ds:uri="http://schemas.openxmlformats.org/officeDocument/2006/bibliography"/>
   </ds:schemaRefs>

</xml_diff>